<commit_message>
update doc and code
</commit_message>
<xml_diff>
--- a/docs/HOL-从零开始用AI.docx
+++ b/docs/HOL-从零开始用AI.docx
@@ -2539,18 +2539,49 @@
     </w:p>
     <w:p>
       <w:pPr>
+        <w:tabs>
+          <w:tab w:val="right" w:pos="9360"/>
+        </w:tabs>
+        <w:jc w:val="right"/>
         <w:rPr>
           <w:noProof/>
           <w:lang w:eastAsia="zh-CN"/>
         </w:rPr>
       </w:pPr>
-      <w:r>
+    </w:p>
+    <w:p>
+      <w:pPr>
+        <w:tabs>
+          <w:tab w:val="right" w:pos="9360"/>
+        </w:tabs>
+        <w:rPr>
+          <w:lang w:eastAsia="zh-CN"/>
+        </w:rPr>
+      </w:pPr>
+    </w:p>
+    <w:p>
+      <w:pPr>
+        <w:tabs>
+          <w:tab w:val="right" w:pos="9360"/>
+        </w:tabs>
         <w:rPr>
           <w:noProof/>
           <w:lang w:eastAsia="zh-CN"/>
         </w:rPr>
+      </w:pPr>
+      <w:r>
+        <w:rPr>
+          <w:lang w:eastAsia="zh-CN"/>
+        </w:rPr>
+        <w:br w:type="page"/>
+      </w:r>
+      <w:r>
+        <w:rPr>
+          <w:noProof/>
+          <w:lang w:eastAsia="zh-CN"/>
+        </w:rPr>
         <w:lastRenderedPageBreak/>
-        <w:br w:type="page"/>
+        <w:tab/>
       </w:r>
     </w:p>
     <w:bookmarkStart w:id="1" w:name="_Toc524879089" w:displacedByCustomXml="next"/>
@@ -2568,7 +2599,6 @@
         </w:placeholder>
         <w:text/>
       </w:sdtPr>
-      <w:sdtEndPr/>
       <w:sdtContent>
         <w:p>
           <w:pPr>
@@ -2587,9 +2617,10 @@
     <w:bookmarkEnd w:id="2" w:displacedByCustomXml="prev"/>
     <w:p>
       <w:pPr>
-        <w:rPr>
-          <w:rFonts w:ascii="Microsoft YaHei Light" w:eastAsia="Microsoft YaHei Light" w:hAnsi="Microsoft YaHei Light"/>
-          <w:strike/>
+        <w:ind w:firstLine="270"/>
+        <w:rPr>
+          <w:rFonts w:ascii="Microsoft YaHei Light" w:eastAsia="Microsoft YaHei Light" w:hAnsi="Microsoft YaHei Light"/>
+          <w:lang w:eastAsia="zh-CN"/>
         </w:rPr>
       </w:pPr>
       <w:r>
@@ -2603,9 +2634,174 @@
       </w:r>
       <w:r>
         <w:rPr>
-          <w:rFonts w:ascii="Microsoft YaHei Light" w:eastAsia="Microsoft YaHei Light" w:hAnsi="Microsoft YaHei Light"/>
+          <w:rFonts w:ascii="Microsoft YaHei Light" w:eastAsia="Microsoft YaHei Light" w:hAnsi="Microsoft YaHei Light" w:cs="Segoe UI" w:hint="eastAsia"/>
+          <w:color w:val="2B2B2B"/>
+          <w:spacing w:val="3"/>
+          <w:lang w:eastAsia="zh-CN"/>
+        </w:rPr>
+        <w:t>人工智能</w:t>
+      </w:r>
+      <w:r>
+        <w:rPr>
+          <w:rFonts w:ascii="Microsoft YaHei Light" w:eastAsia="Microsoft YaHei Light" w:hAnsi="Microsoft YaHei Light" w:cs="Segoe UI" w:hint="eastAsia"/>
+          <w:color w:val="2B2B2B"/>
+          <w:spacing w:val="3"/>
+          <w:lang w:eastAsia="zh-CN"/>
+        </w:rPr>
+        <w:t>不仅是近几年火热的技术话题，更是上升到国家层面的</w:t>
+      </w:r>
+      <w:r>
+        <w:rPr>
+          <w:rFonts w:ascii="Microsoft YaHei Light" w:eastAsia="Microsoft YaHei Light" w:hAnsi="Microsoft YaHei Light" w:cs="Segoe UI" w:hint="eastAsia"/>
+          <w:color w:val="2B2B2B"/>
+          <w:spacing w:val="3"/>
+          <w:lang w:eastAsia="zh-CN"/>
+        </w:rPr>
+        <w:t>技术战略。</w:t>
+      </w:r>
+      <w:r>
+        <w:rPr>
+          <w:rFonts w:ascii="Microsoft YaHei Light" w:eastAsia="Microsoft YaHei Light" w:hAnsi="Microsoft YaHei Light"/>
+          <w:lang w:eastAsia="zh-CN"/>
         </w:rPr>
         <w:t xml:space="preserve"> </w:t>
+      </w:r>
+      <w:r>
+        <w:rPr>
+          <w:rFonts w:ascii="Microsoft YaHei Light" w:eastAsia="Microsoft YaHei Light" w:hAnsi="Microsoft YaHei Light" w:hint="eastAsia"/>
+          <w:lang w:eastAsia="zh-CN"/>
+        </w:rPr>
+        <w:t>ML机器学习作为这一波AI人工智能迅猛发展的引擎，也越来越多为人所熟知。</w:t>
+      </w:r>
+    </w:p>
+    <w:p>
+      <w:pPr>
+        <w:ind w:firstLine="270"/>
+        <w:rPr>
+          <w:rFonts w:ascii="Microsoft YaHei Light" w:eastAsia="Microsoft YaHei Light" w:hAnsi="Microsoft YaHei Light"/>
+          <w:lang w:eastAsia="zh-CN"/>
+        </w:rPr>
+      </w:pPr>
+      <w:r>
+        <w:rPr>
+          <w:rFonts w:ascii="Microsoft YaHei Light" w:eastAsia="Microsoft YaHei Light" w:hAnsi="Microsoft YaHei Light" w:hint="eastAsia"/>
+          <w:lang w:eastAsia="zh-CN"/>
+        </w:rPr>
+        <w:t>为了帮助人们方便快捷的使用ML机器学习来为现在的业务插上AI的翅膀，微软Azure云中除了提供封装好的认知服务，还提供了所见即所得的Azure</w:t>
+      </w:r>
+      <w:r>
+        <w:rPr>
+          <w:rFonts w:ascii="Microsoft YaHei Light" w:eastAsia="Microsoft YaHei Light" w:hAnsi="Microsoft YaHei Light"/>
+          <w:lang w:eastAsia="zh-CN"/>
+        </w:rPr>
+        <w:t xml:space="preserve"> </w:t>
+      </w:r>
+      <w:r>
+        <w:rPr>
+          <w:rFonts w:ascii="Microsoft YaHei Light" w:eastAsia="Microsoft YaHei Light" w:hAnsi="Microsoft YaHei Light" w:hint="eastAsia"/>
+          <w:lang w:eastAsia="zh-CN"/>
+        </w:rPr>
+        <w:t>Machine</w:t>
+      </w:r>
+      <w:r>
+        <w:rPr>
+          <w:rFonts w:ascii="Microsoft YaHei Light" w:eastAsia="Microsoft YaHei Light" w:hAnsi="Microsoft YaHei Light"/>
+          <w:lang w:eastAsia="zh-CN"/>
+        </w:rPr>
+        <w:t xml:space="preserve"> </w:t>
+      </w:r>
+      <w:r>
+        <w:rPr>
+          <w:rFonts w:ascii="Microsoft YaHei Light" w:eastAsia="Microsoft YaHei Light" w:hAnsi="Microsoft YaHei Light" w:hint="eastAsia"/>
+          <w:lang w:eastAsia="zh-CN"/>
+        </w:rPr>
+        <w:t>Learning</w:t>
+      </w:r>
+      <w:r>
+        <w:rPr>
+          <w:rFonts w:ascii="Microsoft YaHei Light" w:eastAsia="Microsoft YaHei Light" w:hAnsi="Microsoft YaHei Light"/>
+          <w:lang w:eastAsia="zh-CN"/>
+        </w:rPr>
+        <w:t xml:space="preserve"> </w:t>
+      </w:r>
+      <w:r>
+        <w:rPr>
+          <w:rFonts w:ascii="Microsoft YaHei Light" w:eastAsia="Microsoft YaHei Light" w:hAnsi="Microsoft YaHei Light" w:hint="eastAsia"/>
+          <w:lang w:eastAsia="zh-CN"/>
+        </w:rPr>
+        <w:t>Studio机器学习工作室。</w:t>
+      </w:r>
+    </w:p>
+    <w:p>
+      <w:pPr>
+        <w:ind w:firstLine="270"/>
+        <w:rPr>
+          <w:rFonts w:ascii="Microsoft YaHei Light" w:eastAsia="Microsoft YaHei Light" w:hAnsi="Microsoft YaHei Light" w:hint="eastAsia"/>
+          <w:lang w:eastAsia="zh-CN"/>
+        </w:rPr>
+      </w:pPr>
+      <w:r>
+        <w:rPr>
+          <w:rFonts w:ascii="Microsoft YaHei Light" w:eastAsia="Microsoft YaHei Light" w:hAnsi="Microsoft YaHei Light" w:hint="eastAsia"/>
+          <w:lang w:eastAsia="zh-CN"/>
+        </w:rPr>
+        <w:t>最为重要的是，Azure</w:t>
+      </w:r>
+      <w:r>
+        <w:rPr>
+          <w:rFonts w:ascii="Microsoft YaHei Light" w:eastAsia="Microsoft YaHei Light" w:hAnsi="Microsoft YaHei Light"/>
+          <w:lang w:eastAsia="zh-CN"/>
+        </w:rPr>
+        <w:t xml:space="preserve"> </w:t>
+      </w:r>
+      <w:r>
+        <w:rPr>
+          <w:rFonts w:ascii="Microsoft YaHei Light" w:eastAsia="Microsoft YaHei Light" w:hAnsi="Microsoft YaHei Light" w:hint="eastAsia"/>
+          <w:lang w:eastAsia="zh-CN"/>
+        </w:rPr>
+        <w:t>ML</w:t>
+      </w:r>
+      <w:r>
+        <w:rPr>
+          <w:rFonts w:ascii="Microsoft YaHei Light" w:eastAsia="Microsoft YaHei Light" w:hAnsi="Microsoft YaHei Light"/>
+          <w:lang w:eastAsia="zh-CN"/>
+        </w:rPr>
+        <w:t xml:space="preserve"> </w:t>
+      </w:r>
+      <w:r>
+        <w:rPr>
+          <w:rFonts w:ascii="Microsoft YaHei Light" w:eastAsia="Microsoft YaHei Light" w:hAnsi="Microsoft YaHei Light" w:hint="eastAsia"/>
+          <w:lang w:eastAsia="zh-CN"/>
+        </w:rPr>
+        <w:t>Studio提供了免费的版本，而入门的教程如此简单，所以本次动手实验我们一起看看，如何借助Azure</w:t>
+      </w:r>
+      <w:r>
+        <w:rPr>
+          <w:rFonts w:ascii="Microsoft YaHei Light" w:eastAsia="Microsoft YaHei Light" w:hAnsi="Microsoft YaHei Light"/>
+          <w:lang w:eastAsia="zh-CN"/>
+        </w:rPr>
+        <w:t xml:space="preserve"> </w:t>
+      </w:r>
+      <w:r>
+        <w:rPr>
+          <w:rFonts w:ascii="Microsoft YaHei Light" w:eastAsia="Microsoft YaHei Light" w:hAnsi="Microsoft YaHei Light" w:hint="eastAsia"/>
+          <w:lang w:eastAsia="zh-CN"/>
+        </w:rPr>
+        <w:t>ML</w:t>
+      </w:r>
+      <w:r>
+        <w:rPr>
+          <w:rFonts w:ascii="Microsoft YaHei Light" w:eastAsia="Microsoft YaHei Light" w:hAnsi="Microsoft YaHei Light"/>
+          <w:lang w:eastAsia="zh-CN"/>
+        </w:rPr>
+        <w:t xml:space="preserve"> </w:t>
+      </w:r>
+      <w:r>
+        <w:rPr>
+          <w:rFonts w:ascii="Microsoft YaHei Light" w:eastAsia="Microsoft YaHei Light" w:hAnsi="Microsoft YaHei Light" w:hint="eastAsia"/>
+          <w:lang w:eastAsia="zh-CN"/>
+        </w:rPr>
+        <w:t>Studio实现零基础、零成本的AI入门。</w:t>
       </w:r>
     </w:p>
     <w:p>
@@ -2622,6 +2818,7 @@
           <w:color w:val="365F91" w:themeColor="accent1" w:themeShade="BF"/>
           <w:sz w:val="28"/>
           <w:szCs w:val="28"/>
+          <w:lang w:eastAsia="zh-CN"/>
         </w:rPr>
       </w:pPr>
       <w:bookmarkStart w:id="3" w:name="_Toc524879090"/>
@@ -2764,7 +2961,6 @@
         </w:rPr>
         <w:t xml:space="preserve"> </w:t>
       </w:r>
-      <w:proofErr w:type="spellStart"/>
       <w:r>
         <w:rPr>
           <w:rFonts w:ascii="Microsoft YaHei Light" w:eastAsia="Microsoft YaHei Light" w:hAnsi="Microsoft YaHei Light" w:hint="eastAsia"/>
@@ -2772,7 +2968,6 @@
         </w:rPr>
         <w:t>Jupyter</w:t>
       </w:r>
-      <w:proofErr w:type="spellEnd"/>
       <w:r>
         <w:rPr>
           <w:rFonts w:ascii="Microsoft YaHei Light" w:eastAsia="Microsoft YaHei Light" w:hAnsi="Microsoft YaHei Light"/>
@@ -3018,6 +3213,7 @@
           <w:noProof/>
           <w:lang w:eastAsia="zh-CN"/>
         </w:rPr>
+        <w:lastRenderedPageBreak/>
         <w:t>Excel软件</w:t>
       </w:r>
       <w:r>
@@ -3117,7 +3313,6 @@
           <w:noProof/>
           <w:lang w:eastAsia="zh-CN"/>
         </w:rPr>
-        <w:lastRenderedPageBreak/>
         <w:t>打开浏览器，访问：</w:t>
       </w:r>
       <w:hyperlink r:id="rId12" w:history="1">
@@ -3437,6 +3632,7 @@
           <w:noProof/>
           <w:lang w:eastAsia="zh-CN" w:bidi="ar-SA"/>
         </w:rPr>
+        <w:lastRenderedPageBreak/>
         <w:drawing>
           <wp:inline distT="0" distB="0" distL="0" distR="0" wp14:anchorId="1B084EB0" wp14:editId="077F5A68">
             <wp:extent cx="5943600" cy="2319020"/>
@@ -3517,7 +3713,6 @@
           <w:szCs w:val="28"/>
           <w:lang w:eastAsia="zh-CN"/>
         </w:rPr>
-        <w:lastRenderedPageBreak/>
         <w:t>练习</w:t>
       </w:r>
       <w:bookmarkEnd w:id="7"/>
@@ -3567,8 +3762,23 @@
           <w:rFonts w:ascii="Microsoft YaHei Light" w:eastAsia="Microsoft YaHei Light" w:hAnsi="Microsoft YaHei Light" w:hint="eastAsia"/>
           <w:lang w:eastAsia="zh-CN"/>
         </w:rPr>
-        <w:t>理解以及处理数据。</w:t>
-      </w:r>
+        <w:t>理解以及处理数据</w:t>
+      </w:r>
+    </w:p>
+    <w:p>
+      <w:pPr>
+        <w:pStyle w:val="ppNumberList"/>
+        <w:numPr>
+          <w:ilvl w:val="0"/>
+          <w:numId w:val="0"/>
+        </w:numPr>
+        <w:ind w:left="709"/>
+        <w:rPr>
+          <w:rFonts w:ascii="Microsoft YaHei Light" w:eastAsia="Microsoft YaHei Light" w:hAnsi="Microsoft YaHei Light"/>
+          <w:noProof/>
+          <w:lang w:eastAsia="zh-CN"/>
+        </w:rPr>
+      </w:pPr>
       <w:r>
         <w:rPr>
           <w:rFonts w:ascii="Microsoft YaHei Light" w:eastAsia="Microsoft YaHei Light" w:hAnsi="Microsoft YaHei Light" w:hint="eastAsia"/>
@@ -3598,7 +3808,34 @@
           <w:rFonts w:ascii="Microsoft YaHei Light" w:eastAsia="Microsoft YaHei Light" w:hAnsi="Microsoft YaHei Light" w:hint="eastAsia"/>
           <w:lang w:eastAsia="zh-CN"/>
         </w:rPr>
-        <w:t>创建训练学习模型。创建用于训练机器学习的模型并使用模型进行训练</w:t>
+        <w:t>创</w:t>
+      </w:r>
+      <w:r>
+        <w:rPr>
+          <w:rFonts w:ascii="Microsoft YaHei Light" w:eastAsia="Microsoft YaHei Light" w:hAnsi="Microsoft YaHei Light" w:hint="eastAsia"/>
+          <w:lang w:eastAsia="zh-CN"/>
+        </w:rPr>
+        <w:t>建训练学习模型</w:t>
+      </w:r>
+    </w:p>
+    <w:p>
+      <w:pPr>
+        <w:tabs>
+          <w:tab w:val="left" w:pos="1440"/>
+        </w:tabs>
+        <w:ind w:left="709"/>
+        <w:rPr>
+          <w:rFonts w:ascii="Microsoft YaHei Light" w:eastAsia="Microsoft YaHei Light" w:hAnsi="Microsoft YaHei Light"/>
+          <w:noProof/>
+          <w:lang w:eastAsia="zh-CN"/>
+        </w:rPr>
+      </w:pPr>
+      <w:r>
+        <w:rPr>
+          <w:rFonts w:ascii="Microsoft YaHei Light" w:eastAsia="Microsoft YaHei Light" w:hAnsi="Microsoft YaHei Light" w:hint="eastAsia"/>
+          <w:lang w:eastAsia="zh-CN"/>
+        </w:rPr>
+        <w:t>创建用于训练机器学习的模型并使用模型进行训练</w:t>
       </w:r>
     </w:p>
     <w:p>
@@ -3623,7 +3860,28 @@
           <w:noProof/>
           <w:lang w:eastAsia="zh-CN"/>
         </w:rPr>
-        <w:t>优化模型并且发布。使用不同架构的神经网络来优化手写数字识别模型，并发布训练好的模型</w:t>
+        <w:t>优化模型并且发布</w:t>
+      </w:r>
+    </w:p>
+    <w:p>
+      <w:pPr>
+        <w:tabs>
+          <w:tab w:val="left" w:pos="1440"/>
+        </w:tabs>
+        <w:ind w:left="709"/>
+        <w:rPr>
+          <w:rFonts w:ascii="Microsoft YaHei Light" w:eastAsia="Microsoft YaHei Light" w:hAnsi="Microsoft YaHei Light"/>
+          <w:noProof/>
+          <w:lang w:eastAsia="zh-CN"/>
+        </w:rPr>
+      </w:pPr>
+      <w:r>
+        <w:rPr>
+          <w:rFonts w:ascii="Microsoft YaHei Light" w:eastAsia="Microsoft YaHei Light" w:hAnsi="Microsoft YaHei Light" w:hint="eastAsia"/>
+          <w:noProof/>
+          <w:lang w:eastAsia="zh-CN"/>
+        </w:rPr>
+        <w:t>使用不同架构的神经网络来优化手写数字识别模型，并发布训练好的模型</w:t>
       </w:r>
     </w:p>
     <w:p>
@@ -3764,7 +4022,6 @@
         </w:placeholder>
         <w:text/>
       </w:sdtPr>
-      <w:sdtEndPr/>
       <w:sdtContent>
         <w:p>
           <w:pPr>
@@ -4133,7 +4390,6 @@
           <w:rFonts w:ascii="Microsoft YaHei Light" w:eastAsia="Microsoft YaHei Light" w:hAnsi="Microsoft YaHei Light" w:hint="eastAsia"/>
           <w:lang w:eastAsia="zh-CN"/>
         </w:rPr>
-        <w:lastRenderedPageBreak/>
         <w:t>右键点击“MNIST</w:t>
       </w:r>
       <w:r>
@@ -4209,6 +4465,7 @@
           <w:noProof/>
           <w:lang w:eastAsia="zh-CN" w:bidi="ar-SA"/>
         </w:rPr>
+        <w:lastRenderedPageBreak/>
         <w:drawing>
           <wp:inline distT="0" distB="0" distL="0" distR="0" wp14:anchorId="2CDD16BF" wp14:editId="3DDDE56D">
             <wp:extent cx="5936615" cy="2763520"/>
@@ -4286,17 +4543,6 @@
     </w:p>
     <w:p>
       <w:pPr>
-        <w:tabs>
-          <w:tab w:val="left" w:pos="770"/>
-        </w:tabs>
-        <w:rPr>
-          <w:rFonts w:ascii="Microsoft YaHei Light" w:eastAsia="Microsoft YaHei Light" w:hAnsi="Microsoft YaHei Light"/>
-          <w:lang w:eastAsia="zh-CN"/>
-        </w:rPr>
-      </w:pPr>
-    </w:p>
-    <w:p>
-      <w:pPr>
         <w:pStyle w:val="2"/>
       </w:pPr>
       <w:bookmarkStart w:id="11" w:name="_Toc524879096"/>
@@ -4678,7 +4924,6 @@
           <w:rFonts w:ascii="Microsoft YaHei Light" w:eastAsia="Microsoft YaHei Light" w:hAnsi="Microsoft YaHei Light" w:hint="eastAsia"/>
           <w:lang w:eastAsia="zh-CN"/>
         </w:rPr>
-        <w:lastRenderedPageBreak/>
         <w:t>将第一个代码块中的代码，替换为刚才复制的代码</w:t>
       </w:r>
     </w:p>
@@ -4768,6 +5013,7 @@
           <w:rFonts w:ascii="Microsoft YaHei Light" w:eastAsia="Microsoft YaHei Light" w:hAnsi="Microsoft YaHei Light" w:hint="eastAsia"/>
           <w:lang w:eastAsia="zh-CN"/>
         </w:rPr>
+        <w:lastRenderedPageBreak/>
         <w:t>点击上方菜单的“Run”按键，运行</w:t>
       </w:r>
       <w:r>
@@ -4849,12 +5095,25 @@
         <w:tabs>
           <w:tab w:val="left" w:pos="1440"/>
         </w:tabs>
-        <w:jc w:val="center"/>
-        <w:rPr>
-          <w:rFonts w:ascii="Microsoft YaHei Light" w:eastAsia="Microsoft YaHei Light" w:hAnsi="Microsoft YaHei Light"/>
-          <w:lang w:eastAsia="zh-CN"/>
-        </w:rPr>
-      </w:pPr>
+        <w:rPr>
+          <w:rFonts w:ascii="Microsoft YaHei Light" w:eastAsia="Microsoft YaHei Light" w:hAnsi="Microsoft YaHei Light"/>
+          <w:lang w:eastAsia="zh-CN"/>
+        </w:rPr>
+      </w:pPr>
+      <w:r>
+        <w:rPr>
+          <w:rFonts w:ascii="Microsoft YaHei" w:eastAsia="Microsoft YaHei" w:hAnsi="Microsoft YaHei" w:hint="eastAsia"/>
+          <w:lang w:eastAsia="zh-CN"/>
+        </w:rPr>
+        <w:t xml:space="preserve"> </w:t>
+      </w:r>
+      <w:r>
+        <w:rPr>
+          <w:rFonts w:ascii="Microsoft YaHei" w:eastAsia="Microsoft YaHei" w:hAnsi="Microsoft YaHei"/>
+          <w:lang w:eastAsia="zh-CN"/>
+        </w:rPr>
+        <w:t xml:space="preserve">                                              </w:t>
+      </w:r>
       <w:r>
         <w:rPr>
           <w:rFonts w:ascii="Microsoft YaHei" w:eastAsia="Microsoft YaHei" w:hAnsi="Microsoft YaHei" w:hint="eastAsia"/>
@@ -4952,51 +5211,23 @@
               <w:spacing w:before="0"/>
             </w:pPr>
             <w:r>
-              <w:t xml:space="preserve">import </w:t>
-            </w:r>
-            <w:proofErr w:type="spellStart"/>
-            <w:r>
-              <w:t>numpy</w:t>
-            </w:r>
-            <w:proofErr w:type="spellEnd"/>
-            <w:r>
-              <w:t xml:space="preserve"> as np</w:t>
+              <w:t>import numpy as np</w:t>
             </w:r>
           </w:p>
           <w:p>
             <w:pPr>
               <w:spacing w:before="0"/>
             </w:pPr>
-            <w:proofErr w:type="spellStart"/>
-            <w:r>
-              <w:t>data_np_array</w:t>
-            </w:r>
-            <w:proofErr w:type="spellEnd"/>
-            <w:r>
-              <w:t>=</w:t>
-            </w:r>
-            <w:proofErr w:type="spellStart"/>
-            <w:proofErr w:type="gramStart"/>
-            <w:r>
-              <w:t>frame.values</w:t>
-            </w:r>
-            <w:proofErr w:type="spellEnd"/>
-            <w:proofErr w:type="gramEnd"/>
+            <w:r>
+              <w:t>data_np_array=frame.values</w:t>
+            </w:r>
           </w:p>
           <w:p>
             <w:pPr>
               <w:spacing w:before="0"/>
             </w:pPr>
             <w:r>
-              <w:t>print(</w:t>
-            </w:r>
-            <w:proofErr w:type="spellStart"/>
-            <w:r>
-              <w:t>data_np_array</w:t>
-            </w:r>
-            <w:proofErr w:type="spellEnd"/>
-            <w:r>
-              <w:t>)</w:t>
+              <w:t>print(data_np_array)</w:t>
             </w:r>
           </w:p>
           <w:p>
@@ -5004,15 +5235,7 @@
               <w:spacing w:before="0"/>
             </w:pPr>
             <w:r>
-              <w:t>print(</w:t>
-            </w:r>
-            <w:proofErr w:type="spellStart"/>
-            <w:r>
-              <w:t>data_np_array.shape</w:t>
-            </w:r>
-            <w:proofErr w:type="spellEnd"/>
-            <w:r>
-              <w:t>)</w:t>
+              <w:t>print(data_np_array.shape)</w:t>
             </w:r>
           </w:p>
         </w:tc>
@@ -5175,29 +5398,8 @@
             <w:pPr>
               <w:spacing w:before="0"/>
             </w:pPr>
-            <w:proofErr w:type="spellStart"/>
-            <w:r>
-              <w:t>select_img_array</w:t>
-            </w:r>
-            <w:proofErr w:type="spellEnd"/>
-            <w:r>
-              <w:t>=</w:t>
-            </w:r>
-            <w:proofErr w:type="spellStart"/>
-            <w:r>
-              <w:t>data_np_</w:t>
-            </w:r>
-            <w:proofErr w:type="gramStart"/>
-            <w:r>
-              <w:t>array</w:t>
-            </w:r>
-            <w:proofErr w:type="spellEnd"/>
-            <w:r>
-              <w:t>[</w:t>
-            </w:r>
-            <w:proofErr w:type="gramEnd"/>
-            <w:r>
-              <w:t>999,1:]</w:t>
+            <w:r>
+              <w:t>select_img_array=data_np_array[999,1:]</w:t>
             </w:r>
           </w:p>
           <w:p>
@@ -5205,15 +5407,7 @@
               <w:spacing w:before="0"/>
             </w:pPr>
             <w:r>
-              <w:t>print(</w:t>
-            </w:r>
-            <w:proofErr w:type="spellStart"/>
-            <w:r>
-              <w:t>select_img_array</w:t>
-            </w:r>
-            <w:proofErr w:type="spellEnd"/>
-            <w:r>
-              <w:t>)</w:t>
+              <w:t>print(select_img_array)</w:t>
             </w:r>
           </w:p>
           <w:p>
@@ -5221,15 +5415,7 @@
               <w:spacing w:before="0"/>
             </w:pPr>
             <w:r>
-              <w:t>print(</w:t>
-            </w:r>
-            <w:proofErr w:type="spellStart"/>
-            <w:r>
-              <w:t>select_img_array.shape</w:t>
-            </w:r>
-            <w:proofErr w:type="spellEnd"/>
-            <w:r>
-              <w:t>)</w:t>
+              <w:t>print(select_img_array.shape)</w:t>
             </w:r>
           </w:p>
         </w:tc>
@@ -5251,7 +5437,6 @@
           <w:rFonts w:ascii="Microsoft YaHei Light" w:eastAsia="Microsoft YaHei Light" w:hAnsi="Microsoft YaHei Light" w:hint="eastAsia"/>
           <w:lang w:eastAsia="zh-CN"/>
         </w:rPr>
-        <w:lastRenderedPageBreak/>
         <w:t>999</w:t>
       </w:r>
       <w:r>
@@ -5376,6 +5561,7 @@
           <w:rFonts w:ascii="Microsoft YaHei Light" w:eastAsia="Microsoft YaHei Light" w:hAnsi="Microsoft YaHei Light" w:hint="eastAsia"/>
           <w:lang w:eastAsia="zh-CN"/>
         </w:rPr>
+        <w:lastRenderedPageBreak/>
         <w:t>在最下方的代码块中输入以下内容并运行：</w:t>
       </w:r>
     </w:p>
@@ -5398,26 +5584,8 @@
             <w:pPr>
               <w:spacing w:before="0"/>
             </w:pPr>
-            <w:proofErr w:type="spellStart"/>
-            <w:r>
-              <w:t>img_data</w:t>
-            </w:r>
-            <w:proofErr w:type="spellEnd"/>
-            <w:r>
-              <w:t>=</w:t>
-            </w:r>
-            <w:proofErr w:type="spellStart"/>
-            <w:r>
-              <w:t>select_img_</w:t>
-            </w:r>
-            <w:proofErr w:type="gramStart"/>
-            <w:r>
-              <w:t>array.reshape</w:t>
-            </w:r>
-            <w:proofErr w:type="spellEnd"/>
-            <w:proofErr w:type="gramEnd"/>
-            <w:r>
-              <w:t>((28,28))</w:t>
+            <w:r>
+              <w:t>img_data=select_img_array.reshape((28,28))</w:t>
             </w:r>
           </w:p>
           <w:p>
@@ -5425,15 +5593,7 @@
               <w:spacing w:before="0"/>
             </w:pPr>
             <w:r>
-              <w:t>print(</w:t>
-            </w:r>
-            <w:proofErr w:type="spellStart"/>
-            <w:r>
-              <w:t>img_data</w:t>
-            </w:r>
-            <w:proofErr w:type="spellEnd"/>
-            <w:r>
-              <w:t>)</w:t>
+              <w:t>print(img_data)</w:t>
             </w:r>
           </w:p>
           <w:p>
@@ -5441,15 +5601,7 @@
               <w:spacing w:before="0"/>
             </w:pPr>
             <w:r>
-              <w:t>print(</w:t>
-            </w:r>
-            <w:proofErr w:type="spellStart"/>
-            <w:r>
-              <w:t>img_data.shape</w:t>
-            </w:r>
-            <w:proofErr w:type="spellEnd"/>
-            <w:r>
-              <w:t>)</w:t>
+              <w:t>print(img_data.shape)</w:t>
             </w:r>
           </w:p>
         </w:tc>
@@ -5557,17 +5709,17 @@
     <w:tbl>
       <w:tblPr>
         <w:tblStyle w:val="a4"/>
-        <w:tblpPr w:leftFromText="180" w:rightFromText="180" w:vertAnchor="text" w:horzAnchor="margin" w:tblpY="390"/>
+        <w:tblpPr w:leftFromText="180" w:rightFromText="180" w:vertAnchor="text" w:horzAnchor="margin" w:tblpX="805" w:tblpY="390"/>
         <w:tblW w:w="0" w:type="auto"/>
         <w:tblLook w:val="04A0" w:firstRow="1" w:lastRow="0" w:firstColumn="1" w:lastColumn="0" w:noHBand="0" w:noVBand="1"/>
       </w:tblPr>
       <w:tblGrid>
-        <w:gridCol w:w="9350"/>
+        <w:gridCol w:w="8545"/>
       </w:tblGrid>
       <w:tr>
         <w:tc>
           <w:tcPr>
-            <w:tcW w:w="9350" w:type="dxa"/>
+            <w:tcW w:w="8545" w:type="dxa"/>
           </w:tcPr>
           <w:p>
             <w:pPr>
@@ -5582,58 +5734,23 @@
               <w:spacing w:before="0"/>
             </w:pPr>
             <w:r>
-              <w:t xml:space="preserve">import </w:t>
-            </w:r>
-            <w:proofErr w:type="spellStart"/>
-            <w:proofErr w:type="gramStart"/>
-            <w:r>
-              <w:t>matplotlib.pyplot</w:t>
-            </w:r>
-            <w:proofErr w:type="spellEnd"/>
-            <w:proofErr w:type="gramEnd"/>
-            <w:r>
-              <w:t xml:space="preserve"> as </w:t>
-            </w:r>
-            <w:proofErr w:type="spellStart"/>
-            <w:r>
-              <w:t>plt</w:t>
-            </w:r>
-            <w:proofErr w:type="spellEnd"/>
+              <w:t>import matplotlib.pyplot as plt</w:t>
+            </w:r>
           </w:p>
           <w:p>
             <w:pPr>
               <w:spacing w:before="0"/>
             </w:pPr>
-            <w:proofErr w:type="spellStart"/>
-            <w:proofErr w:type="gramStart"/>
-            <w:r>
-              <w:t>plt.gray</w:t>
-            </w:r>
-            <w:proofErr w:type="spellEnd"/>
-            <w:proofErr w:type="gramEnd"/>
-            <w:r>
-              <w:t>()</w:t>
+            <w:r>
+              <w:t>plt.gray()</w:t>
             </w:r>
           </w:p>
           <w:p>
             <w:pPr>
               <w:spacing w:before="0"/>
             </w:pPr>
-            <w:proofErr w:type="spellStart"/>
-            <w:r>
-              <w:t>plt.imshow</w:t>
-            </w:r>
-            <w:proofErr w:type="spellEnd"/>
-            <w:r>
-              <w:t>(</w:t>
-            </w:r>
-            <w:proofErr w:type="spellStart"/>
-            <w:r>
-              <w:t>img_data</w:t>
-            </w:r>
-            <w:proofErr w:type="spellEnd"/>
-            <w:r>
-              <w:t>)</w:t>
+            <w:r>
+              <w:t>plt.imshow(img_data)</w:t>
             </w:r>
           </w:p>
         </w:tc>
@@ -6447,6 +6564,7 @@
         <w:ind w:left="754"/>
         <w:rPr>
           <w:rFonts w:ascii="Microsoft YaHei Light" w:eastAsia="Microsoft YaHei Light" w:hAnsi="Microsoft YaHei Light"/>
+          <w:sz w:val="16"/>
           <w:lang w:eastAsia="zh-CN"/>
         </w:rPr>
       </w:pPr>
@@ -6618,23 +6736,7 @@
                 <w:rFonts w:ascii="Microsoft YaHei Light" w:eastAsia="Microsoft YaHei Light" w:hAnsi="Microsoft YaHei Light"/>
                 <w:lang w:eastAsia="zh-CN"/>
               </w:rPr>
-              <w:t xml:space="preserve">output Result [10] </w:t>
-            </w:r>
-            <w:proofErr w:type="spellStart"/>
-            <w:r>
-              <w:rPr>
-                <w:rFonts w:ascii="Microsoft YaHei Light" w:eastAsia="Microsoft YaHei Light" w:hAnsi="Microsoft YaHei Light"/>
-                <w:lang w:eastAsia="zh-CN"/>
-              </w:rPr>
-              <w:t>softmax</w:t>
-            </w:r>
-            <w:proofErr w:type="spellEnd"/>
-            <w:r>
-              <w:rPr>
-                <w:rFonts w:ascii="Microsoft YaHei Light" w:eastAsia="Microsoft YaHei Light" w:hAnsi="Microsoft YaHei Light"/>
-                <w:lang w:eastAsia="zh-CN"/>
-              </w:rPr>
-              <w:t xml:space="preserve"> from H2 all;</w:t>
+              <w:t>output Result [10] softmax from H2 all;</w:t>
             </w:r>
           </w:p>
         </w:tc>
@@ -6648,6 +6750,7 @@
         <w:ind w:left="754"/>
         <w:rPr>
           <w:rFonts w:ascii="Microsoft YaHei Light" w:eastAsia="Microsoft YaHei Light" w:hAnsi="Microsoft YaHei Light"/>
+          <w:sz w:val="16"/>
           <w:lang w:eastAsia="zh-CN"/>
         </w:rPr>
       </w:pPr>
@@ -6798,7 +6901,6 @@
           <w:rFonts w:ascii="Microsoft YaHei Light" w:eastAsia="Microsoft YaHei Light" w:hAnsi="Microsoft YaHei Light" w:hint="eastAsia"/>
           <w:lang w:eastAsia="zh-CN"/>
         </w:rPr>
-        <w:lastRenderedPageBreak/>
         <w:t>拖拽并放置该组件到编排区域，链接上一步配置好的算法组件“Multiclass</w:t>
       </w:r>
       <w:r>
@@ -6960,18 +7062,6 @@
     </w:p>
     <w:p>
       <w:pPr>
-        <w:tabs>
-          <w:tab w:val="left" w:pos="1440"/>
-        </w:tabs>
-        <w:ind w:left="754"/>
-        <w:rPr>
-          <w:rFonts w:ascii="Microsoft YaHei Light" w:eastAsia="Microsoft YaHei Light" w:hAnsi="Microsoft YaHei Light"/>
-          <w:lang w:eastAsia="zh-CN"/>
-        </w:rPr>
-      </w:pPr>
-    </w:p>
-    <w:p>
-      <w:pPr>
         <w:pStyle w:val="2"/>
       </w:pPr>
       <w:bookmarkStart w:id="16" w:name="_Toc524879100"/>
@@ -6979,6 +7069,7 @@
         <w:rPr>
           <w:rFonts w:hint="eastAsia"/>
         </w:rPr>
+        <w:lastRenderedPageBreak/>
         <w:t>任务 3</w:t>
       </w:r>
       <w:r>
@@ -7289,18 +7380,6 @@
     </w:p>
     <w:p>
       <w:pPr>
-        <w:tabs>
-          <w:tab w:val="left" w:pos="1440"/>
-        </w:tabs>
-        <w:ind w:left="754"/>
-        <w:rPr>
-          <w:rFonts w:ascii="Microsoft YaHei Light" w:eastAsia="Microsoft YaHei Light" w:hAnsi="Microsoft YaHei Light"/>
-          <w:lang w:eastAsia="zh-CN"/>
-        </w:rPr>
-      </w:pPr>
-    </w:p>
-    <w:p>
-      <w:pPr>
         <w:pStyle w:val="2"/>
       </w:pPr>
       <w:bookmarkStart w:id="17" w:name="_Toc524879101"/>
@@ -7573,17 +7652,8 @@
           <w:rFonts w:ascii="Microsoft YaHei Light" w:eastAsia="Microsoft YaHei Light" w:hAnsi="Microsoft YaHei Light" w:hint="eastAsia"/>
           <w:lang w:eastAsia="zh-CN"/>
         </w:rPr>
-        <w:t>拖拽并放置该组件到编排区域，链接上一步配置好的模型组件“</w:t>
-      </w:r>
-      <w:proofErr w:type="spellStart"/>
-      <w:r>
-        <w:rPr>
-          <w:rFonts w:ascii="Microsoft YaHei Light" w:eastAsia="Microsoft YaHei Light" w:hAnsi="Microsoft YaHei Light" w:hint="eastAsia"/>
-          <w:lang w:eastAsia="zh-CN"/>
-        </w:rPr>
-        <w:t>Evaluatue</w:t>
-      </w:r>
-      <w:proofErr w:type="spellEnd"/>
+        <w:t>拖拽并放置该组件到编排区域，链接上一步配置好的模型组件“Evaluatue</w:t>
+      </w:r>
       <w:r>
         <w:rPr>
           <w:rFonts w:ascii="Microsoft YaHei Light" w:eastAsia="Microsoft YaHei Light" w:hAnsi="Microsoft YaHei Light"/>
@@ -7667,25 +7737,7 @@
                 <w:rFonts w:ascii="Microsoft YaHei Light" w:eastAsia="Microsoft YaHei Light" w:hAnsi="Microsoft YaHei Light"/>
                 <w:lang w:eastAsia="zh-CN"/>
               </w:rPr>
-              <w:t xml:space="preserve">dataset1 &lt;- </w:t>
-            </w:r>
-            <w:proofErr w:type="spellStart"/>
-            <w:proofErr w:type="gramStart"/>
-            <w:r>
-              <w:rPr>
-                <w:rFonts w:ascii="Microsoft YaHei Light" w:eastAsia="Microsoft YaHei Light" w:hAnsi="Microsoft YaHei Light"/>
-                <w:lang w:eastAsia="zh-CN"/>
-              </w:rPr>
-              <w:t>maml.mapInputPort</w:t>
-            </w:r>
-            <w:proofErr w:type="spellEnd"/>
-            <w:proofErr w:type="gramEnd"/>
-            <w:r>
-              <w:rPr>
-                <w:rFonts w:ascii="Microsoft YaHei Light" w:eastAsia="Microsoft YaHei Light" w:hAnsi="Microsoft YaHei Light"/>
-                <w:lang w:eastAsia="zh-CN"/>
-              </w:rPr>
-              <w:t>(1)</w:t>
+              <w:t>dataset1 &lt;- maml.mapInputPort(1)</w:t>
             </w:r>
           </w:p>
           <w:p>
@@ -7704,26 +7756,7 @@
                 <w:rFonts w:ascii="Microsoft YaHei Light" w:eastAsia="Microsoft YaHei Light" w:hAnsi="Microsoft YaHei Light"/>
                 <w:lang w:eastAsia="zh-CN"/>
               </w:rPr>
-              <w:lastRenderedPageBreak/>
-              <w:t xml:space="preserve">feat &lt;- </w:t>
-            </w:r>
-            <w:proofErr w:type="spellStart"/>
-            <w:proofErr w:type="gramStart"/>
-            <w:r>
-              <w:rPr>
-                <w:rFonts w:ascii="Microsoft YaHei Light" w:eastAsia="Microsoft YaHei Light" w:hAnsi="Microsoft YaHei Light"/>
-                <w:lang w:eastAsia="zh-CN"/>
-              </w:rPr>
-              <w:t>data.matrix</w:t>
-            </w:r>
-            <w:proofErr w:type="spellEnd"/>
-            <w:proofErr w:type="gramEnd"/>
-            <w:r>
-              <w:rPr>
-                <w:rFonts w:ascii="Microsoft YaHei Light" w:eastAsia="Microsoft YaHei Light" w:hAnsi="Microsoft YaHei Light"/>
-                <w:lang w:eastAsia="zh-CN"/>
-              </w:rPr>
-              <w:t>(dataset1[,2:11])</w:t>
+              <w:t>feat &lt;- data.matrix(dataset1[,2:11])</w:t>
             </w:r>
           </w:p>
           <w:p>
@@ -7761,23 +7794,7 @@
                 <w:rFonts w:ascii="Microsoft YaHei Light" w:eastAsia="Microsoft YaHei Light" w:hAnsi="Microsoft YaHei Light"/>
                 <w:lang w:eastAsia="zh-CN"/>
               </w:rPr>
-              <w:t>correct = sum(</w:t>
-            </w:r>
-            <w:proofErr w:type="spellStart"/>
-            <w:r>
-              <w:rPr>
-                <w:rFonts w:ascii="Microsoft YaHei Light" w:eastAsia="Microsoft YaHei Light" w:hAnsi="Microsoft YaHei Light"/>
-                <w:lang w:eastAsia="zh-CN"/>
-              </w:rPr>
-              <w:t>diag</w:t>
-            </w:r>
-            <w:proofErr w:type="spellEnd"/>
-            <w:r>
-              <w:rPr>
-                <w:rFonts w:ascii="Microsoft YaHei Light" w:eastAsia="Microsoft YaHei Light" w:hAnsi="Microsoft YaHei Light"/>
-                <w:lang w:eastAsia="zh-CN"/>
-              </w:rPr>
-              <w:t>(feat))</w:t>
+              <w:t>correct = sum(diag(feat))</w:t>
             </w:r>
           </w:p>
           <w:p>
@@ -7810,46 +7827,12 @@
                 <w:lang w:eastAsia="zh-CN"/>
               </w:rPr>
             </w:pPr>
-            <w:proofErr w:type="spellStart"/>
-            <w:r>
-              <w:rPr>
-                <w:rFonts w:ascii="Microsoft YaHei Light" w:eastAsia="Microsoft YaHei Light" w:hAnsi="Microsoft YaHei Light"/>
-                <w:lang w:eastAsia="zh-CN"/>
-              </w:rPr>
-              <w:t>acc</w:t>
-            </w:r>
-            <w:proofErr w:type="spellEnd"/>
-            <w:r>
-              <w:rPr>
-                <w:rFonts w:ascii="Microsoft YaHei Light" w:eastAsia="Microsoft YaHei Light" w:hAnsi="Microsoft YaHei Light"/>
-                <w:lang w:eastAsia="zh-CN"/>
-              </w:rPr>
-              <w:t xml:space="preserve"> = </w:t>
-            </w:r>
-            <w:proofErr w:type="spellStart"/>
-            <w:r>
-              <w:rPr>
-                <w:rFonts w:ascii="Microsoft YaHei Light" w:eastAsia="Microsoft YaHei Light" w:hAnsi="Microsoft YaHei Light"/>
-                <w:lang w:eastAsia="zh-CN"/>
-              </w:rPr>
-              <w:t>as.</w:t>
-            </w:r>
-            <w:proofErr w:type="gramStart"/>
-            <w:r>
-              <w:rPr>
-                <w:rFonts w:ascii="Microsoft YaHei Light" w:eastAsia="Microsoft YaHei Light" w:hAnsi="Microsoft YaHei Light"/>
-                <w:lang w:eastAsia="zh-CN"/>
-              </w:rPr>
-              <w:t>data.frame</w:t>
-            </w:r>
-            <w:proofErr w:type="spellEnd"/>
-            <w:proofErr w:type="gramEnd"/>
-            <w:r>
-              <w:rPr>
-                <w:rFonts w:ascii="Microsoft YaHei Light" w:eastAsia="Microsoft YaHei Light" w:hAnsi="Microsoft YaHei Light"/>
-                <w:lang w:eastAsia="zh-CN"/>
-              </w:rPr>
-              <w:t>(accuracy)</w:t>
+            <w:r>
+              <w:rPr>
+                <w:rFonts w:ascii="Microsoft YaHei Light" w:eastAsia="Microsoft YaHei Light" w:hAnsi="Microsoft YaHei Light"/>
+                <w:lang w:eastAsia="zh-CN"/>
+              </w:rPr>
+              <w:t>acc = as.data.frame(accuracy)</w:t>
             </w:r>
           </w:p>
           <w:p>
@@ -7863,37 +7846,12 @@
                 <w:lang w:eastAsia="zh-CN"/>
               </w:rPr>
             </w:pPr>
-            <w:proofErr w:type="spellStart"/>
-            <w:r>
-              <w:rPr>
-                <w:rFonts w:ascii="Microsoft YaHei Light" w:eastAsia="Microsoft YaHei Light" w:hAnsi="Microsoft YaHei Light"/>
-                <w:lang w:eastAsia="zh-CN"/>
-              </w:rPr>
-              <w:t>maml.mapOutputPort</w:t>
-            </w:r>
-            <w:proofErr w:type="spellEnd"/>
-            <w:r>
-              <w:rPr>
-                <w:rFonts w:ascii="Microsoft YaHei Light" w:eastAsia="Microsoft YaHei Light" w:hAnsi="Microsoft YaHei Light"/>
-                <w:lang w:eastAsia="zh-CN"/>
-              </w:rPr>
-              <w:t>("</w:t>
-            </w:r>
-            <w:proofErr w:type="spellStart"/>
-            <w:r>
-              <w:rPr>
-                <w:rFonts w:ascii="Microsoft YaHei Light" w:eastAsia="Microsoft YaHei Light" w:hAnsi="Microsoft YaHei Light"/>
-                <w:lang w:eastAsia="zh-CN"/>
-              </w:rPr>
-              <w:t>acc</w:t>
-            </w:r>
-            <w:proofErr w:type="spellEnd"/>
-            <w:r>
-              <w:rPr>
-                <w:rFonts w:ascii="Microsoft YaHei Light" w:eastAsia="Microsoft YaHei Light" w:hAnsi="Microsoft YaHei Light"/>
-                <w:lang w:eastAsia="zh-CN"/>
-              </w:rPr>
-              <w:t>");</w:t>
+            <w:r>
+              <w:rPr>
+                <w:rFonts w:ascii="Microsoft YaHei Light" w:eastAsia="Microsoft YaHei Light" w:hAnsi="Microsoft YaHei Light"/>
+                <w:lang w:eastAsia="zh-CN"/>
+              </w:rPr>
+              <w:t>maml.mapOutputPort("acc");</w:t>
             </w:r>
           </w:p>
         </w:tc>
@@ -7907,6 +7865,7 @@
         <w:ind w:left="754"/>
         <w:rPr>
           <w:rFonts w:ascii="Microsoft YaHei Light" w:eastAsia="Microsoft YaHei Light" w:hAnsi="Microsoft YaHei Light"/>
+          <w:sz w:val="16"/>
           <w:lang w:eastAsia="zh-CN"/>
         </w:rPr>
       </w:pPr>
@@ -7951,9 +7910,10 @@
           <w:noProof/>
           <w:lang w:eastAsia="zh-CN" w:bidi="ar-SA"/>
         </w:rPr>
+        <w:lastRenderedPageBreak/>
         <w:drawing>
-          <wp:inline distT="0" distB="0" distL="0" distR="0" wp14:anchorId="4FFCFF99" wp14:editId="7B3E3ED9">
-            <wp:extent cx="4538128" cy="4308529"/>
+          <wp:inline distT="0" distB="0" distL="0" distR="0" wp14:anchorId="4FFCFF99" wp14:editId="604CCF02">
+            <wp:extent cx="5016291" cy="4762500"/>
             <wp:effectExtent l="0" t="0" r="0" b="0"/>
             <wp:docPr id="2" name="图片 2"/>
             <wp:cNvGraphicFramePr>
@@ -7984,7 +7944,7 @@
                   <pic:spPr bwMode="auto">
                     <a:xfrm>
                       <a:off x="0" y="0"/>
-                      <a:ext cx="4594810" cy="4362343"/>
+                      <a:ext cx="5085273" cy="4827992"/>
                     </a:xfrm>
                     <a:prstGeom prst="rect">
                       <a:avLst/>
@@ -8683,9 +8643,9 @@
         <w:tabs>
           <w:tab w:val="left" w:pos="1440"/>
         </w:tabs>
-        <w:ind w:left="754"/>
-        <w:rPr>
-          <w:rFonts w:ascii="Microsoft YaHei Light" w:eastAsia="Microsoft YaHei Light" w:hAnsi="Microsoft YaHei Light"/>
+        <w:rPr>
+          <w:rFonts w:ascii="Microsoft YaHei Light" w:eastAsia="Microsoft YaHei Light" w:hAnsi="Microsoft YaHei Light"/>
+          <w:sz w:val="16"/>
           <w:lang w:eastAsia="zh-CN"/>
         </w:rPr>
       </w:pPr>
@@ -8800,23 +8760,7 @@
                 <w:rFonts w:ascii="Microsoft YaHei Light" w:eastAsia="Microsoft YaHei Light" w:hAnsi="Microsoft YaHei Light"/>
                 <w:lang w:eastAsia="zh-CN"/>
               </w:rPr>
-              <w:t xml:space="preserve">const </w:t>
-            </w:r>
-            <w:proofErr w:type="gramStart"/>
-            <w:r>
-              <w:rPr>
-                <w:rFonts w:ascii="Microsoft YaHei Light" w:eastAsia="Microsoft YaHei Light" w:hAnsi="Microsoft YaHei Light"/>
-                <w:lang w:eastAsia="zh-CN"/>
-              </w:rPr>
-              <w:t>{ T</w:t>
-            </w:r>
-            <w:proofErr w:type="gramEnd"/>
-            <w:r>
-              <w:rPr>
-                <w:rFonts w:ascii="Microsoft YaHei Light" w:eastAsia="Microsoft YaHei Light" w:hAnsi="Microsoft YaHei Light"/>
-                <w:lang w:eastAsia="zh-CN"/>
-              </w:rPr>
-              <w:t xml:space="preserve"> = true; F = false; }</w:t>
+              <w:t>const { T = true; F = false; }</w:t>
             </w:r>
           </w:p>
           <w:p>
@@ -8880,21 +8824,12 @@
                 <w:lang w:eastAsia="zh-CN"/>
               </w:rPr>
             </w:pPr>
-            <w:proofErr w:type="spellStart"/>
-            <w:r>
-              <w:rPr>
-                <w:rFonts w:ascii="Microsoft YaHei Light" w:eastAsia="Microsoft YaHei Light" w:hAnsi="Microsoft YaHei Light"/>
-                <w:lang w:eastAsia="zh-CN"/>
-              </w:rPr>
-              <w:t>ImgW</w:t>
-            </w:r>
-            <w:proofErr w:type="spellEnd"/>
-            <w:r>
-              <w:rPr>
-                <w:rFonts w:ascii="Microsoft YaHei Light" w:eastAsia="Microsoft YaHei Light" w:hAnsi="Microsoft YaHei Light"/>
-                <w:lang w:eastAsia="zh-CN"/>
-              </w:rPr>
-              <w:t xml:space="preserve"> = 28;</w:t>
+            <w:r>
+              <w:rPr>
+                <w:rFonts w:ascii="Microsoft YaHei Light" w:eastAsia="Microsoft YaHei Light" w:hAnsi="Microsoft YaHei Light"/>
+                <w:lang w:eastAsia="zh-CN"/>
+              </w:rPr>
+              <w:t>ImgW = 28;</w:t>
             </w:r>
           </w:p>
           <w:p>
@@ -8908,21 +8843,12 @@
                 <w:lang w:eastAsia="zh-CN"/>
               </w:rPr>
             </w:pPr>
-            <w:proofErr w:type="spellStart"/>
-            <w:r>
-              <w:rPr>
-                <w:rFonts w:ascii="Microsoft YaHei Light" w:eastAsia="Microsoft YaHei Light" w:hAnsi="Microsoft YaHei Light"/>
-                <w:lang w:eastAsia="zh-CN"/>
-              </w:rPr>
-              <w:t>ImgH</w:t>
-            </w:r>
-            <w:proofErr w:type="spellEnd"/>
-            <w:r>
-              <w:rPr>
-                <w:rFonts w:ascii="Microsoft YaHei Light" w:eastAsia="Microsoft YaHei Light" w:hAnsi="Microsoft YaHei Light"/>
-                <w:lang w:eastAsia="zh-CN"/>
-              </w:rPr>
-              <w:t xml:space="preserve"> = 28;</w:t>
+            <w:r>
+              <w:rPr>
+                <w:rFonts w:ascii="Microsoft YaHei Light" w:eastAsia="Microsoft YaHei Light" w:hAnsi="Microsoft YaHei Light"/>
+                <w:lang w:eastAsia="zh-CN"/>
+              </w:rPr>
+              <w:t>ImgH = 28;</w:t>
             </w:r>
           </w:p>
           <w:p>
@@ -9086,23 +9012,7 @@
                 <w:rFonts w:ascii="Microsoft YaHei Light" w:eastAsia="Microsoft YaHei Light" w:hAnsi="Microsoft YaHei Light"/>
                 <w:lang w:eastAsia="zh-CN"/>
               </w:rPr>
-              <w:t>C1OutW = (</w:t>
-            </w:r>
-            <w:proofErr w:type="spellStart"/>
-            <w:r>
-              <w:rPr>
-                <w:rFonts w:ascii="Microsoft YaHei Light" w:eastAsia="Microsoft YaHei Light" w:hAnsi="Microsoft YaHei Light"/>
-                <w:lang w:eastAsia="zh-CN"/>
-              </w:rPr>
-              <w:t>ImgW</w:t>
-            </w:r>
-            <w:proofErr w:type="spellEnd"/>
-            <w:r>
-              <w:rPr>
-                <w:rFonts w:ascii="Microsoft YaHei Light" w:eastAsia="Microsoft YaHei Light" w:hAnsi="Microsoft YaHei Light"/>
-                <w:lang w:eastAsia="zh-CN"/>
-              </w:rPr>
-              <w:t xml:space="preserve"> - 1) / C1StrideW + 1;</w:t>
+              <w:t>C1OutW = (ImgW - 1) / C1StrideW + 1;</w:t>
             </w:r>
           </w:p>
           <w:p>
@@ -9121,23 +9031,7 @@
                 <w:rFonts w:ascii="Microsoft YaHei Light" w:eastAsia="Microsoft YaHei Light" w:hAnsi="Microsoft YaHei Light"/>
                 <w:lang w:eastAsia="zh-CN"/>
               </w:rPr>
-              <w:t>C1OutH = (</w:t>
-            </w:r>
-            <w:proofErr w:type="spellStart"/>
-            <w:r>
-              <w:rPr>
-                <w:rFonts w:ascii="Microsoft YaHei Light" w:eastAsia="Microsoft YaHei Light" w:hAnsi="Microsoft YaHei Light"/>
-                <w:lang w:eastAsia="zh-CN"/>
-              </w:rPr>
-              <w:t>ImgH</w:t>
-            </w:r>
-            <w:proofErr w:type="spellEnd"/>
-            <w:r>
-              <w:rPr>
-                <w:rFonts w:ascii="Microsoft YaHei Light" w:eastAsia="Microsoft YaHei Light" w:hAnsi="Microsoft YaHei Light"/>
-                <w:lang w:eastAsia="zh-CN"/>
-              </w:rPr>
-              <w:t xml:space="preserve"> - 1) / C1StrideH + 1;</w:t>
+              <w:t>C1OutH = (ImgH - 1) / C1StrideH + 1;</w:t>
             </w:r>
           </w:p>
           <w:p>
@@ -9282,7 +9176,6 @@
                 <w:rFonts w:ascii="Microsoft YaHei Light" w:eastAsia="Microsoft YaHei Light" w:hAnsi="Microsoft YaHei Light"/>
                 <w:lang w:eastAsia="zh-CN"/>
               </w:rPr>
-              <w:lastRenderedPageBreak/>
               <w:t>P1OutW = (C1OutW - P1KernW) / P1StrideW + 1;</w:t>
             </w:r>
           </w:p>
@@ -9333,6 +9226,7 @@
                 <w:rFonts w:ascii="Microsoft YaHei Light" w:eastAsia="Microsoft YaHei Light" w:hAnsi="Microsoft YaHei Light"/>
                 <w:lang w:eastAsia="zh-CN"/>
               </w:rPr>
+              <w:lastRenderedPageBreak/>
               <w:t>// second convolutional layer parameters</w:t>
             </w:r>
           </w:p>
@@ -9756,39 +9650,7 @@
                 <w:rFonts w:ascii="Microsoft YaHei Light" w:eastAsia="Microsoft YaHei Light" w:hAnsi="Microsoft YaHei Light"/>
                 <w:lang w:eastAsia="zh-CN"/>
               </w:rPr>
-              <w:t>input Picture [</w:t>
-            </w:r>
-            <w:proofErr w:type="spellStart"/>
-            <w:r>
-              <w:rPr>
-                <w:rFonts w:ascii="Microsoft YaHei Light" w:eastAsia="Microsoft YaHei Light" w:hAnsi="Microsoft YaHei Light"/>
-                <w:lang w:eastAsia="zh-CN"/>
-              </w:rPr>
-              <w:t>ImgH</w:t>
-            </w:r>
-            <w:proofErr w:type="spellEnd"/>
-            <w:r>
-              <w:rPr>
-                <w:rFonts w:ascii="Microsoft YaHei Light" w:eastAsia="Microsoft YaHei Light" w:hAnsi="Microsoft YaHei Light"/>
-                <w:lang w:eastAsia="zh-CN"/>
-              </w:rPr>
-              <w:t xml:space="preserve">, </w:t>
-            </w:r>
-            <w:proofErr w:type="spellStart"/>
-            <w:r>
-              <w:rPr>
-                <w:rFonts w:ascii="Microsoft YaHei Light" w:eastAsia="Microsoft YaHei Light" w:hAnsi="Microsoft YaHei Light"/>
-                <w:lang w:eastAsia="zh-CN"/>
-              </w:rPr>
-              <w:t>ImgW</w:t>
-            </w:r>
-            <w:proofErr w:type="spellEnd"/>
-            <w:r>
-              <w:rPr>
-                <w:rFonts w:ascii="Microsoft YaHei Light" w:eastAsia="Microsoft YaHei Light" w:hAnsi="Microsoft YaHei Light"/>
-                <w:lang w:eastAsia="zh-CN"/>
-              </w:rPr>
-              <w:t>];</w:t>
+              <w:t>input Picture [ImgH, ImgW];</w:t>
             </w:r>
           </w:p>
           <w:p>
@@ -9857,64 +9719,7 @@
                 <w:rFonts w:ascii="Microsoft YaHei Light" w:eastAsia="Microsoft YaHei Light" w:hAnsi="Microsoft YaHei Light"/>
                 <w:lang w:eastAsia="zh-CN"/>
               </w:rPr>
-              <w:t xml:space="preserve">    </w:t>
-            </w:r>
-            <w:proofErr w:type="spellStart"/>
-            <w:proofErr w:type="gramStart"/>
-            <w:r>
-              <w:rPr>
-                <w:rFonts w:ascii="Microsoft YaHei Light" w:eastAsia="Microsoft YaHei Light" w:hAnsi="Microsoft YaHei Light"/>
-                <w:lang w:eastAsia="zh-CN"/>
-              </w:rPr>
-              <w:t>InputShape</w:t>
-            </w:r>
-            <w:proofErr w:type="spellEnd"/>
-            <w:r>
-              <w:rPr>
-                <w:rFonts w:ascii="Microsoft YaHei Light" w:eastAsia="Microsoft YaHei Light" w:hAnsi="Microsoft YaHei Light"/>
-                <w:lang w:eastAsia="zh-CN"/>
-              </w:rPr>
-              <w:t xml:space="preserve">  =</w:t>
-            </w:r>
-            <w:proofErr w:type="gramEnd"/>
-            <w:r>
-              <w:rPr>
-                <w:rFonts w:ascii="Microsoft YaHei Light" w:eastAsia="Microsoft YaHei Light" w:hAnsi="Microsoft YaHei Light"/>
-                <w:lang w:eastAsia="zh-CN"/>
-              </w:rPr>
-              <w:t xml:space="preserve"> [</w:t>
-            </w:r>
-            <w:proofErr w:type="spellStart"/>
-            <w:r>
-              <w:rPr>
-                <w:rFonts w:ascii="Microsoft YaHei Light" w:eastAsia="Microsoft YaHei Light" w:hAnsi="Microsoft YaHei Light"/>
-                <w:lang w:eastAsia="zh-CN"/>
-              </w:rPr>
-              <w:t>ImgH</w:t>
-            </w:r>
-            <w:proofErr w:type="spellEnd"/>
-            <w:r>
-              <w:rPr>
-                <w:rFonts w:ascii="Microsoft YaHei Light" w:eastAsia="Microsoft YaHei Light" w:hAnsi="Microsoft YaHei Light"/>
-                <w:lang w:eastAsia="zh-CN"/>
-              </w:rPr>
-              <w:t xml:space="preserve">, </w:t>
-            </w:r>
-            <w:proofErr w:type="spellStart"/>
-            <w:r>
-              <w:rPr>
-                <w:rFonts w:ascii="Microsoft YaHei Light" w:eastAsia="Microsoft YaHei Light" w:hAnsi="Microsoft YaHei Light"/>
-                <w:lang w:eastAsia="zh-CN"/>
-              </w:rPr>
-              <w:t>ImgW</w:t>
-            </w:r>
-            <w:proofErr w:type="spellEnd"/>
-            <w:r>
-              <w:rPr>
-                <w:rFonts w:ascii="Microsoft YaHei Light" w:eastAsia="Microsoft YaHei Light" w:hAnsi="Microsoft YaHei Light"/>
-                <w:lang w:eastAsia="zh-CN"/>
-              </w:rPr>
-              <w:t>];</w:t>
+              <w:t xml:space="preserve">    InputShape  = [ImgH, ImgW];</w:t>
             </w:r>
           </w:p>
           <w:p>
@@ -9933,23 +9738,7 @@
                 <w:rFonts w:ascii="Microsoft YaHei Light" w:eastAsia="Microsoft YaHei Light" w:hAnsi="Microsoft YaHei Light"/>
                 <w:lang w:eastAsia="zh-CN"/>
               </w:rPr>
-              <w:t xml:space="preserve">    </w:t>
-            </w:r>
-            <w:proofErr w:type="spellStart"/>
-            <w:r>
-              <w:rPr>
-                <w:rFonts w:ascii="Microsoft YaHei Light" w:eastAsia="Microsoft YaHei Light" w:hAnsi="Microsoft YaHei Light"/>
-                <w:lang w:eastAsia="zh-CN"/>
-              </w:rPr>
-              <w:t>KernelShape</w:t>
-            </w:r>
-            <w:proofErr w:type="spellEnd"/>
-            <w:r>
-              <w:rPr>
-                <w:rFonts w:ascii="Microsoft YaHei Light" w:eastAsia="Microsoft YaHei Light" w:hAnsi="Microsoft YaHei Light"/>
-                <w:lang w:eastAsia="zh-CN"/>
-              </w:rPr>
-              <w:t xml:space="preserve"> = [C1KernH, C1KernW];</w:t>
+              <w:t xml:space="preserve">    KernelShape = [C1KernH, C1KernW];</w:t>
             </w:r>
           </w:p>
           <w:p>
@@ -10006,23 +9795,7 @@
                 <w:rFonts w:ascii="Microsoft YaHei Light" w:eastAsia="Microsoft YaHei Light" w:hAnsi="Microsoft YaHei Light"/>
                 <w:lang w:eastAsia="zh-CN"/>
               </w:rPr>
-              <w:t xml:space="preserve">    </w:t>
-            </w:r>
-            <w:proofErr w:type="spellStart"/>
-            <w:r>
-              <w:rPr>
-                <w:rFonts w:ascii="Microsoft YaHei Light" w:eastAsia="Microsoft YaHei Light" w:hAnsi="Microsoft YaHei Light"/>
-                <w:lang w:eastAsia="zh-CN"/>
-              </w:rPr>
-              <w:t>MapCount</w:t>
-            </w:r>
-            <w:proofErr w:type="spellEnd"/>
-            <w:r>
-              <w:rPr>
-                <w:rFonts w:ascii="Microsoft YaHei Light" w:eastAsia="Microsoft YaHei Light" w:hAnsi="Microsoft YaHei Light"/>
-                <w:lang w:eastAsia="zh-CN"/>
-              </w:rPr>
-              <w:t xml:space="preserve"> = C1Maps;</w:t>
+              <w:t xml:space="preserve">    MapCount = C1Maps;</w:t>
             </w:r>
           </w:p>
           <w:p>
@@ -10110,32 +9883,7 @@
                 <w:rFonts w:ascii="Microsoft YaHei Light" w:eastAsia="Microsoft YaHei Light" w:hAnsi="Microsoft YaHei Light"/>
                 <w:lang w:eastAsia="zh-CN"/>
               </w:rPr>
-              <w:t xml:space="preserve">    </w:t>
-            </w:r>
-            <w:proofErr w:type="spellStart"/>
-            <w:proofErr w:type="gramStart"/>
-            <w:r>
-              <w:rPr>
-                <w:rFonts w:ascii="Microsoft YaHei Light" w:eastAsia="Microsoft YaHei Light" w:hAnsi="Microsoft YaHei Light"/>
-                <w:lang w:eastAsia="zh-CN"/>
-              </w:rPr>
-              <w:t>InputShape</w:t>
-            </w:r>
-            <w:proofErr w:type="spellEnd"/>
-            <w:r>
-              <w:rPr>
-                <w:rFonts w:ascii="Microsoft YaHei Light" w:eastAsia="Microsoft YaHei Light" w:hAnsi="Microsoft YaHei Light"/>
-                <w:lang w:eastAsia="zh-CN"/>
-              </w:rPr>
-              <w:t xml:space="preserve">  =</w:t>
-            </w:r>
-            <w:proofErr w:type="gramEnd"/>
-            <w:r>
-              <w:rPr>
-                <w:rFonts w:ascii="Microsoft YaHei Light" w:eastAsia="Microsoft YaHei Light" w:hAnsi="Microsoft YaHei Light"/>
-                <w:lang w:eastAsia="zh-CN"/>
-              </w:rPr>
-              <w:t xml:space="preserve"> [C1Maps, C1OutH, C1OutW];</w:t>
+              <w:t xml:space="preserve">    InputShape  = [C1Maps, C1OutH, C1OutW];</w:t>
             </w:r>
           </w:p>
           <w:p>
@@ -10154,23 +9902,7 @@
                 <w:rFonts w:ascii="Microsoft YaHei Light" w:eastAsia="Microsoft YaHei Light" w:hAnsi="Microsoft YaHei Light"/>
                 <w:lang w:eastAsia="zh-CN"/>
               </w:rPr>
-              <w:t xml:space="preserve">    </w:t>
-            </w:r>
-            <w:proofErr w:type="spellStart"/>
-            <w:r>
-              <w:rPr>
-                <w:rFonts w:ascii="Microsoft YaHei Light" w:eastAsia="Microsoft YaHei Light" w:hAnsi="Microsoft YaHei Light"/>
-                <w:lang w:eastAsia="zh-CN"/>
-              </w:rPr>
-              <w:t>KernelShape</w:t>
-            </w:r>
-            <w:proofErr w:type="spellEnd"/>
-            <w:r>
-              <w:rPr>
-                <w:rFonts w:ascii="Microsoft YaHei Light" w:eastAsia="Microsoft YaHei Light" w:hAnsi="Microsoft YaHei Light"/>
-                <w:lang w:eastAsia="zh-CN"/>
-              </w:rPr>
-              <w:t xml:space="preserve"> = [1, P1KernH, P1KernW];</w:t>
+              <w:t xml:space="preserve">    KernelShape = [1, P1KernH, P1KernW];</w:t>
             </w:r>
           </w:p>
           <w:p>
@@ -10277,32 +10009,7 @@
                 <w:rFonts w:ascii="Microsoft YaHei Light" w:eastAsia="Microsoft YaHei Light" w:hAnsi="Microsoft YaHei Light"/>
                 <w:lang w:eastAsia="zh-CN"/>
               </w:rPr>
-              <w:t xml:space="preserve">    </w:t>
-            </w:r>
-            <w:proofErr w:type="spellStart"/>
-            <w:proofErr w:type="gramStart"/>
-            <w:r>
-              <w:rPr>
-                <w:rFonts w:ascii="Microsoft YaHei Light" w:eastAsia="Microsoft YaHei Light" w:hAnsi="Microsoft YaHei Light"/>
-                <w:lang w:eastAsia="zh-CN"/>
-              </w:rPr>
-              <w:t>InputShape</w:t>
-            </w:r>
-            <w:proofErr w:type="spellEnd"/>
-            <w:r>
-              <w:rPr>
-                <w:rFonts w:ascii="Microsoft YaHei Light" w:eastAsia="Microsoft YaHei Light" w:hAnsi="Microsoft YaHei Light"/>
-                <w:lang w:eastAsia="zh-CN"/>
-              </w:rPr>
-              <w:t xml:space="preserve">  =</w:t>
-            </w:r>
-            <w:proofErr w:type="gramEnd"/>
-            <w:r>
-              <w:rPr>
-                <w:rFonts w:ascii="Microsoft YaHei Light" w:eastAsia="Microsoft YaHei Light" w:hAnsi="Microsoft YaHei Light"/>
-                <w:lang w:eastAsia="zh-CN"/>
-              </w:rPr>
-              <w:t xml:space="preserve"> [C1Maps, P1OutH, P1OutW];</w:t>
+              <w:t xml:space="preserve">    InputShape  = [C1Maps, P1OutH, P1OutW];</w:t>
             </w:r>
           </w:p>
           <w:p>
@@ -10321,23 +10028,7 @@
                 <w:rFonts w:ascii="Microsoft YaHei Light" w:eastAsia="Microsoft YaHei Light" w:hAnsi="Microsoft YaHei Light"/>
                 <w:lang w:eastAsia="zh-CN"/>
               </w:rPr>
-              <w:t xml:space="preserve">    </w:t>
-            </w:r>
-            <w:proofErr w:type="spellStart"/>
-            <w:r>
-              <w:rPr>
-                <w:rFonts w:ascii="Microsoft YaHei Light" w:eastAsia="Microsoft YaHei Light" w:hAnsi="Microsoft YaHei Light"/>
-                <w:lang w:eastAsia="zh-CN"/>
-              </w:rPr>
-              <w:t>KernelShape</w:t>
-            </w:r>
-            <w:proofErr w:type="spellEnd"/>
-            <w:r>
-              <w:rPr>
-                <w:rFonts w:ascii="Microsoft YaHei Light" w:eastAsia="Microsoft YaHei Light" w:hAnsi="Microsoft YaHei Light"/>
-                <w:lang w:eastAsia="zh-CN"/>
-              </w:rPr>
-              <w:t xml:space="preserve"> = [1, C2KernH, C2KernW];</w:t>
+              <w:t xml:space="preserve">    KernelShape = [1, C2KernH, C2KernW];</w:t>
             </w:r>
           </w:p>
           <w:p>
@@ -10394,7 +10085,6 @@
                 <w:rFonts w:ascii="Microsoft YaHei Light" w:eastAsia="Microsoft YaHei Light" w:hAnsi="Microsoft YaHei Light"/>
                 <w:lang w:eastAsia="zh-CN"/>
               </w:rPr>
-              <w:lastRenderedPageBreak/>
               <w:t xml:space="preserve">    Padding     = [F, T, T];</w:t>
             </w:r>
           </w:p>
@@ -10414,23 +10104,7 @@
                 <w:rFonts w:ascii="Microsoft YaHei Light" w:eastAsia="Microsoft YaHei Light" w:hAnsi="Microsoft YaHei Light"/>
                 <w:lang w:eastAsia="zh-CN"/>
               </w:rPr>
-              <w:t xml:space="preserve">    </w:t>
-            </w:r>
-            <w:proofErr w:type="spellStart"/>
-            <w:r>
-              <w:rPr>
-                <w:rFonts w:ascii="Microsoft YaHei Light" w:eastAsia="Microsoft YaHei Light" w:hAnsi="Microsoft YaHei Light"/>
-                <w:lang w:eastAsia="zh-CN"/>
-              </w:rPr>
-              <w:t>MapCount</w:t>
-            </w:r>
-            <w:proofErr w:type="spellEnd"/>
-            <w:r>
-              <w:rPr>
-                <w:rFonts w:ascii="Microsoft YaHei Light" w:eastAsia="Microsoft YaHei Light" w:hAnsi="Microsoft YaHei Light"/>
-                <w:lang w:eastAsia="zh-CN"/>
-              </w:rPr>
-              <w:t xml:space="preserve"> = C2Maps;</w:t>
+              <w:t xml:space="preserve">    MapCount = C2Maps;</w:t>
             </w:r>
           </w:p>
           <w:p>
@@ -10499,6 +10173,7 @@
                 <w:rFonts w:ascii="Microsoft YaHei Light" w:eastAsia="Microsoft YaHei Light" w:hAnsi="Microsoft YaHei Light"/>
                 <w:lang w:eastAsia="zh-CN"/>
               </w:rPr>
+              <w:lastRenderedPageBreak/>
               <w:t xml:space="preserve">  from C2 max pool {</w:t>
             </w:r>
           </w:p>
@@ -10518,32 +10193,7 @@
                 <w:rFonts w:ascii="Microsoft YaHei Light" w:eastAsia="Microsoft YaHei Light" w:hAnsi="Microsoft YaHei Light"/>
                 <w:lang w:eastAsia="zh-CN"/>
               </w:rPr>
-              <w:t xml:space="preserve">    </w:t>
-            </w:r>
-            <w:proofErr w:type="spellStart"/>
-            <w:proofErr w:type="gramStart"/>
-            <w:r>
-              <w:rPr>
-                <w:rFonts w:ascii="Microsoft YaHei Light" w:eastAsia="Microsoft YaHei Light" w:hAnsi="Microsoft YaHei Light"/>
-                <w:lang w:eastAsia="zh-CN"/>
-              </w:rPr>
-              <w:t>InputShape</w:t>
-            </w:r>
-            <w:proofErr w:type="spellEnd"/>
-            <w:r>
-              <w:rPr>
-                <w:rFonts w:ascii="Microsoft YaHei Light" w:eastAsia="Microsoft YaHei Light" w:hAnsi="Microsoft YaHei Light"/>
-                <w:lang w:eastAsia="zh-CN"/>
-              </w:rPr>
-              <w:t xml:space="preserve">  =</w:t>
-            </w:r>
-            <w:proofErr w:type="gramEnd"/>
-            <w:r>
-              <w:rPr>
-                <w:rFonts w:ascii="Microsoft YaHei Light" w:eastAsia="Microsoft YaHei Light" w:hAnsi="Microsoft YaHei Light"/>
-                <w:lang w:eastAsia="zh-CN"/>
-              </w:rPr>
-              <w:t xml:space="preserve"> [C2OutZ, C2OutH, C2OutW];</w:t>
+              <w:t xml:space="preserve">    InputShape  = [C2OutZ, C2OutH, C2OutW];</w:t>
             </w:r>
           </w:p>
           <w:p>
@@ -10562,39 +10212,7 @@
                 <w:rFonts w:ascii="Microsoft YaHei Light" w:eastAsia="Microsoft YaHei Light" w:hAnsi="Microsoft YaHei Light"/>
                 <w:lang w:eastAsia="zh-CN"/>
               </w:rPr>
-              <w:t xml:space="preserve">    </w:t>
-            </w:r>
-            <w:proofErr w:type="spellStart"/>
-            <w:r>
-              <w:rPr>
-                <w:rFonts w:ascii="Microsoft YaHei Light" w:eastAsia="Microsoft YaHei Light" w:hAnsi="Microsoft YaHei Light"/>
-                <w:lang w:eastAsia="zh-CN"/>
-              </w:rPr>
-              <w:t>KernelShape</w:t>
-            </w:r>
-            <w:proofErr w:type="spellEnd"/>
-            <w:r>
-              <w:rPr>
-                <w:rFonts w:ascii="Microsoft YaHei Light" w:eastAsia="Microsoft YaHei Light" w:hAnsi="Microsoft YaHei Light"/>
-                <w:lang w:eastAsia="zh-CN"/>
-              </w:rPr>
-              <w:t xml:space="preserve"> = [</w:t>
-            </w:r>
-            <w:proofErr w:type="gramStart"/>
-            <w:r>
-              <w:rPr>
-                <w:rFonts w:ascii="Microsoft YaHei Light" w:eastAsia="Microsoft YaHei Light" w:hAnsi="Microsoft YaHei Light"/>
-                <w:lang w:eastAsia="zh-CN"/>
-              </w:rPr>
-              <w:t>1,  P</w:t>
-            </w:r>
-            <w:proofErr w:type="gramEnd"/>
-            <w:r>
-              <w:rPr>
-                <w:rFonts w:ascii="Microsoft YaHei Light" w:eastAsia="Microsoft YaHei Light" w:hAnsi="Microsoft YaHei Light"/>
-                <w:lang w:eastAsia="zh-CN"/>
-              </w:rPr>
-              <w:t>2KernH, P2KernW];</w:t>
+              <w:t xml:space="preserve">    KernelShape = [1,  P2KernH, P2KernW];</w:t>
             </w:r>
           </w:p>
           <w:p>
@@ -10613,23 +10231,7 @@
                 <w:rFonts w:ascii="Microsoft YaHei Light" w:eastAsia="Microsoft YaHei Light" w:hAnsi="Microsoft YaHei Light"/>
                 <w:lang w:eastAsia="zh-CN"/>
               </w:rPr>
-              <w:t xml:space="preserve">    Stride      = [</w:t>
-            </w:r>
-            <w:proofErr w:type="gramStart"/>
-            <w:r>
-              <w:rPr>
-                <w:rFonts w:ascii="Microsoft YaHei Light" w:eastAsia="Microsoft YaHei Light" w:hAnsi="Microsoft YaHei Light"/>
-                <w:lang w:eastAsia="zh-CN"/>
-              </w:rPr>
-              <w:t>1,  P</w:t>
-            </w:r>
-            <w:proofErr w:type="gramEnd"/>
-            <w:r>
-              <w:rPr>
-                <w:rFonts w:ascii="Microsoft YaHei Light" w:eastAsia="Microsoft YaHei Light" w:hAnsi="Microsoft YaHei Light"/>
-                <w:lang w:eastAsia="zh-CN"/>
-              </w:rPr>
-              <w:t>2StrideH, P2StrideW];</w:t>
+              <w:t xml:space="preserve">    Stride      = [1,  P2StrideH, P2StrideW];</w:t>
             </w:r>
           </w:p>
           <w:p>
@@ -10729,17 +10331,8 @@
                 <w:rFonts w:ascii="Microsoft YaHei Light" w:eastAsia="Microsoft YaHei Light" w:hAnsi="Microsoft YaHei Light"/>
                 <w:lang w:eastAsia="zh-CN"/>
               </w:rPr>
-              <w:t xml:space="preserve">output Result [10] </w:t>
-            </w:r>
-            <w:proofErr w:type="spellStart"/>
-            <w:r>
-              <w:rPr>
-                <w:rFonts w:ascii="Microsoft YaHei Light" w:eastAsia="Microsoft YaHei Light" w:hAnsi="Microsoft YaHei Light"/>
-                <w:lang w:eastAsia="zh-CN"/>
-              </w:rPr>
-              <w:t>softmax</w:t>
-            </w:r>
-            <w:proofErr w:type="spellEnd"/>
+              <w:t>output Result [10] softmax</w:t>
+            </w:r>
           </w:p>
           <w:p>
             <w:pPr>
@@ -10765,176 +10358,168 @@
     </w:tbl>
     <w:p>
       <w:pPr>
-        <w:rPr>
-          <w:rFonts w:eastAsia="SimSun"/>
-          <w:lang w:eastAsia="zh-CN"/>
-        </w:rPr>
-      </w:pPr>
-    </w:p>
-    <w:p>
-      <w:pPr>
-        <w:pStyle w:val="ppNumberList"/>
-        <w:rPr>
-          <w:rFonts w:ascii="微软雅黑 Light" w:eastAsia="微软雅黑 Light" w:hAnsi="微软雅黑 Light"/>
-          <w:lang w:eastAsia="zh-CN"/>
-        </w:rPr>
-      </w:pPr>
-      <w:r>
-        <w:rPr>
-          <w:rFonts w:ascii="微软雅黑 Light" w:eastAsia="微软雅黑 Light" w:hAnsi="微软雅黑 Light" w:hint="eastAsia"/>
-          <w:lang w:eastAsia="zh-CN"/>
-        </w:rPr>
-        <w:t>点</w:t>
-      </w:r>
-      <w:r>
-        <w:rPr>
-          <w:rFonts w:ascii="微软雅黑 Light" w:eastAsia="微软雅黑 Light" w:hAnsi="微软雅黑 Light" w:cs="Microsoft YaHei" w:hint="eastAsia"/>
-          <w:lang w:eastAsia="zh-CN"/>
-        </w:rPr>
-        <w:t>击</w:t>
-      </w:r>
-      <w:r>
-        <w:rPr>
-          <w:rFonts w:ascii="微软雅黑 Light" w:eastAsia="微软雅黑 Light" w:hAnsi="微软雅黑 Light" w:hint="eastAsia"/>
-          <w:lang w:eastAsia="zh-CN"/>
-        </w:rPr>
-        <w:t>机器学</w:t>
-      </w:r>
-      <w:r>
-        <w:rPr>
-          <w:rFonts w:ascii="微软雅黑 Light" w:eastAsia="微软雅黑 Light" w:hAnsi="微软雅黑 Light" w:cs="Microsoft YaHei" w:hint="eastAsia"/>
-          <w:lang w:eastAsia="zh-CN"/>
-        </w:rPr>
-        <w:t>习</w:t>
-      </w:r>
-      <w:r>
-        <w:rPr>
-          <w:rFonts w:ascii="微软雅黑 Light" w:eastAsia="微软雅黑 Light" w:hAnsi="微软雅黑 Light" w:hint="eastAsia"/>
-          <w:lang w:eastAsia="zh-CN"/>
-        </w:rPr>
-        <w:t>工作室下</w:t>
-      </w:r>
-      <w:r>
-        <w:rPr>
-          <w:rFonts w:ascii="微软雅黑 Light" w:eastAsia="微软雅黑 Light" w:hAnsi="微软雅黑 Light" w:cs="Microsoft YaHei" w:hint="eastAsia"/>
-          <w:lang w:eastAsia="zh-CN"/>
-        </w:rPr>
-        <w:t>侧</w:t>
-      </w:r>
-      <w:r>
-        <w:rPr>
-          <w:rFonts w:ascii="微软雅黑 Light" w:eastAsia="微软雅黑 Light" w:hAnsi="微软雅黑 Light" w:hint="eastAsia"/>
-          <w:lang w:eastAsia="zh-CN"/>
-        </w:rPr>
-        <w:t>的“RUN“，运行</w:t>
-      </w:r>
-      <w:r>
-        <w:rPr>
-          <w:rFonts w:ascii="微软雅黑 Light" w:eastAsia="微软雅黑 Light" w:hAnsi="微软雅黑 Light" w:cs="Microsoft YaHei" w:hint="eastAsia"/>
-          <w:lang w:eastAsia="zh-CN"/>
-        </w:rPr>
-        <w:t>训练过</w:t>
-      </w:r>
-      <w:r>
-        <w:rPr>
-          <w:rFonts w:ascii="微软雅黑 Light" w:eastAsia="微软雅黑 Light" w:hAnsi="微软雅黑 Light" w:cs="MS Mincho" w:hint="eastAsia"/>
-          <w:lang w:eastAsia="zh-CN"/>
-        </w:rPr>
-        <w:t>程，</w:t>
-      </w:r>
-      <w:r>
-        <w:rPr>
-          <w:rFonts w:ascii="微软雅黑 Light" w:eastAsia="微软雅黑 Light" w:hAnsi="微软雅黑 Light" w:hint="eastAsia"/>
-          <w:lang w:eastAsia="zh-CN"/>
-        </w:rPr>
-        <w:t>并等待其</w:t>
-      </w:r>
-      <w:r>
-        <w:rPr>
-          <w:rFonts w:ascii="微软雅黑 Light" w:eastAsia="微软雅黑 Light" w:hAnsi="微软雅黑 Light" w:cs="Microsoft YaHei" w:hint="eastAsia"/>
-          <w:lang w:eastAsia="zh-CN"/>
-        </w:rPr>
-        <w:t>结</w:t>
-      </w:r>
-      <w:r>
-        <w:rPr>
-          <w:rFonts w:ascii="微软雅黑 Light" w:eastAsia="微软雅黑 Light" w:hAnsi="微软雅黑 Light" w:cs="MS Mincho" w:hint="eastAsia"/>
-          <w:lang w:eastAsia="zh-CN"/>
-        </w:rPr>
-        <w:t>束</w:t>
-      </w:r>
-    </w:p>
-    <w:p>
-      <w:pPr>
-        <w:pStyle w:val="ppNumberList"/>
-        <w:rPr>
-          <w:rFonts w:ascii="微软雅黑 Light" w:eastAsia="微软雅黑 Light" w:hAnsi="微软雅黑 Light"/>
-          <w:lang w:eastAsia="zh-CN"/>
-        </w:rPr>
-      </w:pPr>
-      <w:r>
-        <w:rPr>
-          <w:rFonts w:ascii="微软雅黑 Light" w:eastAsia="微软雅黑 Light" w:hAnsi="微软雅黑 Light" w:cs="MS Mincho" w:hint="eastAsia"/>
-          <w:lang w:eastAsia="zh-CN"/>
-        </w:rPr>
-        <w:t>右键点击“</w:t>
-      </w:r>
-      <w:r>
-        <w:rPr>
-          <w:rFonts w:ascii="微软雅黑 Light" w:eastAsia="微软雅黑 Light" w:hAnsi="微软雅黑 Light" w:cs="MS Mincho"/>
-          <w:lang w:eastAsia="zh-CN"/>
-        </w:rPr>
-        <w:t>Execute R Script”</w:t>
-      </w:r>
-      <w:r>
-        <w:rPr>
-          <w:rFonts w:ascii="微软雅黑 Light" w:eastAsia="微软雅黑 Light" w:hAnsi="微软雅黑 Light" w:cs="MS Mincho" w:hint="eastAsia"/>
-          <w:lang w:eastAsia="zh-CN"/>
-        </w:rPr>
-        <w:t>组件的左边输出节点，选择“</w:t>
-      </w:r>
-      <w:r>
-        <w:rPr>
-          <w:rFonts w:ascii="微软雅黑 Light" w:eastAsia="微软雅黑 Light" w:hAnsi="微软雅黑 Light" w:cs="MS Mincho"/>
-          <w:lang w:eastAsia="zh-CN"/>
-        </w:rPr>
-        <w:t>Visualize”</w:t>
-      </w:r>
-      <w:r>
-        <w:rPr>
-          <w:rFonts w:ascii="微软雅黑 Light" w:eastAsia="微软雅黑 Light" w:hAnsi="微软雅黑 Light" w:cs="MS Mincho" w:hint="eastAsia"/>
-          <w:lang w:eastAsia="zh-CN"/>
-        </w:rPr>
-        <w:t>，查看并记录显示的识别准确度</w:t>
-      </w:r>
-      <w:r>
-        <w:rPr>
-          <w:rFonts w:ascii="微软雅黑 Light" w:eastAsia="微软雅黑 Light" w:hAnsi="微软雅黑 Light" w:cs="MS Mincho"/>
-          <w:lang w:eastAsia="zh-CN"/>
-        </w:rPr>
-        <w:t>accuracy</w:t>
-      </w:r>
-      <w:r>
-        <w:rPr>
-          <w:rFonts w:ascii="微软雅黑 Light" w:eastAsia="微软雅黑 Light" w:hAnsi="微软雅黑 Light" w:cs="MS Mincho" w:hint="eastAsia"/>
-          <w:lang w:eastAsia="zh-CN"/>
-        </w:rPr>
-        <w:t>。</w:t>
-      </w:r>
-    </w:p>
-    <w:p>
-      <w:pPr>
         <w:pStyle w:val="ppNumberList"/>
         <w:numPr>
           <w:ilvl w:val="0"/>
           <w:numId w:val="0"/>
         </w:numPr>
-        <w:ind w:left="677"/>
-        <w:rPr>
-          <w:rFonts w:ascii="Microsoft YaHei Light" w:eastAsia="Microsoft YaHei Light" w:hAnsi="Microsoft YaHei Light"/>
-          <w:lang w:eastAsia="zh-CN"/>
-        </w:rPr>
-      </w:pPr>
+        <w:rPr>
+          <w:rFonts w:ascii="微软雅黑 Light" w:eastAsia="微软雅黑 Light" w:hAnsi="微软雅黑 Light"/>
+          <w:sz w:val="16"/>
+          <w:lang w:eastAsia="zh-CN"/>
+        </w:rPr>
+      </w:pPr>
+    </w:p>
+    <w:p>
+      <w:pPr>
+        <w:pStyle w:val="ppNumberList"/>
+        <w:rPr>
+          <w:rFonts w:ascii="微软雅黑 Light" w:eastAsia="微软雅黑 Light" w:hAnsi="微软雅黑 Light"/>
+          <w:lang w:eastAsia="zh-CN"/>
+        </w:rPr>
+      </w:pPr>
+      <w:r>
+        <w:rPr>
+          <w:rFonts w:ascii="微软雅黑 Light" w:eastAsia="微软雅黑 Light" w:hAnsi="微软雅黑 Light" w:hint="eastAsia"/>
+          <w:lang w:eastAsia="zh-CN"/>
+        </w:rPr>
+        <w:t>点</w:t>
+      </w:r>
+      <w:r>
+        <w:rPr>
+          <w:rFonts w:ascii="微软雅黑 Light" w:eastAsia="微软雅黑 Light" w:hAnsi="微软雅黑 Light" w:cs="Microsoft YaHei" w:hint="eastAsia"/>
+          <w:lang w:eastAsia="zh-CN"/>
+        </w:rPr>
+        <w:t>击</w:t>
+      </w:r>
+      <w:r>
+        <w:rPr>
+          <w:rFonts w:ascii="微软雅黑 Light" w:eastAsia="微软雅黑 Light" w:hAnsi="微软雅黑 Light" w:hint="eastAsia"/>
+          <w:lang w:eastAsia="zh-CN"/>
+        </w:rPr>
+        <w:t>机器学</w:t>
+      </w:r>
+      <w:r>
+        <w:rPr>
+          <w:rFonts w:ascii="微软雅黑 Light" w:eastAsia="微软雅黑 Light" w:hAnsi="微软雅黑 Light" w:cs="Microsoft YaHei" w:hint="eastAsia"/>
+          <w:lang w:eastAsia="zh-CN"/>
+        </w:rPr>
+        <w:t>习</w:t>
+      </w:r>
+      <w:r>
+        <w:rPr>
+          <w:rFonts w:ascii="微软雅黑 Light" w:eastAsia="微软雅黑 Light" w:hAnsi="微软雅黑 Light" w:hint="eastAsia"/>
+          <w:lang w:eastAsia="zh-CN"/>
+        </w:rPr>
+        <w:t>工作室下</w:t>
+      </w:r>
+      <w:r>
+        <w:rPr>
+          <w:rFonts w:ascii="微软雅黑 Light" w:eastAsia="微软雅黑 Light" w:hAnsi="微软雅黑 Light" w:cs="Microsoft YaHei" w:hint="eastAsia"/>
+          <w:lang w:eastAsia="zh-CN"/>
+        </w:rPr>
+        <w:t>侧</w:t>
+      </w:r>
+      <w:r>
+        <w:rPr>
+          <w:rFonts w:ascii="微软雅黑 Light" w:eastAsia="微软雅黑 Light" w:hAnsi="微软雅黑 Light" w:hint="eastAsia"/>
+          <w:lang w:eastAsia="zh-CN"/>
+        </w:rPr>
+        <w:t>的“RUN“，运行</w:t>
+      </w:r>
+      <w:r>
+        <w:rPr>
+          <w:rFonts w:ascii="微软雅黑 Light" w:eastAsia="微软雅黑 Light" w:hAnsi="微软雅黑 Light" w:cs="Microsoft YaHei" w:hint="eastAsia"/>
+          <w:lang w:eastAsia="zh-CN"/>
+        </w:rPr>
+        <w:t>训练过</w:t>
+      </w:r>
+      <w:r>
+        <w:rPr>
+          <w:rFonts w:ascii="微软雅黑 Light" w:eastAsia="微软雅黑 Light" w:hAnsi="微软雅黑 Light" w:cs="MS Mincho" w:hint="eastAsia"/>
+          <w:lang w:eastAsia="zh-CN"/>
+        </w:rPr>
+        <w:t>程，</w:t>
+      </w:r>
+      <w:r>
+        <w:rPr>
+          <w:rFonts w:ascii="微软雅黑 Light" w:eastAsia="微软雅黑 Light" w:hAnsi="微软雅黑 Light" w:hint="eastAsia"/>
+          <w:lang w:eastAsia="zh-CN"/>
+        </w:rPr>
+        <w:t>并等待其</w:t>
+      </w:r>
+      <w:r>
+        <w:rPr>
+          <w:rFonts w:ascii="微软雅黑 Light" w:eastAsia="微软雅黑 Light" w:hAnsi="微软雅黑 Light" w:cs="Microsoft YaHei" w:hint="eastAsia"/>
+          <w:lang w:eastAsia="zh-CN"/>
+        </w:rPr>
+        <w:t>结</w:t>
+      </w:r>
+      <w:r>
+        <w:rPr>
+          <w:rFonts w:ascii="微软雅黑 Light" w:eastAsia="微软雅黑 Light" w:hAnsi="微软雅黑 Light" w:cs="MS Mincho" w:hint="eastAsia"/>
+          <w:lang w:eastAsia="zh-CN"/>
+        </w:rPr>
+        <w:t>束</w:t>
+      </w:r>
+    </w:p>
+    <w:p>
+      <w:pPr>
+        <w:pStyle w:val="ppNumberList"/>
+        <w:rPr>
+          <w:rFonts w:ascii="微软雅黑 Light" w:eastAsia="微软雅黑 Light" w:hAnsi="微软雅黑 Light"/>
+          <w:lang w:eastAsia="zh-CN"/>
+        </w:rPr>
+      </w:pPr>
+      <w:r>
+        <w:rPr>
+          <w:rFonts w:ascii="微软雅黑 Light" w:eastAsia="微软雅黑 Light" w:hAnsi="微软雅黑 Light" w:cs="MS Mincho" w:hint="eastAsia"/>
+          <w:lang w:eastAsia="zh-CN"/>
+        </w:rPr>
+        <w:t>右键点击“</w:t>
+      </w:r>
+      <w:r>
+        <w:rPr>
+          <w:rFonts w:ascii="微软雅黑 Light" w:eastAsia="微软雅黑 Light" w:hAnsi="微软雅黑 Light" w:cs="MS Mincho"/>
+          <w:lang w:eastAsia="zh-CN"/>
+        </w:rPr>
+        <w:t>Execute R Script”</w:t>
+      </w:r>
+      <w:r>
+        <w:rPr>
+          <w:rFonts w:ascii="微软雅黑 Light" w:eastAsia="微软雅黑 Light" w:hAnsi="微软雅黑 Light" w:cs="MS Mincho" w:hint="eastAsia"/>
+          <w:lang w:eastAsia="zh-CN"/>
+        </w:rPr>
+        <w:t>组件的左边输出节点，选择“</w:t>
+      </w:r>
+      <w:r>
+        <w:rPr>
+          <w:rFonts w:ascii="微软雅黑 Light" w:eastAsia="微软雅黑 Light" w:hAnsi="微软雅黑 Light" w:cs="MS Mincho"/>
+          <w:lang w:eastAsia="zh-CN"/>
+        </w:rPr>
+        <w:t>Visualize”</w:t>
+      </w:r>
+      <w:r>
+        <w:rPr>
+          <w:rFonts w:ascii="微软雅黑 Light" w:eastAsia="微软雅黑 Light" w:hAnsi="微软雅黑 Light" w:cs="MS Mincho" w:hint="eastAsia"/>
+          <w:lang w:eastAsia="zh-CN"/>
+        </w:rPr>
+        <w:t>，查看并记录显示的识别准确度</w:t>
+      </w:r>
+      <w:r>
+        <w:rPr>
+          <w:rFonts w:ascii="微软雅黑 Light" w:eastAsia="微软雅黑 Light" w:hAnsi="微软雅黑 Light" w:cs="MS Mincho"/>
+          <w:lang w:eastAsia="zh-CN"/>
+        </w:rPr>
+        <w:t>accuracy</w:t>
+      </w:r>
+      <w:r>
+        <w:rPr>
+          <w:rFonts w:ascii="微软雅黑 Light" w:eastAsia="微软雅黑 Light" w:hAnsi="微软雅黑 Light" w:cs="MS Mincho" w:hint="eastAsia"/>
+          <w:lang w:eastAsia="zh-CN"/>
+        </w:rPr>
+        <w:t>。</w:t>
+      </w:r>
     </w:p>
     <w:p>
       <w:pPr>
@@ -10961,10 +10546,6 @@
     <w:p>
       <w:pPr>
         <w:pStyle w:val="ppNumberList"/>
-        <w:numPr>
-          <w:ilvl w:val="1"/>
-          <w:numId w:val="21"/>
-        </w:numPr>
         <w:rPr>
           <w:rFonts w:ascii="微软雅黑 Light" w:eastAsia="微软雅黑 Light" w:hAnsi="微软雅黑 Light"/>
           <w:lang w:eastAsia="zh-CN"/>
@@ -11146,7 +10727,7 @@
           <w:ilvl w:val="0"/>
           <w:numId w:val="0"/>
         </w:numPr>
-        <w:ind w:left="1037"/>
+        <w:jc w:val="center"/>
         <w:rPr>
           <w:rFonts w:ascii="微软雅黑 Light" w:eastAsia="微软雅黑 Light" w:hAnsi="微软雅黑 Light"/>
           <w:lang w:eastAsia="zh-CN"/>
@@ -11159,9 +10740,9 @@
           <w:lang w:eastAsia="zh-CN" w:bidi="ar-SA"/>
         </w:rPr>
         <w:drawing>
-          <wp:inline distT="0" distB="0" distL="0" distR="0" wp14:anchorId="76D5E9C7" wp14:editId="4AAA30BF">
-            <wp:extent cx="4189862" cy="924963"/>
-            <wp:effectExtent l="0" t="0" r="1270" b="8890"/>
+          <wp:inline distT="0" distB="0" distL="0" distR="0" wp14:anchorId="76D5E9C7" wp14:editId="14C29010">
+            <wp:extent cx="4009390" cy="885122"/>
+            <wp:effectExtent l="0" t="0" r="0" b="0"/>
             <wp:docPr id="32" name="图片 32"/>
             <wp:cNvGraphicFramePr>
               <a:graphicFrameLocks xmlns:a="http://schemas.openxmlformats.org/drawingml/2006/main" noChangeAspect="1"/>
@@ -11191,7 +10772,7 @@
                   <pic:spPr bwMode="auto">
                     <a:xfrm>
                       <a:off x="0" y="0"/>
-                      <a:ext cx="4237772" cy="935540"/>
+                      <a:ext cx="4174782" cy="921634"/>
                     </a:xfrm>
                     <a:prstGeom prst="rect">
                       <a:avLst/>
@@ -11211,10 +10792,6 @@
     <w:p>
       <w:pPr>
         <w:pStyle w:val="ppNumberList"/>
-        <w:numPr>
-          <w:ilvl w:val="1"/>
-          <w:numId w:val="21"/>
-        </w:numPr>
         <w:tabs>
           <w:tab w:val="clear" w:pos="1037"/>
           <w:tab w:val="num" w:pos="720"/>
@@ -11251,11 +10828,10 @@
           <w:noProof/>
           <w:lang w:eastAsia="zh-CN" w:bidi="ar-SA"/>
         </w:rPr>
-        <w:lastRenderedPageBreak/>
         <w:drawing>
-          <wp:inline distT="0" distB="0" distL="0" distR="0" wp14:anchorId="31F538CB" wp14:editId="5905BA25">
-            <wp:extent cx="3705225" cy="2172247"/>
-            <wp:effectExtent l="0" t="0" r="0" b="0"/>
+          <wp:inline distT="0" distB="0" distL="0" distR="0" wp14:anchorId="31F538CB" wp14:editId="32B2CDE6">
+            <wp:extent cx="3961944" cy="2047875"/>
+            <wp:effectExtent l="0" t="0" r="635" b="0"/>
             <wp:docPr id="33" name="图片 33"/>
             <wp:cNvGraphicFramePr>
               <a:graphicFrameLocks xmlns:a="http://schemas.openxmlformats.org/drawingml/2006/main" noChangeAspect="1"/>
@@ -11285,7 +10861,7 @@
                   <pic:spPr bwMode="auto">
                     <a:xfrm>
                       <a:off x="0" y="0"/>
-                      <a:ext cx="3734792" cy="2189581"/>
+                      <a:ext cx="4043343" cy="2089949"/>
                     </a:xfrm>
                     <a:prstGeom prst="rect">
                       <a:avLst/>
@@ -11305,9 +10881,158 @@
     <w:p>
       <w:pPr>
         <w:pStyle w:val="ppNumberList"/>
+        <w:rPr>
+          <w:rFonts w:ascii="微软雅黑 Light" w:eastAsia="微软雅黑 Light" w:hAnsi="微软雅黑 Light"/>
+          <w:lang w:eastAsia="zh-CN"/>
+        </w:rPr>
+      </w:pPr>
+      <w:r>
+        <w:rPr>
+          <w:rFonts w:ascii="微软雅黑 Light" w:eastAsia="微软雅黑 Light" w:hAnsi="微软雅黑 Light" w:hint="eastAsia"/>
+          <w:lang w:eastAsia="zh-CN"/>
+        </w:rPr>
+        <w:t>点</w:t>
+      </w:r>
+      <w:r>
+        <w:rPr>
+          <w:rFonts w:ascii="微软雅黑 Light" w:eastAsia="微软雅黑 Light" w:hAnsi="微软雅黑 Light" w:cs="Microsoft YaHei" w:hint="eastAsia"/>
+          <w:lang w:eastAsia="zh-CN"/>
+        </w:rPr>
+        <w:t>击</w:t>
+      </w:r>
+      <w:r>
+        <w:rPr>
+          <w:rFonts w:ascii="微软雅黑 Light" w:eastAsia="微软雅黑 Light" w:hAnsi="微软雅黑 Light" w:hint="eastAsia"/>
+          <w:lang w:eastAsia="zh-CN"/>
+        </w:rPr>
+        <w:t>机器学</w:t>
+      </w:r>
+      <w:r>
+        <w:rPr>
+          <w:rFonts w:ascii="微软雅黑 Light" w:eastAsia="微软雅黑 Light" w:hAnsi="微软雅黑 Light" w:cs="Microsoft YaHei" w:hint="eastAsia"/>
+          <w:lang w:eastAsia="zh-CN"/>
+        </w:rPr>
+        <w:t>习</w:t>
+      </w:r>
+      <w:r>
+        <w:rPr>
+          <w:rFonts w:ascii="微软雅黑 Light" w:eastAsia="微软雅黑 Light" w:hAnsi="微软雅黑 Light" w:hint="eastAsia"/>
+          <w:lang w:eastAsia="zh-CN"/>
+        </w:rPr>
+        <w:t>工作室下</w:t>
+      </w:r>
+      <w:r>
+        <w:rPr>
+          <w:rFonts w:ascii="微软雅黑 Light" w:eastAsia="微软雅黑 Light" w:hAnsi="微软雅黑 Light" w:cs="Microsoft YaHei" w:hint="eastAsia"/>
+          <w:lang w:eastAsia="zh-CN"/>
+        </w:rPr>
+        <w:t>侧</w:t>
+      </w:r>
+      <w:r>
+        <w:rPr>
+          <w:rFonts w:ascii="微软雅黑 Light" w:eastAsia="微软雅黑 Light" w:hAnsi="微软雅黑 Light" w:hint="eastAsia"/>
+          <w:lang w:eastAsia="zh-CN"/>
+        </w:rPr>
+        <w:t>的</w:t>
+      </w:r>
+      <w:r>
+        <w:rPr>
+          <w:rFonts w:ascii="微软雅黑 Light" w:eastAsia="微软雅黑 Light" w:hAnsi="微软雅黑 Light"/>
+          <w:lang w:eastAsia="zh-CN"/>
+        </w:rPr>
+        <w:t>”RUN”</w:t>
+      </w:r>
+      <w:r>
+        <w:rPr>
+          <w:rFonts w:ascii="微软雅黑 Light" w:eastAsia="微软雅黑 Light" w:hAnsi="微软雅黑 Light" w:hint="eastAsia"/>
+          <w:lang w:eastAsia="zh-CN"/>
+        </w:rPr>
+        <w:t>，待模型运行结束</w:t>
+      </w:r>
+      <w:r>
+        <w:rPr>
+          <w:rFonts w:ascii="微软雅黑 Light" w:eastAsia="微软雅黑 Light" w:hAnsi="微软雅黑 Light" w:hint="eastAsia"/>
+          <w:lang w:eastAsia="zh-CN"/>
+        </w:rPr>
+        <w:t>后点击</w:t>
+      </w:r>
+      <w:r>
+        <w:rPr>
+          <w:rFonts w:ascii="微软雅黑 Light" w:eastAsia="微软雅黑 Light" w:hAnsi="微软雅黑 Light" w:hint="eastAsia"/>
+          <w:lang w:eastAsia="zh-CN"/>
+        </w:rPr>
+        <w:t>“</w:t>
+      </w:r>
+      <w:r>
+        <w:rPr>
+          <w:rFonts w:ascii="微软雅黑 Light" w:eastAsia="微软雅黑 Light" w:hAnsi="微软雅黑 Light" w:hint="eastAsia"/>
+          <w:lang w:eastAsia="zh-CN"/>
+        </w:rPr>
+        <w:t>DEPLY</w:t>
+      </w:r>
+      <w:r>
+        <w:rPr>
+          <w:rFonts w:ascii="微软雅黑 Light" w:eastAsia="微软雅黑 Light" w:hAnsi="微软雅黑 Light"/>
+          <w:lang w:eastAsia="zh-CN"/>
+        </w:rPr>
+        <w:t xml:space="preserve"> </w:t>
+      </w:r>
+      <w:r>
+        <w:rPr>
+          <w:rFonts w:ascii="微软雅黑 Light" w:eastAsia="微软雅黑 Light" w:hAnsi="微软雅黑 Light" w:hint="eastAsia"/>
+          <w:lang w:eastAsia="zh-CN"/>
+        </w:rPr>
+        <w:t>WEB</w:t>
+      </w:r>
+      <w:r>
+        <w:rPr>
+          <w:rFonts w:ascii="微软雅黑 Light" w:eastAsia="微软雅黑 Light" w:hAnsi="微软雅黑 Light"/>
+          <w:lang w:eastAsia="zh-CN"/>
+        </w:rPr>
+        <w:t xml:space="preserve"> </w:t>
+      </w:r>
+      <w:r>
+        <w:rPr>
+          <w:rFonts w:ascii="微软雅黑 Light" w:eastAsia="微软雅黑 Light" w:hAnsi="微软雅黑 Light" w:hint="eastAsia"/>
+          <w:lang w:eastAsia="zh-CN"/>
+        </w:rPr>
+        <w:t>SERVICE</w:t>
+      </w:r>
+      <w:r>
+        <w:rPr>
+          <w:rFonts w:ascii="微软雅黑 Light" w:eastAsia="微软雅黑 Light" w:hAnsi="微软雅黑 Light" w:hint="eastAsia"/>
+          <w:lang w:eastAsia="zh-CN"/>
+        </w:rPr>
+        <w:t>“</w:t>
+      </w:r>
+    </w:p>
+    <w:p>
+      <w:pPr>
+        <w:pStyle w:val="2"/>
+      </w:pPr>
+      <w:r>
+        <w:rPr>
+          <w:rFonts w:hint="eastAsia"/>
+        </w:rPr>
+        <w:lastRenderedPageBreak/>
+        <w:t>任务 3</w:t>
+      </w:r>
+      <w:r>
+        <w:t xml:space="preserve"> – </w:t>
+      </w:r>
+      <w:r>
+        <w:rPr>
+          <w:rFonts w:hint="eastAsia"/>
+        </w:rPr>
+        <w:t>使用预测服务</w:t>
+      </w:r>
+    </w:p>
+    <w:p>
+      <w:pPr>
+        <w:pStyle w:val="ppNumberList"/>
         <w:numPr>
           <w:ilvl w:val="1"/>
-          <w:numId w:val="21"/>
+          <w:numId w:val="25"/>
         </w:numPr>
         <w:rPr>
           <w:rFonts w:ascii="微软雅黑 Light" w:eastAsia="微软雅黑 Light" w:hAnsi="微软雅黑 Light"/>
@@ -11330,128 +11055,80 @@
       </w:r>
       <w:r>
         <w:rPr>
+          <w:rFonts w:ascii="微软雅黑 Light" w:eastAsia="微软雅黑 Light" w:hAnsi="微软雅黑 Light" w:cs="Yu Gothic UI" w:hint="eastAsia"/>
+          <w:lang w:eastAsia="zh-CN"/>
+        </w:rPr>
+        <w:t>“</w:t>
+      </w:r>
+      <w:r>
+        <w:rPr>
+          <w:rFonts w:ascii="微软雅黑 Light" w:eastAsia="微软雅黑 Light" w:hAnsi="微软雅黑 Light"/>
+          <w:lang w:eastAsia="zh-CN"/>
+        </w:rPr>
+        <w:t>WEB</w:t>
+      </w:r>
+      <w:r>
+        <w:rPr>
+          <w:rFonts w:ascii="微软雅黑 Light" w:eastAsia="微软雅黑 Light" w:hAnsi="微软雅黑 Light"/>
+          <w:lang w:eastAsia="zh-CN"/>
+        </w:rPr>
+        <w:t xml:space="preserve"> </w:t>
+      </w:r>
+      <w:r>
+        <w:rPr>
           <w:rFonts w:ascii="微软雅黑 Light" w:eastAsia="微软雅黑 Light" w:hAnsi="微软雅黑 Light" w:hint="eastAsia"/>
           <w:lang w:eastAsia="zh-CN"/>
         </w:rPr>
-        <w:t>机器学</w:t>
+        <w:t>SERVICES”，然后点击</w:t>
+      </w:r>
+      <w:r>
+        <w:rPr>
+          <w:rFonts w:ascii="微软雅黑 Light" w:eastAsia="微软雅黑 Light" w:hAnsi="微软雅黑 Light" w:hint="eastAsia"/>
+          <w:lang w:eastAsia="zh-CN"/>
+        </w:rPr>
+        <w:t>已</w:t>
       </w:r>
       <w:r>
         <w:rPr>
           <w:rFonts w:ascii="微软雅黑 Light" w:eastAsia="微软雅黑 Light" w:hAnsi="微软雅黑 Light" w:cs="Microsoft YaHei" w:hint="eastAsia"/>
           <w:lang w:eastAsia="zh-CN"/>
         </w:rPr>
-        <w:t>习</w:t>
+        <w:t>经</w:t>
+      </w:r>
+      <w:r>
+        <w:rPr>
+          <w:rFonts w:ascii="微软雅黑 Light" w:eastAsia="微软雅黑 Light" w:hAnsi="微软雅黑 Light" w:cs="Yu Gothic UI" w:hint="eastAsia"/>
+          <w:lang w:eastAsia="zh-CN"/>
+        </w:rPr>
+        <w:t>部署的</w:t>
+      </w:r>
+      <w:r>
+        <w:rPr>
+          <w:rFonts w:ascii="微软雅黑 Light" w:eastAsia="微软雅黑 Light" w:hAnsi="微软雅黑 Light" w:cs="Microsoft YaHei" w:hint="eastAsia"/>
+          <w:lang w:eastAsia="zh-CN"/>
+        </w:rPr>
+        <w:t>预测</w:t>
+      </w:r>
+      <w:r>
+        <w:rPr>
+          <w:rFonts w:ascii="微软雅黑 Light" w:eastAsia="微软雅黑 Light" w:hAnsi="微软雅黑 Light"/>
+          <w:lang w:eastAsia="zh-CN"/>
+        </w:rPr>
+        <w:t>Web</w:t>
       </w:r>
       <w:r>
         <w:rPr>
           <w:rFonts w:ascii="微软雅黑 Light" w:eastAsia="微软雅黑 Light" w:hAnsi="微软雅黑 Light" w:hint="eastAsia"/>
           <w:lang w:eastAsia="zh-CN"/>
         </w:rPr>
-        <w:t>工作室下</w:t>
+        <w:t>服</w:t>
       </w:r>
       <w:r>
         <w:rPr>
           <w:rFonts w:ascii="微软雅黑 Light" w:eastAsia="微软雅黑 Light" w:hAnsi="微软雅黑 Light" w:cs="Microsoft YaHei" w:hint="eastAsia"/>
           <w:lang w:eastAsia="zh-CN"/>
         </w:rPr>
-        <w:t>侧</w:t>
-      </w:r>
-      <w:r>
-        <w:rPr>
-          <w:rFonts w:ascii="微软雅黑 Light" w:eastAsia="微软雅黑 Light" w:hAnsi="微软雅黑 Light" w:hint="eastAsia"/>
-          <w:lang w:eastAsia="zh-CN"/>
-        </w:rPr>
-        <w:t>的</w:t>
-      </w:r>
-      <w:proofErr w:type="gramStart"/>
-      <w:r>
-        <w:rPr>
-          <w:rFonts w:ascii="微软雅黑 Light" w:eastAsia="微软雅黑 Light" w:hAnsi="微软雅黑 Light"/>
-          <w:lang w:eastAsia="zh-CN"/>
-        </w:rPr>
-        <w:t>”</w:t>
-      </w:r>
-      <w:proofErr w:type="gramEnd"/>
-      <w:r>
-        <w:rPr>
-          <w:rFonts w:ascii="微软雅黑 Light" w:eastAsia="微软雅黑 Light" w:hAnsi="微软雅黑 Light"/>
-          <w:lang w:eastAsia="zh-CN"/>
-        </w:rPr>
-        <w:t>RUN</w:t>
-      </w:r>
-      <w:proofErr w:type="gramStart"/>
-      <w:r>
-        <w:rPr>
-          <w:rFonts w:ascii="微软雅黑 Light" w:eastAsia="微软雅黑 Light" w:hAnsi="微软雅黑 Light"/>
-          <w:lang w:eastAsia="zh-CN"/>
-        </w:rPr>
-        <w:t>”</w:t>
-      </w:r>
-      <w:proofErr w:type="gramEnd"/>
-      <w:r>
-        <w:rPr>
-          <w:rFonts w:ascii="微软雅黑 Light" w:eastAsia="微软雅黑 Light" w:hAnsi="微软雅黑 Light" w:hint="eastAsia"/>
-          <w:lang w:eastAsia="zh-CN"/>
-        </w:rPr>
-        <w:t>，待模型运行结束</w:t>
-      </w:r>
-      <w:r>
-        <w:rPr>
-          <w:rFonts w:ascii="微软雅黑 Light" w:eastAsia="微软雅黑 Light" w:hAnsi="微软雅黑 Light" w:hint="eastAsia"/>
-          <w:lang w:eastAsia="zh-CN"/>
-        </w:rPr>
-        <w:t>后点击</w:t>
-      </w:r>
-      <w:proofErr w:type="gramStart"/>
-      <w:r>
-        <w:rPr>
-          <w:rFonts w:ascii="微软雅黑 Light" w:eastAsia="微软雅黑 Light" w:hAnsi="微软雅黑 Light" w:hint="eastAsia"/>
-          <w:lang w:eastAsia="zh-CN"/>
-        </w:rPr>
-        <w:t>“</w:t>
-      </w:r>
-      <w:proofErr w:type="gramEnd"/>
-      <w:r>
-        <w:rPr>
-          <w:rFonts w:ascii="微软雅黑 Light" w:eastAsia="微软雅黑 Light" w:hAnsi="微软雅黑 Light" w:hint="eastAsia"/>
-          <w:lang w:eastAsia="zh-CN"/>
-        </w:rPr>
-        <w:t>DEPLY</w:t>
-      </w:r>
-      <w:r>
-        <w:rPr>
-          <w:rFonts w:ascii="微软雅黑 Light" w:eastAsia="微软雅黑 Light" w:hAnsi="微软雅黑 Light"/>
-          <w:lang w:eastAsia="zh-CN"/>
-        </w:rPr>
-        <w:t xml:space="preserve"> </w:t>
-      </w:r>
-      <w:r>
-        <w:rPr>
-          <w:rFonts w:ascii="微软雅黑 Light" w:eastAsia="微软雅黑 Light" w:hAnsi="微软雅黑 Light" w:hint="eastAsia"/>
-          <w:lang w:eastAsia="zh-CN"/>
-        </w:rPr>
-        <w:t>WEB</w:t>
-      </w:r>
-      <w:r>
-        <w:rPr>
-          <w:rFonts w:ascii="微软雅黑 Light" w:eastAsia="微软雅黑 Light" w:hAnsi="微软雅黑 Light"/>
-          <w:lang w:eastAsia="zh-CN"/>
-        </w:rPr>
-        <w:t xml:space="preserve"> </w:t>
-      </w:r>
-      <w:r>
-        <w:rPr>
-          <w:rFonts w:ascii="微软雅黑 Light" w:eastAsia="微软雅黑 Light" w:hAnsi="微软雅黑 Light" w:hint="eastAsia"/>
-          <w:lang w:eastAsia="zh-CN"/>
-        </w:rPr>
-        <w:t>SERVICE</w:t>
-      </w:r>
-      <w:r>
-        <w:rPr>
-          <w:rFonts w:ascii="微软雅黑 Light" w:eastAsia="微软雅黑 Light" w:hAnsi="微软雅黑 Light" w:hint="eastAsia"/>
-          <w:lang w:eastAsia="zh-CN"/>
-        </w:rPr>
-        <w:t>“</w:t>
+        <w:t>务</w:t>
       </w:r>
     </w:p>
     <w:p>
@@ -11461,6 +11138,7 @@
           <w:ilvl w:val="0"/>
           <w:numId w:val="0"/>
         </w:numPr>
+        <w:jc w:val="center"/>
         <w:rPr>
           <w:rFonts w:ascii="微软雅黑 Light" w:eastAsia="微软雅黑 Light" w:hAnsi="微软雅黑 Light"/>
           <w:lang w:eastAsia="zh-CN"/>
@@ -11473,10 +11151,10 @@
           <w:lang w:eastAsia="zh-CN" w:bidi="ar-SA"/>
         </w:rPr>
         <w:drawing>
-          <wp:inline distT="0" distB="0" distL="0" distR="0" wp14:anchorId="1E7108C7" wp14:editId="1CC1DFA0">
-            <wp:extent cx="5943600" cy="822960"/>
-            <wp:effectExtent l="0" t="0" r="0" b="0"/>
-            <wp:docPr id="34" name="图片 34"/>
+          <wp:inline distT="0" distB="0" distL="0" distR="0" wp14:anchorId="5C8E3C01" wp14:editId="2FF87BE5">
+            <wp:extent cx="5572125" cy="1028562"/>
+            <wp:effectExtent l="0" t="0" r="0" b="635"/>
+            <wp:docPr id="7" name="图片 7"/>
             <wp:cNvGraphicFramePr>
               <a:graphicFrameLocks xmlns:a="http://schemas.openxmlformats.org/drawingml/2006/main" noChangeAspect="1"/>
             </wp:cNvGraphicFramePr>
@@ -11484,7 +11162,7 @@
               <a:graphicData uri="http://schemas.openxmlformats.org/drawingml/2006/picture">
                 <pic:pic xmlns:pic="http://schemas.openxmlformats.org/drawingml/2006/picture">
                   <pic:nvPicPr>
-                    <pic:cNvPr id="0" name="Picture 16"/>
+                    <pic:cNvPr id="0" name="Picture 1"/>
                     <pic:cNvPicPr>
                       <a:picLocks noChangeAspect="1" noChangeArrowheads="1"/>
                     </pic:cNvPicPr>
@@ -11505,7 +11183,7 @@
                   <pic:spPr bwMode="auto">
                     <a:xfrm>
                       <a:off x="0" y="0"/>
-                      <a:ext cx="5943600" cy="822960"/>
+                      <a:ext cx="5589491" cy="1031768"/>
                     </a:xfrm>
                     <a:prstGeom prst="rect">
                       <a:avLst/>
@@ -11527,7 +11205,7 @@
         <w:pStyle w:val="ppNumberList"/>
         <w:numPr>
           <w:ilvl w:val="1"/>
-          <w:numId w:val="21"/>
+          <w:numId w:val="25"/>
         </w:numPr>
         <w:rPr>
           <w:rFonts w:ascii="微软雅黑 Light" w:eastAsia="微软雅黑 Light" w:hAnsi="微软雅黑 Light"/>
@@ -11609,7 +11287,21 @@
           <w:rFonts w:ascii="微软雅黑 Light" w:eastAsia="微软雅黑 Light" w:hAnsi="微软雅黑 Light" w:hint="eastAsia"/>
           <w:lang w:eastAsia="zh-CN"/>
         </w:rPr>
-        <w:t>workbook”下载Excel文件</w:t>
+        <w:t>workbook”下载</w:t>
+      </w:r>
+      <w:r>
+        <w:rPr>
+          <w:rFonts w:ascii="微软雅黑 Light" w:eastAsia="微软雅黑 Light" w:hAnsi="微软雅黑 Light" w:hint="eastAsia"/>
+          <w:lang w:eastAsia="zh-CN"/>
+        </w:rPr>
+        <w:t>并打开</w:t>
+      </w:r>
+      <w:r>
+        <w:rPr>
+          <w:rFonts w:ascii="微软雅黑 Light" w:eastAsia="微软雅黑 Light" w:hAnsi="微软雅黑 Light" w:hint="eastAsia"/>
+          <w:lang w:eastAsia="zh-CN"/>
+        </w:rPr>
+        <w:t>Excel文件</w:t>
       </w:r>
     </w:p>
     <w:p>
@@ -11619,6 +11311,7 @@
           <w:ilvl w:val="0"/>
           <w:numId w:val="0"/>
         </w:numPr>
+        <w:jc w:val="center"/>
         <w:rPr>
           <w:rFonts w:ascii="微软雅黑 Light" w:eastAsia="微软雅黑 Light" w:hAnsi="微软雅黑 Light"/>
           <w:lang w:eastAsia="zh-CN"/>
@@ -11631,10 +11324,10 @@
           <w:lang w:eastAsia="zh-CN" w:bidi="ar-SA"/>
         </w:rPr>
         <w:drawing>
-          <wp:inline distT="0" distB="0" distL="0" distR="0" wp14:anchorId="1CECEC1A" wp14:editId="759205BD">
-            <wp:extent cx="5936615" cy="532130"/>
-            <wp:effectExtent l="0" t="0" r="6985" b="1270"/>
-            <wp:docPr id="35" name="图片 35"/>
+          <wp:inline distT="0" distB="0" distL="0" distR="0" wp14:anchorId="5CE59F22" wp14:editId="7CA66A98">
+            <wp:extent cx="5540029" cy="767080"/>
+            <wp:effectExtent l="0" t="0" r="3810" b="0"/>
+            <wp:docPr id="34" name="图片 34"/>
             <wp:cNvGraphicFramePr>
               <a:graphicFrameLocks xmlns:a="http://schemas.openxmlformats.org/drawingml/2006/main" noChangeAspect="1"/>
             </wp:cNvGraphicFramePr>
@@ -11642,7 +11335,7 @@
               <a:graphicData uri="http://schemas.openxmlformats.org/drawingml/2006/picture">
                 <pic:pic xmlns:pic="http://schemas.openxmlformats.org/drawingml/2006/picture">
                   <pic:nvPicPr>
-                    <pic:cNvPr id="0" name="Picture 17"/>
+                    <pic:cNvPr id="0" name="Picture 16"/>
                     <pic:cNvPicPr>
                       <a:picLocks noChangeAspect="1" noChangeArrowheads="1"/>
                     </pic:cNvPicPr>
@@ -11663,7 +11356,7 @@
                   <pic:spPr bwMode="auto">
                     <a:xfrm>
                       <a:off x="0" y="0"/>
-                      <a:ext cx="5936615" cy="532130"/>
+                      <a:ext cx="5623998" cy="778707"/>
                     </a:xfrm>
                     <a:prstGeom prst="rect">
                       <a:avLst/>
@@ -11683,10 +11376,6 @@
     <w:p>
       <w:pPr>
         <w:pStyle w:val="ppNumberList"/>
-        <w:numPr>
-          <w:ilvl w:val="1"/>
-          <w:numId w:val="21"/>
-        </w:numPr>
         <w:rPr>
           <w:rFonts w:ascii="微软雅黑 Light" w:eastAsia="微软雅黑 Light" w:hAnsi="微软雅黑 Light"/>
           <w:lang w:eastAsia="zh-CN"/>
@@ -11721,7 +11410,8 @@
           <w:ilvl w:val="0"/>
           <w:numId w:val="0"/>
         </w:numPr>
-        <w:ind w:left="1037"/>
+        <w:spacing w:after="0" w:line="240" w:lineRule="auto"/>
+        <w:jc w:val="center"/>
         <w:rPr>
           <w:rFonts w:ascii="微软雅黑 Light" w:eastAsia="微软雅黑 Light" w:hAnsi="微软雅黑 Light"/>
           <w:lang w:eastAsia="zh-CN"/>
@@ -11734,9 +11424,9 @@
           <w:lang w:eastAsia="zh-CN" w:bidi="ar-SA"/>
         </w:rPr>
         <w:drawing>
-          <wp:inline distT="0" distB="0" distL="0" distR="0" wp14:anchorId="4F1DF463" wp14:editId="00C5884C">
-            <wp:extent cx="1909445" cy="2428875"/>
-            <wp:effectExtent l="0" t="0" r="0" b="9525"/>
+          <wp:inline distT="0" distB="0" distL="0" distR="0" wp14:anchorId="4F1DF463" wp14:editId="6054DF12">
+            <wp:extent cx="1827384" cy="2305050"/>
+            <wp:effectExtent l="0" t="0" r="1905" b="0"/>
             <wp:docPr id="10" name="图片 10"/>
             <wp:cNvGraphicFramePr>
               <a:graphicFrameLocks xmlns:a="http://schemas.openxmlformats.org/drawingml/2006/main" noChangeAspect="1"/>
@@ -11764,7 +11454,7 @@
                   <pic:spPr bwMode="auto">
                     <a:xfrm>
                       <a:off x="0" y="0"/>
-                      <a:ext cx="1909733" cy="2429241"/>
+                      <a:ext cx="1847901" cy="2330931"/>
                     </a:xfrm>
                     <a:prstGeom prst="rect">
                       <a:avLst/>
@@ -11790,7 +11480,14 @@
           <w:rFonts w:ascii="微软雅黑 Light" w:eastAsia="微软雅黑 Light" w:hAnsi="微软雅黑 Light"/>
           <w:lang w:eastAsia="zh-CN"/>
         </w:rPr>
-        <w:t xml:space="preserve">        </w:t>
+        <w:t xml:space="preserve">   &gt;&gt;&gt; </w:t>
+      </w:r>
+      <w:r>
+        <w:rPr>
+          <w:rFonts w:ascii="微软雅黑 Light" w:eastAsia="微软雅黑 Light" w:hAnsi="微软雅黑 Light"/>
+          <w:lang w:eastAsia="zh-CN"/>
+        </w:rPr>
+        <w:t xml:space="preserve"> </w:t>
       </w:r>
       <w:r>
         <w:rPr>
@@ -11799,9 +11496,9 @@
           <w:lang w:eastAsia="zh-CN" w:bidi="ar-SA"/>
         </w:rPr>
         <w:drawing>
-          <wp:inline distT="0" distB="0" distL="0" distR="0" wp14:anchorId="6BB4E315" wp14:editId="6BA4299E">
-            <wp:extent cx="1917065" cy="2438400"/>
-            <wp:effectExtent l="0" t="0" r="6985" b="0"/>
+          <wp:inline distT="0" distB="0" distL="0" distR="0" wp14:anchorId="6BB4E315" wp14:editId="45670801">
+            <wp:extent cx="1806376" cy="2295525"/>
+            <wp:effectExtent l="0" t="0" r="3810" b="0"/>
             <wp:docPr id="13" name="图片 13"/>
             <wp:cNvGraphicFramePr>
               <a:graphicFrameLocks xmlns:a="http://schemas.openxmlformats.org/drawingml/2006/main" noChangeAspect="1"/>
@@ -11829,7 +11526,7 @@
                   <pic:spPr bwMode="auto">
                     <a:xfrm>
                       <a:off x="0" y="0"/>
-                      <a:ext cx="1926401" cy="2450275"/>
+                      <a:ext cx="1840482" cy="2338867"/>
                     </a:xfrm>
                     <a:prstGeom prst="rect">
                       <a:avLst/>
@@ -11854,10 +11551,6 @@
     <w:p>
       <w:pPr>
         <w:pStyle w:val="ppNumberList"/>
-        <w:numPr>
-          <w:ilvl w:val="1"/>
-          <w:numId w:val="21"/>
-        </w:numPr>
         <w:rPr>
           <w:rFonts w:ascii="微软雅黑 Light" w:eastAsia="微软雅黑 Light" w:hAnsi="微软雅黑 Light"/>
           <w:lang w:eastAsia="zh-CN"/>
@@ -11868,7 +11561,6 @@
           <w:rFonts w:ascii="微软雅黑 Light" w:eastAsia="微软雅黑 Light" w:hAnsi="微软雅黑 Light"/>
           <w:lang w:eastAsia="zh-CN"/>
         </w:rPr>
-        <w:lastRenderedPageBreak/>
         <w:t xml:space="preserve"> </w:t>
       </w:r>
       <w:r>
@@ -11904,7 +11596,14 @@
           <w:rFonts w:ascii="微软雅黑 Light" w:eastAsia="微软雅黑 Light" w:hAnsi="微软雅黑 Light" w:hint="eastAsia"/>
           <w:lang w:eastAsia="zh-CN"/>
         </w:rPr>
-        <w:t>data”显示示例数据。</w:t>
+        <w:t>data”显示示例数据</w:t>
+      </w:r>
+      <w:r>
+        <w:rPr>
+          <w:rFonts w:ascii="微软雅黑 Light" w:eastAsia="微软雅黑 Light" w:hAnsi="微软雅黑 Light" w:hint="eastAsia"/>
+          <w:lang w:eastAsia="zh-CN"/>
+        </w:rPr>
+        <w:t>作为参考</w:t>
       </w:r>
     </w:p>
     <w:p>
@@ -11914,18 +11613,12 @@
           <w:ilvl w:val="0"/>
           <w:numId w:val="0"/>
         </w:numPr>
+        <w:jc w:val="center"/>
         <w:rPr>
           <w:rFonts w:ascii="微软雅黑 Light" w:eastAsia="微软雅黑 Light" w:hAnsi="微软雅黑 Light"/>
           <w:lang w:eastAsia="zh-CN"/>
         </w:rPr>
       </w:pPr>
-      <w:r>
-        <w:rPr>
-          <w:rFonts w:ascii="微软雅黑 Light" w:eastAsia="微软雅黑 Light" w:hAnsi="微软雅黑 Light"/>
-          <w:lang w:eastAsia="zh-CN"/>
-        </w:rPr>
-        <w:t xml:space="preserve"> </w:t>
-      </w:r>
       <w:r>
         <w:rPr>
           <w:rFonts w:ascii="微软雅黑 Light" w:eastAsia="微软雅黑 Light" w:hAnsi="微软雅黑 Light"/>
@@ -11933,9 +11626,9 @@
           <w:lang w:eastAsia="zh-CN" w:bidi="ar-SA"/>
         </w:rPr>
         <w:drawing>
-          <wp:inline distT="0" distB="0" distL="0" distR="0" wp14:anchorId="0F68EAFD" wp14:editId="179E8B24">
-            <wp:extent cx="5877934" cy="1657350"/>
-            <wp:effectExtent l="0" t="0" r="8890" b="0"/>
+          <wp:inline distT="0" distB="0" distL="0" distR="0" wp14:anchorId="0F68EAFD" wp14:editId="01F99005">
+            <wp:extent cx="5495925" cy="1549639"/>
+            <wp:effectExtent l="0" t="0" r="0" b="0"/>
             <wp:docPr id="16" name="图片 16"/>
             <wp:cNvGraphicFramePr>
               <a:graphicFrameLocks xmlns:a="http://schemas.openxmlformats.org/drawingml/2006/main" noChangeAspect="1"/>
@@ -11963,7 +11656,7 @@
                   <pic:spPr bwMode="auto">
                     <a:xfrm>
                       <a:off x="0" y="0"/>
-                      <a:ext cx="5882210" cy="1658556"/>
+                      <a:ext cx="5518031" cy="1555872"/>
                     </a:xfrm>
                     <a:prstGeom prst="rect">
                       <a:avLst/>
@@ -11988,10 +11681,6 @@
     <w:p>
       <w:pPr>
         <w:pStyle w:val="ppNumberList"/>
-        <w:numPr>
-          <w:ilvl w:val="1"/>
-          <w:numId w:val="21"/>
-        </w:numPr>
         <w:rPr>
           <w:rFonts w:ascii="微软雅黑 Light" w:eastAsia="微软雅黑 Light" w:hAnsi="微软雅黑 Light"/>
           <w:lang w:eastAsia="zh-CN"/>
@@ -12002,48 +11691,29 @@
           <w:rFonts w:ascii="微软雅黑 Light" w:eastAsia="微软雅黑 Light" w:hAnsi="微软雅黑 Light" w:hint="eastAsia"/>
           <w:lang w:eastAsia="zh-CN"/>
         </w:rPr>
-        <w:t>除</w:t>
-      </w:r>
-      <w:bookmarkStart w:id="21" w:name="_GoBack"/>
-      <w:bookmarkEnd w:id="21"/>
+        <w:lastRenderedPageBreak/>
+        <w:t>删除示例数据，选中</w:t>
+      </w:r>
       <w:r>
         <w:rPr>
           <w:rFonts w:ascii="微软雅黑 Light" w:eastAsia="微软雅黑 Light" w:hAnsi="微软雅黑 Light" w:hint="eastAsia"/>
           <w:lang w:eastAsia="zh-CN"/>
         </w:rPr>
-        <w:t xml:space="preserve">示例数据后，在B1单元格导入验证数据文件 </w:t>
-      </w:r>
-      <w:r>
-        <w:rPr>
-          <w:rFonts w:ascii="微软雅黑 Light" w:eastAsia="微软雅黑 Light" w:hAnsi="微软雅黑 Light"/>
-          <w:b/>
-          <w:i/>
-          <w:lang w:eastAsia="zh-CN"/>
-        </w:rPr>
-        <w:t>HOL_MNIST_test.cs</w:t>
+        <w:t>B1单元格</w:t>
       </w:r>
       <w:r>
         <w:rPr>
           <w:rFonts w:ascii="微软雅黑 Light" w:eastAsia="微软雅黑 Light" w:hAnsi="微软雅黑 Light" w:hint="eastAsia"/>
-          <w:b/>
-          <w:i/>
-          <w:lang w:eastAsia="zh-CN"/>
-        </w:rPr>
-        <w:t>v</w:t>
+          <w:lang w:eastAsia="zh-CN"/>
+        </w:rPr>
+        <w:t>，然后</w:t>
       </w:r>
       <w:r>
         <w:rPr>
           <w:rFonts w:ascii="微软雅黑 Light" w:eastAsia="微软雅黑 Light" w:hAnsi="微软雅黑 Light" w:hint="eastAsia"/>
           <w:lang w:eastAsia="zh-CN"/>
         </w:rPr>
-        <w:t>，下载</w:t>
-      </w:r>
-      <w:r>
-        <w:rPr>
-          <w:rFonts w:ascii="微软雅黑 Light" w:eastAsia="微软雅黑 Light" w:hAnsi="微软雅黑 Light" w:hint="eastAsia"/>
-          <w:lang w:eastAsia="zh-CN"/>
-        </w:rPr>
-        <w:t>链接：</w:t>
+        <w:t>点击“数据“页，选择”获取外部数据“-”自网站“，在地址栏输入以下地址：</w:t>
       </w:r>
     </w:p>
     <w:p>
@@ -12056,9 +11726,29 @@
         <w:ind w:left="1037"/>
         <w:rPr>
           <w:rFonts w:ascii="微软雅黑 Light" w:eastAsia="微软雅黑 Light" w:hAnsi="微软雅黑 Light"/>
-          <w:lang w:eastAsia="zh-CN"/>
-        </w:rPr>
-      </w:pPr>
+          <w:sz w:val="20"/>
+          <w:lang w:eastAsia="zh-CN"/>
+        </w:rPr>
+      </w:pPr>
+      <w:hyperlink r:id="rId33" w:history="1">
+        <w:r>
+          <w:rPr>
+            <w:rStyle w:val="af0"/>
+            <w:rFonts w:ascii="微软雅黑 Light" w:eastAsia="微软雅黑 Light" w:hAnsi="微软雅黑 Light" w:cstheme="minorBidi"/>
+            <w:sz w:val="20"/>
+            <w:lang w:eastAsia="zh-CN"/>
+          </w:rPr>
+          <w:t>https://raw.githubusercontent.com/HaoHoo/HOL-AI/master/data/HOL_MNIST_test.csv</w:t>
+        </w:r>
+      </w:hyperlink>
+      <w:r>
+        <w:rPr>
+          <w:rFonts w:ascii="微软雅黑 Light" w:eastAsia="微软雅黑 Light" w:hAnsi="微软雅黑 Light"/>
+          <w:sz w:val="20"/>
+          <w:lang w:eastAsia="zh-CN"/>
+        </w:rPr>
+        <w:t xml:space="preserve"> </w:t>
+      </w:r>
     </w:p>
     <w:p>
       <w:pPr>
@@ -12067,7 +11757,6 @@
           <w:ilvl w:val="0"/>
           <w:numId w:val="0"/>
         </w:numPr>
-        <w:ind w:left="1037"/>
         <w:rPr>
           <w:rFonts w:ascii="微软雅黑 Light" w:eastAsia="微软雅黑 Light" w:hAnsi="微软雅黑 Light" w:hint="eastAsia"/>
           <w:lang w:eastAsia="zh-CN"/>
@@ -12076,25 +11765,149 @@
       <w:r>
         <w:rPr>
           <w:rFonts w:ascii="微软雅黑 Light" w:eastAsia="微软雅黑 Light" w:hAnsi="微软雅黑 Light" w:hint="eastAsia"/>
-          <w:lang w:eastAsia="zh-CN"/>
-        </w:rPr>
-        <w:t>导入数据完成后，</w:t>
-      </w:r>
-      <w:proofErr w:type="gramStart"/>
+          <w:noProof/>
+          <w:lang w:eastAsia="zh-CN" w:bidi="ar-SA"/>
+        </w:rPr>
+        <w:drawing>
+          <wp:inline distT="0" distB="0" distL="0" distR="0" wp14:anchorId="67951A13" wp14:editId="2A37C6CE">
+            <wp:extent cx="2947390" cy="2085975"/>
+            <wp:effectExtent l="0" t="0" r="5715" b="0"/>
+            <wp:docPr id="12" name="图片 12"/>
+            <wp:cNvGraphicFramePr>
+              <a:graphicFrameLocks xmlns:a="http://schemas.openxmlformats.org/drawingml/2006/main" noChangeAspect="1"/>
+            </wp:cNvGraphicFramePr>
+            <a:graphic xmlns:a="http://schemas.openxmlformats.org/drawingml/2006/main">
+              <a:graphicData uri="http://schemas.openxmlformats.org/drawingml/2006/picture">
+                <pic:pic xmlns:pic="http://schemas.openxmlformats.org/drawingml/2006/picture">
+                  <pic:nvPicPr>
+                    <pic:cNvPr id="0" name="Picture 3"/>
+                    <pic:cNvPicPr>
+                      <a:picLocks noChangeAspect="1" noChangeArrowheads="1"/>
+                    </pic:cNvPicPr>
+                  </pic:nvPicPr>
+                  <pic:blipFill>
+                    <a:blip r:embed="rId34">
+                      <a:extLst>
+                        <a:ext uri="{28A0092B-C50C-407E-A947-70E740481C1C}">
+                          <a14:useLocalDpi xmlns:a14="http://schemas.microsoft.com/office/drawing/2010/main" val="0"/>
+                        </a:ext>
+                      </a:extLst>
+                    </a:blip>
+                    <a:srcRect/>
+                    <a:stretch>
+                      <a:fillRect/>
+                    </a:stretch>
+                  </pic:blipFill>
+                  <pic:spPr bwMode="auto">
+                    <a:xfrm>
+                      <a:off x="0" y="0"/>
+                      <a:ext cx="2950957" cy="2088500"/>
+                    </a:xfrm>
+                    <a:prstGeom prst="rect">
+                      <a:avLst/>
+                    </a:prstGeom>
+                    <a:noFill/>
+                    <a:ln>
+                      <a:noFill/>
+                    </a:ln>
+                  </pic:spPr>
+                </pic:pic>
+              </a:graphicData>
+            </a:graphic>
+          </wp:inline>
+        </w:drawing>
+      </w:r>
+      <w:r>
+        <w:rPr>
+          <w:rFonts w:ascii="微软雅黑 Light" w:eastAsia="微软雅黑 Light" w:hAnsi="微软雅黑 Light"/>
+          <w:lang w:eastAsia="zh-CN"/>
+        </w:rPr>
+        <w:t xml:space="preserve">  </w:t>
+      </w:r>
       <w:r>
         <w:rPr>
           <w:rFonts w:ascii="微软雅黑 Light" w:eastAsia="微软雅黑 Light" w:hAnsi="微软雅黑 Light" w:hint="eastAsia"/>
-          <w:lang w:eastAsia="zh-CN"/>
-        </w:rPr>
-        <w:t>应如下</w:t>
-      </w:r>
-      <w:proofErr w:type="gramEnd"/>
+          <w:noProof/>
+          <w:lang w:eastAsia="zh-CN" w:bidi="ar-SA"/>
+        </w:rPr>
+        <w:drawing>
+          <wp:inline distT="0" distB="0" distL="0" distR="0" wp14:anchorId="2759B929" wp14:editId="788FAD74">
+            <wp:extent cx="2858770" cy="2085674"/>
+            <wp:effectExtent l="0" t="0" r="0" b="0"/>
+            <wp:docPr id="8" name="图片 8"/>
+            <wp:cNvGraphicFramePr>
+              <a:graphicFrameLocks xmlns:a="http://schemas.openxmlformats.org/drawingml/2006/main" noChangeAspect="1"/>
+            </wp:cNvGraphicFramePr>
+            <a:graphic xmlns:a="http://schemas.openxmlformats.org/drawingml/2006/main">
+              <a:graphicData uri="http://schemas.openxmlformats.org/drawingml/2006/picture">
+                <pic:pic xmlns:pic="http://schemas.openxmlformats.org/drawingml/2006/picture">
+                  <pic:nvPicPr>
+                    <pic:cNvPr id="0" name="Picture 2"/>
+                    <pic:cNvPicPr>
+                      <a:picLocks noChangeAspect="1" noChangeArrowheads="1"/>
+                    </pic:cNvPicPr>
+                  </pic:nvPicPr>
+                  <pic:blipFill>
+                    <a:blip r:embed="rId35">
+                      <a:extLst>
+                        <a:ext uri="{28A0092B-C50C-407E-A947-70E740481C1C}">
+                          <a14:useLocalDpi xmlns:a14="http://schemas.microsoft.com/office/drawing/2010/main" val="0"/>
+                        </a:ext>
+                      </a:extLst>
+                    </a:blip>
+                    <a:srcRect/>
+                    <a:stretch>
+                      <a:fillRect/>
+                    </a:stretch>
+                  </pic:blipFill>
+                  <pic:spPr bwMode="auto">
+                    <a:xfrm>
+                      <a:off x="0" y="0"/>
+                      <a:ext cx="2872850" cy="2095947"/>
+                    </a:xfrm>
+                    <a:prstGeom prst="rect">
+                      <a:avLst/>
+                    </a:prstGeom>
+                    <a:noFill/>
+                    <a:ln>
+                      <a:noFill/>
+                    </a:ln>
+                  </pic:spPr>
+                </pic:pic>
+              </a:graphicData>
+            </a:graphic>
+          </wp:inline>
+        </w:drawing>
+      </w:r>
+    </w:p>
+    <w:p>
+      <w:pPr>
+        <w:pStyle w:val="ppNumberList"/>
+        <w:rPr>
+          <w:rFonts w:ascii="微软雅黑 Light" w:eastAsia="微软雅黑 Light" w:hAnsi="微软雅黑 Light"/>
+          <w:lang w:eastAsia="zh-CN"/>
+        </w:rPr>
+      </w:pPr>
       <w:r>
         <w:rPr>
           <w:rFonts w:ascii="微软雅黑 Light" w:eastAsia="微软雅黑 Light" w:hAnsi="微软雅黑 Light" w:hint="eastAsia"/>
           <w:lang w:eastAsia="zh-CN"/>
         </w:rPr>
-        <w:t>图所示。请思考为什么空出A列？</w:t>
+        <w:t>点击“数据“页中的”分列“，选择逗号作为分隔符，</w:t>
+      </w:r>
+      <w:r>
+        <w:rPr>
+          <w:rFonts w:ascii="微软雅黑 Light" w:eastAsia="微软雅黑 Light" w:hAnsi="微软雅黑 Light" w:hint="eastAsia"/>
+          <w:lang w:eastAsia="zh-CN"/>
+        </w:rPr>
+        <w:t>导入</w:t>
+      </w:r>
+      <w:r>
+        <w:rPr>
+          <w:rFonts w:ascii="微软雅黑 Light" w:eastAsia="微软雅黑 Light" w:hAnsi="微软雅黑 Light" w:hint="eastAsia"/>
+          <w:lang w:eastAsia="zh-CN"/>
+        </w:rPr>
+        <w:t>数据完成后，应如下图所示：</w:t>
       </w:r>
     </w:p>
     <w:p>
@@ -12105,7 +11918,7 @@
           <w:numId w:val="0"/>
         </w:numPr>
         <w:rPr>
-          <w:rFonts w:ascii="微软雅黑 Light" w:eastAsia="微软雅黑 Light" w:hAnsi="微软雅黑 Light" w:hint="eastAsia"/>
+          <w:rFonts w:ascii="微软雅黑 Light" w:eastAsia="微软雅黑 Light" w:hAnsi="微软雅黑 Light"/>
           <w:lang w:eastAsia="zh-CN"/>
         </w:rPr>
       </w:pPr>
@@ -12133,7 +11946,7 @@
                     </pic:cNvPicPr>
                   </pic:nvPicPr>
                   <pic:blipFill>
-                    <a:blip r:embed="rId33">
+                    <a:blip r:embed="rId36">
                       <a:extLst>
                         <a:ext uri="{28A0092B-C50C-407E-A947-70E740481C1C}">
                           <a14:useLocalDpi xmlns:a14="http://schemas.microsoft.com/office/drawing/2010/main" val="0"/>
@@ -12169,9 +11982,10 @@
       <w:pPr>
         <w:pStyle w:val="ppNumberList"/>
         <w:numPr>
-          <w:ilvl w:val="1"/>
-          <w:numId w:val="21"/>
+          <w:ilvl w:val="0"/>
+          <w:numId w:val="0"/>
         </w:numPr>
+        <w:ind w:left="1037"/>
         <w:rPr>
           <w:rFonts w:ascii="微软雅黑 Light" w:eastAsia="微软雅黑 Light" w:hAnsi="微软雅黑 Light"/>
           <w:lang w:eastAsia="zh-CN"/>
@@ -12182,70 +11996,227 @@
           <w:rFonts w:ascii="微软雅黑 Light" w:eastAsia="微软雅黑 Light" w:hAnsi="微软雅黑 Light" w:hint="eastAsia"/>
           <w:lang w:eastAsia="zh-CN"/>
         </w:rPr>
-        <w:t>清除“My</w:t>
-      </w:r>
-      <w:r>
+        <w:t>请思考为什么</w:t>
+      </w:r>
+      <w:r>
+        <w:rPr>
+          <w:rFonts w:ascii="微软雅黑 Light" w:eastAsia="微软雅黑 Light" w:hAnsi="微软雅黑 Light" w:hint="eastAsia"/>
+          <w:lang w:eastAsia="zh-CN"/>
+        </w:rPr>
+        <w:t>选择在B1单元格导入数据，</w:t>
+      </w:r>
+      <w:r>
+        <w:rPr>
+          <w:rFonts w:ascii="微软雅黑 Light" w:eastAsia="微软雅黑 Light" w:hAnsi="微软雅黑 Light" w:hint="eastAsia"/>
+          <w:lang w:eastAsia="zh-CN"/>
+        </w:rPr>
+        <w:t>空出A列？</w:t>
+      </w:r>
+    </w:p>
+    <w:p>
+      <w:pPr>
+        <w:pStyle w:val="ppNumberList"/>
         <w:rPr>
           <w:rFonts w:ascii="微软雅黑 Light" w:eastAsia="微软雅黑 Light" w:hAnsi="微软雅黑 Light"/>
           <w:lang w:eastAsia="zh-CN"/>
         </w:rPr>
+      </w:pPr>
+      <w:r>
+        <w:rPr>
+          <w:rFonts w:ascii="微软雅黑 Light" w:eastAsia="微软雅黑 Light" w:hAnsi="微软雅黑 Light" w:hint="eastAsia"/>
+          <w:lang w:eastAsia="zh-CN"/>
+        </w:rPr>
+        <w:t>在“I</w:t>
+      </w:r>
+      <w:r>
+        <w:rPr>
+          <w:rFonts w:ascii="微软雅黑 Light" w:eastAsia="微软雅黑 Light" w:hAnsi="微软雅黑 Light"/>
+          <w:lang w:eastAsia="zh-CN"/>
+        </w:rPr>
+        <w:t>nput”</w:t>
+      </w:r>
+      <w:r>
+        <w:rPr>
+          <w:rFonts w:ascii="微软雅黑 Light" w:eastAsia="微软雅黑 Light" w:hAnsi="微软雅黑 Light" w:hint="eastAsia"/>
+          <w:lang w:eastAsia="zh-CN"/>
+        </w:rPr>
+        <w:t xml:space="preserve">处输入 </w:t>
+      </w:r>
+      <w:r>
+        <w:rPr>
+          <w:rFonts w:ascii="微软雅黑 Light" w:eastAsia="微软雅黑 Light" w:hAnsi="微软雅黑 Light" w:hint="eastAsia"/>
+          <w:b/>
+          <w:i/>
+          <w:lang w:eastAsia="zh-CN"/>
+        </w:rPr>
+        <w:t>Sheet1!</w:t>
+      </w:r>
+      <w:r>
+        <w:rPr>
+          <w:rFonts w:ascii="微软雅黑 Light" w:eastAsia="微软雅黑 Light" w:hAnsi="微软雅黑 Light"/>
+          <w:b/>
+          <w:i/>
+          <w:lang w:eastAsia="zh-CN"/>
+        </w:rPr>
+        <w:t>A1:ADE10</w:t>
+      </w:r>
+      <w:r>
+        <w:rPr>
+          <w:rFonts w:ascii="微软雅黑 Light" w:eastAsia="微软雅黑 Light" w:hAnsi="微软雅黑 Light"/>
+          <w:lang w:eastAsia="zh-CN"/>
+        </w:rPr>
         <w:t xml:space="preserve"> </w:t>
       </w:r>
       <w:r>
         <w:rPr>
+          <w:rFonts w:ascii="微软雅黑 Light" w:eastAsia="微软雅黑 Light" w:hAnsi="微软雅黑 Light"/>
+          <w:lang w:eastAsia="zh-CN"/>
+        </w:rPr>
+        <w:t xml:space="preserve"> </w:t>
+      </w:r>
+      <w:r>
+        <w:rPr>
           <w:rFonts w:ascii="微软雅黑 Light" w:eastAsia="微软雅黑 Light" w:hAnsi="微软雅黑 Light" w:hint="eastAsia"/>
           <w:lang w:eastAsia="zh-CN"/>
         </w:rPr>
-        <w:t>data</w:t>
+        <w:t>或手动选择该单元格区域。在</w:t>
+      </w:r>
+      <w:r>
+        <w:rPr>
+          <w:rFonts w:ascii="微软雅黑 Light" w:eastAsia="微软雅黑 Light" w:hAnsi="微软雅黑 Light" w:hint="eastAsia"/>
+          <w:lang w:eastAsia="zh-CN"/>
+        </w:rPr>
+        <w:t>“</w:t>
       </w:r>
       <w:r>
         <w:rPr>
           <w:rFonts w:ascii="微软雅黑 Light" w:eastAsia="微软雅黑 Light" w:hAnsi="微软雅黑 Light"/>
           <w:lang w:eastAsia="zh-CN"/>
         </w:rPr>
-        <w:t xml:space="preserve"> </w:t>
+        <w:t>Output”</w:t>
       </w:r>
       <w:r>
         <w:rPr>
           <w:rFonts w:ascii="微软雅黑 Light" w:eastAsia="微软雅黑 Light" w:hAnsi="微软雅黑 Light" w:hint="eastAsia"/>
           <w:lang w:eastAsia="zh-CN"/>
         </w:rPr>
-        <w:t>has</w:t>
+        <w:t xml:space="preserve">处输入 </w:t>
+      </w:r>
+      <w:r>
+        <w:rPr>
+          <w:rFonts w:ascii="微软雅黑 Light" w:eastAsia="微软雅黑 Light" w:hAnsi="微软雅黑 Light" w:hint="eastAsia"/>
+          <w:b/>
+          <w:i/>
+          <w:lang w:eastAsia="zh-CN"/>
+        </w:rPr>
+        <w:t>Sheet1:</w:t>
       </w:r>
       <w:r>
         <w:rPr>
           <w:rFonts w:ascii="微软雅黑 Light" w:eastAsia="微软雅黑 Light" w:hAnsi="微软雅黑 Light"/>
-          <w:lang w:eastAsia="zh-CN"/>
-        </w:rPr>
-        <w:t xml:space="preserve"> </w:t>
+          <w:b/>
+          <w:i/>
+          <w:lang w:eastAsia="zh-CN"/>
+        </w:rPr>
+        <w:t xml:space="preserve">A1 </w:t>
       </w:r>
       <w:r>
         <w:rPr>
           <w:rFonts w:ascii="微软雅黑 Light" w:eastAsia="微软雅黑 Light" w:hAnsi="微软雅黑 Light" w:hint="eastAsia"/>
           <w:lang w:eastAsia="zh-CN"/>
         </w:rPr>
-        <w:t>headers”和“Include</w:t>
+        <w:t>，清除“</w:t>
       </w:r>
       <w:r>
         <w:rPr>
           <w:rFonts w:ascii="微软雅黑 Light" w:eastAsia="微软雅黑 Light" w:hAnsi="微软雅黑 Light"/>
           <w:lang w:eastAsia="zh-CN"/>
         </w:rPr>
-        <w:t xml:space="preserve"> </w:t>
+        <w:t>My data has headers”</w:t>
       </w:r>
       <w:r>
         <w:rPr>
           <w:rFonts w:ascii="微软雅黑 Light" w:eastAsia="微软雅黑 Light" w:hAnsi="微软雅黑 Light" w:hint="eastAsia"/>
           <w:lang w:eastAsia="zh-CN"/>
         </w:rPr>
-        <w:t>headers”选择框，然后点击“Predict”开始识别数据集。如果没有错误，在数据</w:t>
+        <w:t>和“</w:t>
+      </w:r>
+      <w:r>
+        <w:rPr>
+          <w:rFonts w:ascii="微软雅黑 Light" w:eastAsia="微软雅黑 Light" w:hAnsi="微软雅黑 Light"/>
+          <w:lang w:eastAsia="zh-CN"/>
+        </w:rPr>
+        <w:t>Include headers”</w:t>
+      </w:r>
+      <w:r>
+        <w:rPr>
+          <w:rFonts w:ascii="微软雅黑 Light" w:eastAsia="微软雅黑 Light" w:hAnsi="微软雅黑 Light" w:cs="Microsoft YaHei" w:hint="eastAsia"/>
+          <w:lang w:eastAsia="zh-CN"/>
+        </w:rPr>
+        <w:t>选择</w:t>
+      </w:r>
+      <w:r>
+        <w:rPr>
+          <w:rFonts w:ascii="微软雅黑 Light" w:eastAsia="微软雅黑 Light" w:hAnsi="微软雅黑 Light" w:cs="Yu Gothic UI" w:hint="eastAsia"/>
+          <w:lang w:eastAsia="zh-CN"/>
+        </w:rPr>
+        <w:t>框，然后点</w:t>
+      </w:r>
+      <w:r>
+        <w:rPr>
+          <w:rFonts w:ascii="微软雅黑 Light" w:eastAsia="微软雅黑 Light" w:hAnsi="微软雅黑 Light" w:cs="Microsoft YaHei" w:hint="eastAsia"/>
+          <w:lang w:eastAsia="zh-CN"/>
+        </w:rPr>
+        <w:t>击</w:t>
+      </w:r>
+      <w:r>
+        <w:rPr>
+          <w:rFonts w:ascii="微软雅黑 Light" w:eastAsia="微软雅黑 Light" w:hAnsi="微软雅黑 Light" w:cs="Yu Gothic UI" w:hint="eastAsia"/>
+          <w:lang w:eastAsia="zh-CN"/>
+        </w:rPr>
+        <w:t>“</w:t>
+      </w:r>
+      <w:r>
+        <w:rPr>
+          <w:rFonts w:ascii="微软雅黑 Light" w:eastAsia="微软雅黑 Light" w:hAnsi="微软雅黑 Light"/>
+          <w:lang w:eastAsia="zh-CN"/>
+        </w:rPr>
+        <w:t>Predict”</w:t>
       </w:r>
       <w:r>
         <w:rPr>
           <w:rFonts w:ascii="微软雅黑 Light" w:eastAsia="微软雅黑 Light" w:hAnsi="微软雅黑 Light" w:hint="eastAsia"/>
           <w:lang w:eastAsia="zh-CN"/>
         </w:rPr>
-        <w:t>的最后11列应看到类似如下数据：</w:t>
+        <w:t>开始</w:t>
+      </w:r>
+      <w:r>
+        <w:rPr>
+          <w:rFonts w:ascii="微软雅黑 Light" w:eastAsia="微软雅黑 Light" w:hAnsi="微软雅黑 Light" w:cs="Microsoft YaHei" w:hint="eastAsia"/>
+          <w:lang w:eastAsia="zh-CN"/>
+        </w:rPr>
+        <w:t>识</w:t>
+      </w:r>
+      <w:r>
+        <w:rPr>
+          <w:rFonts w:ascii="微软雅黑 Light" w:eastAsia="微软雅黑 Light" w:hAnsi="微软雅黑 Light" w:cs="Yu Gothic UI" w:hint="eastAsia"/>
+          <w:lang w:eastAsia="zh-CN"/>
+        </w:rPr>
+        <w:t>别</w:t>
+      </w:r>
+      <w:r>
+        <w:rPr>
+          <w:rFonts w:ascii="微软雅黑 Light" w:eastAsia="微软雅黑 Light" w:hAnsi="微软雅黑 Light" w:cs="Microsoft YaHei" w:hint="eastAsia"/>
+          <w:lang w:eastAsia="zh-CN"/>
+        </w:rPr>
+        <w:t>测试</w:t>
+      </w:r>
+      <w:r>
+        <w:rPr>
+          <w:rFonts w:ascii="微软雅黑 Light" w:eastAsia="微软雅黑 Light" w:hAnsi="微软雅黑 Light" w:cs="Yu Gothic UI" w:hint="eastAsia"/>
+          <w:lang w:eastAsia="zh-CN"/>
+        </w:rPr>
+        <w:t>数据集。</w:t>
       </w:r>
     </w:p>
     <w:p>
@@ -12255,6 +12226,69 @@
           <w:ilvl w:val="0"/>
           <w:numId w:val="0"/>
         </w:numPr>
+        <w:ind w:left="1037"/>
+        <w:rPr>
+          <w:rFonts w:ascii="微软雅黑 Light" w:eastAsia="微软雅黑 Light" w:hAnsi="微软雅黑 Light"/>
+          <w:lang w:eastAsia="zh-CN"/>
+        </w:rPr>
+      </w:pPr>
+      <w:r>
+        <w:rPr>
+          <w:rFonts w:ascii="微软雅黑 Light" w:eastAsia="微软雅黑 Light" w:hAnsi="微软雅黑 Light" w:cs="Yu Gothic UI" w:hint="eastAsia"/>
+          <w:lang w:eastAsia="zh-CN"/>
+        </w:rPr>
+        <w:t>如果没有</w:t>
+      </w:r>
+      <w:r>
+        <w:rPr>
+          <w:rFonts w:ascii="微软雅黑 Light" w:eastAsia="微软雅黑 Light" w:hAnsi="微软雅黑 Light" w:cs="Microsoft YaHei" w:hint="eastAsia"/>
+          <w:lang w:eastAsia="zh-CN"/>
+        </w:rPr>
+        <w:t>错误</w:t>
+      </w:r>
+      <w:r>
+        <w:rPr>
+          <w:rFonts w:ascii="微软雅黑 Light" w:eastAsia="微软雅黑 Light" w:hAnsi="微软雅黑 Light" w:cs="Yu Gothic UI" w:hint="eastAsia"/>
+          <w:lang w:eastAsia="zh-CN"/>
+        </w:rPr>
+        <w:t>，在数据的最后</w:t>
+      </w:r>
+      <w:r>
+        <w:rPr>
+          <w:rFonts w:ascii="微软雅黑 Light" w:eastAsia="微软雅黑 Light" w:hAnsi="微软雅黑 Light"/>
+          <w:lang w:eastAsia="zh-CN"/>
+        </w:rPr>
+        <w:t>11</w:t>
+      </w:r>
+      <w:r>
+        <w:rPr>
+          <w:rFonts w:ascii="微软雅黑 Light" w:eastAsia="微软雅黑 Light" w:hAnsi="微软雅黑 Light" w:hint="eastAsia"/>
+          <w:lang w:eastAsia="zh-CN"/>
+        </w:rPr>
+        <w:t>列</w:t>
+      </w:r>
+      <w:r>
+        <w:rPr>
+          <w:rFonts w:ascii="微软雅黑 Light" w:eastAsia="微软雅黑 Light" w:hAnsi="微软雅黑 Light" w:cs="Microsoft YaHei" w:hint="eastAsia"/>
+          <w:lang w:eastAsia="zh-CN"/>
+        </w:rPr>
+        <w:t>应</w:t>
+      </w:r>
+      <w:r>
+        <w:rPr>
+          <w:rFonts w:ascii="微软雅黑 Light" w:eastAsia="微软雅黑 Light" w:hAnsi="微软雅黑 Light" w:cs="Yu Gothic UI" w:hint="eastAsia"/>
+          <w:lang w:eastAsia="zh-CN"/>
+        </w:rPr>
+        <w:t>看到类似如下数据：</w:t>
+      </w:r>
+    </w:p>
+    <w:p>
+      <w:pPr>
+        <w:pStyle w:val="ppNumberList"/>
+        <w:numPr>
+          <w:ilvl w:val="0"/>
+          <w:numId w:val="0"/>
+        </w:numPr>
         <w:rPr>
           <w:rFonts w:ascii="微软雅黑 Light" w:eastAsia="微软雅黑 Light" w:hAnsi="微软雅黑 Light"/>
           <w:lang w:eastAsia="zh-CN"/>
@@ -12266,6 +12300,7 @@
           <w:noProof/>
           <w:lang w:eastAsia="zh-CN" w:bidi="ar-SA"/>
         </w:rPr>
+        <w:lastRenderedPageBreak/>
         <w:drawing>
           <wp:inline distT="0" distB="0" distL="0" distR="0" wp14:anchorId="002ECF2A" wp14:editId="389DC27D">
             <wp:extent cx="5943600" cy="1543050"/>
@@ -12284,7 +12319,7 @@
                     </pic:cNvPicPr>
                   </pic:nvPicPr>
                   <pic:blipFill>
-                    <a:blip r:embed="rId34">
+                    <a:blip r:embed="rId37">
                       <a:extLst>
                         <a:ext uri="{28A0092B-C50C-407E-A947-70E740481C1C}">
                           <a14:useLocalDpi xmlns:a14="http://schemas.microsoft.com/office/drawing/2010/main" val="0"/>
@@ -12334,9 +12369,602 @@
           <w:rFonts w:ascii="微软雅黑 Light" w:eastAsia="微软雅黑 Light" w:hAnsi="微软雅黑 Light" w:hint="eastAsia"/>
           <w:lang w:eastAsia="zh-CN"/>
         </w:rPr>
-        <w:t>前十列为对应0~9数字的可能性，第11列为机器学习识别的数字。</w:t>
+        <w:t>前10</w:t>
+      </w:r>
+      <w:r>
+        <w:rPr>
+          <w:rFonts w:ascii="微软雅黑 Light" w:eastAsia="微软雅黑 Light" w:hAnsi="微软雅黑 Light" w:hint="eastAsia"/>
+          <w:lang w:eastAsia="zh-CN"/>
+        </w:rPr>
+        <w:t>列为对应</w:t>
+      </w:r>
+      <w:r>
+        <w:rPr>
+          <w:rFonts w:ascii="微软雅黑 Light" w:eastAsia="微软雅黑 Light" w:hAnsi="微软雅黑 Light" w:hint="eastAsia"/>
+          <w:lang w:eastAsia="zh-CN"/>
+        </w:rPr>
+        <w:t>图片为</w:t>
+      </w:r>
+      <w:r>
+        <w:rPr>
+          <w:rFonts w:ascii="微软雅黑 Light" w:eastAsia="微软雅黑 Light" w:hAnsi="微软雅黑 Light" w:hint="eastAsia"/>
+          <w:lang w:eastAsia="zh-CN"/>
+        </w:rPr>
+        <w:t>0~9数字的可能性，第11列为机器学习识别</w:t>
+      </w:r>
+      <w:r>
+        <w:rPr>
+          <w:rFonts w:ascii="微软雅黑 Light" w:eastAsia="微软雅黑 Light" w:hAnsi="微软雅黑 Light" w:hint="eastAsia"/>
+          <w:lang w:eastAsia="zh-CN"/>
+        </w:rPr>
+        <w:t>出</w:t>
+      </w:r>
+      <w:r>
+        <w:rPr>
+          <w:rFonts w:ascii="微软雅黑 Light" w:eastAsia="微软雅黑 Light" w:hAnsi="微软雅黑 Light" w:hint="eastAsia"/>
+          <w:lang w:eastAsia="zh-CN"/>
+        </w:rPr>
+        <w:t>的数字。</w:t>
       </w:r>
     </w:p>
+    <w:p>
+      <w:pPr>
+        <w:pStyle w:val="ppNumberList"/>
+        <w:tabs>
+          <w:tab w:val="clear" w:pos="1037"/>
+          <w:tab w:val="num" w:pos="990"/>
+        </w:tabs>
+        <w:ind w:hanging="407"/>
+        <w:rPr>
+          <w:lang w:eastAsia="zh-CN"/>
+        </w:rPr>
+      </w:pPr>
+      <w:r>
+        <w:rPr>
+          <w:rFonts w:hint="eastAsia"/>
+          <w:lang w:eastAsia="zh-CN"/>
+        </w:rPr>
+        <w:t>回到</w:t>
+      </w:r>
+      <w:r>
+        <w:rPr>
+          <w:rFonts w:ascii="Microsoft YaHei" w:eastAsia="Microsoft YaHei" w:hAnsi="Microsoft YaHei" w:cs="Microsoft YaHei" w:hint="eastAsia"/>
+          <w:lang w:eastAsia="zh-CN"/>
+        </w:rPr>
+        <w:t>练习</w:t>
+      </w:r>
+      <w:r>
+        <w:rPr>
+          <w:rFonts w:hint="eastAsia"/>
+          <w:lang w:eastAsia="zh-CN"/>
+        </w:rPr>
+        <w:t xml:space="preserve"> 1</w:t>
+      </w:r>
+      <w:r>
+        <w:rPr>
+          <w:rFonts w:hint="eastAsia"/>
+          <w:lang w:eastAsia="zh-CN"/>
+        </w:rPr>
+        <w:t>中任</w:t>
+      </w:r>
+      <w:r>
+        <w:rPr>
+          <w:rFonts w:ascii="Microsoft YaHei" w:eastAsia="Microsoft YaHei" w:hAnsi="Microsoft YaHei" w:cs="Microsoft YaHei" w:hint="eastAsia"/>
+          <w:lang w:eastAsia="zh-CN"/>
+        </w:rPr>
+        <w:t>务</w:t>
+      </w:r>
+      <w:r>
+        <w:rPr>
+          <w:rFonts w:hint="eastAsia"/>
+          <w:lang w:eastAsia="zh-CN"/>
+        </w:rPr>
+        <w:t xml:space="preserve"> 2</w:t>
+      </w:r>
+      <w:r>
+        <w:rPr>
+          <w:rFonts w:hint="eastAsia"/>
+          <w:lang w:eastAsia="zh-CN"/>
+        </w:rPr>
+        <w:t>的</w:t>
+      </w:r>
+      <w:r>
+        <w:rPr>
+          <w:rFonts w:hint="eastAsia"/>
+          <w:lang w:eastAsia="zh-CN"/>
+        </w:rPr>
+        <w:t>notebook</w:t>
+      </w:r>
+      <w:r>
+        <w:rPr>
+          <w:rFonts w:hint="eastAsia"/>
+          <w:lang w:eastAsia="zh-CN"/>
+        </w:rPr>
+        <w:t>，在</w:t>
+      </w:r>
+      <w:r>
+        <w:rPr>
+          <w:rFonts w:ascii="SimSun" w:eastAsia="SimSun" w:hAnsi="SimSun" w:hint="eastAsia"/>
+          <w:lang w:eastAsia="zh-CN"/>
+        </w:rPr>
+        <w:t>新</w:t>
+      </w:r>
+      <w:bookmarkStart w:id="21" w:name="_GoBack"/>
+      <w:bookmarkEnd w:id="21"/>
+      <w:r>
+        <w:rPr>
+          <w:rFonts w:hint="eastAsia"/>
+          <w:lang w:eastAsia="zh-CN"/>
+        </w:rPr>
+        <w:t>代</w:t>
+      </w:r>
+      <w:r>
+        <w:rPr>
+          <w:rFonts w:ascii="Microsoft YaHei" w:eastAsia="Microsoft YaHei" w:hAnsi="Microsoft YaHei" w:cs="Microsoft YaHei" w:hint="eastAsia"/>
+          <w:lang w:eastAsia="zh-CN"/>
+        </w:rPr>
+        <w:t>码块</w:t>
+      </w:r>
+      <w:r>
+        <w:rPr>
+          <w:rFonts w:hint="eastAsia"/>
+          <w:lang w:eastAsia="zh-CN"/>
+        </w:rPr>
+        <w:t>中</w:t>
+      </w:r>
+      <w:r>
+        <w:rPr>
+          <w:rFonts w:ascii="Microsoft YaHei" w:eastAsia="Microsoft YaHei" w:hAnsi="Microsoft YaHei" w:cs="Microsoft YaHei" w:hint="eastAsia"/>
+          <w:lang w:eastAsia="zh-CN"/>
+        </w:rPr>
+        <w:t>输</w:t>
+      </w:r>
+      <w:r>
+        <w:rPr>
+          <w:rFonts w:ascii="Yu Gothic UI" w:eastAsia="Yu Gothic UI" w:hAnsi="Yu Gothic UI" w:cs="Yu Gothic UI" w:hint="eastAsia"/>
+          <w:lang w:eastAsia="zh-CN"/>
+        </w:rPr>
+        <w:t>入</w:t>
+      </w:r>
+      <w:r>
+        <w:rPr>
+          <w:rFonts w:hint="eastAsia"/>
+          <w:lang w:eastAsia="zh-CN"/>
+        </w:rPr>
+        <w:t>如下代</w:t>
+      </w:r>
+      <w:r>
+        <w:rPr>
+          <w:rFonts w:ascii="Microsoft YaHei" w:eastAsia="Microsoft YaHei" w:hAnsi="Microsoft YaHei" w:cs="Microsoft YaHei" w:hint="eastAsia"/>
+          <w:lang w:eastAsia="zh-CN"/>
+        </w:rPr>
+        <w:t>码</w:t>
+      </w:r>
+      <w:r>
+        <w:rPr>
+          <w:rFonts w:hint="eastAsia"/>
+          <w:lang w:eastAsia="zh-CN"/>
+        </w:rPr>
+        <w:t>：</w:t>
+      </w:r>
+    </w:p>
+    <w:tbl>
+      <w:tblPr>
+        <w:tblStyle w:val="a4"/>
+        <w:tblW w:w="0" w:type="auto"/>
+        <w:tblInd w:w="985" w:type="dxa"/>
+        <w:tblLook w:val="04A0" w:firstRow="1" w:lastRow="0" w:firstColumn="1" w:lastColumn="0" w:noHBand="0" w:noVBand="1"/>
+      </w:tblPr>
+      <w:tblGrid>
+        <w:gridCol w:w="8365"/>
+      </w:tblGrid>
+      <w:tr>
+        <w:tc>
+          <w:tcPr>
+            <w:tcW w:w="8365" w:type="dxa"/>
+          </w:tcPr>
+          <w:p>
+            <w:pPr>
+              <w:pStyle w:val="ppNumberList"/>
+              <w:numPr>
+                <w:ilvl w:val="0"/>
+                <w:numId w:val="0"/>
+              </w:numPr>
+              <w:spacing w:before="0" w:line="240" w:lineRule="exact"/>
+              <w:rPr>
+                <w:rFonts w:ascii="微软雅黑 Light" w:eastAsia="微软雅黑 Light" w:hAnsi="微软雅黑 Light"/>
+                <w:lang w:eastAsia="zh-CN"/>
+              </w:rPr>
+            </w:pPr>
+            <w:r>
+              <w:rPr>
+                <w:rFonts w:ascii="微软雅黑 Light" w:eastAsia="微软雅黑 Light" w:hAnsi="微软雅黑 Light"/>
+                <w:lang w:eastAsia="zh-CN"/>
+              </w:rPr>
+              <w:t>import numpy as np</w:t>
+            </w:r>
+          </w:p>
+          <w:p>
+            <w:pPr>
+              <w:pStyle w:val="ppNumberList"/>
+              <w:numPr>
+                <w:ilvl w:val="0"/>
+                <w:numId w:val="0"/>
+              </w:numPr>
+              <w:spacing w:before="0" w:line="240" w:lineRule="exact"/>
+              <w:rPr>
+                <w:rFonts w:ascii="微软雅黑 Light" w:eastAsia="微软雅黑 Light" w:hAnsi="微软雅黑 Light"/>
+                <w:lang w:eastAsia="zh-CN"/>
+              </w:rPr>
+            </w:pPr>
+            <w:r>
+              <w:rPr>
+                <w:rFonts w:ascii="微软雅黑 Light" w:eastAsia="微软雅黑 Light" w:hAnsi="微软雅黑 Light"/>
+                <w:lang w:eastAsia="zh-CN"/>
+              </w:rPr>
+              <w:t>import matplotlib.pyplot as plt</w:t>
+            </w:r>
+          </w:p>
+          <w:p>
+            <w:pPr>
+              <w:pStyle w:val="ppNumberList"/>
+              <w:numPr>
+                <w:ilvl w:val="0"/>
+                <w:numId w:val="0"/>
+              </w:numPr>
+              <w:spacing w:before="0" w:line="240" w:lineRule="exact"/>
+              <w:rPr>
+                <w:rFonts w:ascii="微软雅黑 Light" w:eastAsia="微软雅黑 Light" w:hAnsi="微软雅黑 Light"/>
+                <w:lang w:eastAsia="zh-CN"/>
+              </w:rPr>
+            </w:pPr>
+            <w:r>
+              <w:rPr>
+                <w:rFonts w:ascii="微软雅黑 Light" w:eastAsia="微软雅黑 Light" w:hAnsi="微软雅黑 Light"/>
+                <w:lang w:eastAsia="zh-CN"/>
+              </w:rPr>
+              <w:t>arrdat=np.loadtxt("https://raw.githubusercontent.com/HaoHoo/HOL-AI/master/data/HOL_MNIST_test.csv", 'i2', delimiter=",")</w:t>
+            </w:r>
+          </w:p>
+          <w:p>
+            <w:pPr>
+              <w:pStyle w:val="ppNumberList"/>
+              <w:numPr>
+                <w:ilvl w:val="0"/>
+                <w:numId w:val="0"/>
+              </w:numPr>
+              <w:spacing w:before="0" w:line="240" w:lineRule="exact"/>
+              <w:rPr>
+                <w:rFonts w:ascii="微软雅黑 Light" w:eastAsia="微软雅黑 Light" w:hAnsi="微软雅黑 Light"/>
+                <w:lang w:eastAsia="zh-CN"/>
+              </w:rPr>
+            </w:pPr>
+            <w:r>
+              <w:rPr>
+                <w:rFonts w:ascii="微软雅黑 Light" w:eastAsia="微软雅黑 Light" w:hAnsi="微软雅黑 Light"/>
+                <w:lang w:eastAsia="zh-CN"/>
+              </w:rPr>
+              <w:t>imgdat=arrdat.reshape(10,28,28)</w:t>
+            </w:r>
+          </w:p>
+          <w:p>
+            <w:pPr>
+              <w:pStyle w:val="ppNumberList"/>
+              <w:numPr>
+                <w:ilvl w:val="0"/>
+                <w:numId w:val="0"/>
+              </w:numPr>
+              <w:spacing w:before="0" w:line="240" w:lineRule="exact"/>
+              <w:rPr>
+                <w:rFonts w:ascii="微软雅黑 Light" w:eastAsia="微软雅黑 Light" w:hAnsi="微软雅黑 Light"/>
+                <w:lang w:eastAsia="zh-CN"/>
+              </w:rPr>
+            </w:pPr>
+            <w:r>
+              <w:rPr>
+                <w:rFonts w:ascii="微软雅黑 Light" w:eastAsia="微软雅黑 Light" w:hAnsi="微软雅黑 Light"/>
+                <w:lang w:eastAsia="zh-CN"/>
+              </w:rPr>
+              <w:t>fig, axs = plt.subplots(2, 5)</w:t>
+            </w:r>
+          </w:p>
+          <w:p>
+            <w:pPr>
+              <w:pStyle w:val="ppNumberList"/>
+              <w:numPr>
+                <w:ilvl w:val="0"/>
+                <w:numId w:val="0"/>
+              </w:numPr>
+              <w:spacing w:before="0" w:line="240" w:lineRule="exact"/>
+              <w:rPr>
+                <w:rFonts w:ascii="微软雅黑 Light" w:eastAsia="微软雅黑 Light" w:hAnsi="微软雅黑 Light"/>
+                <w:lang w:eastAsia="zh-CN"/>
+              </w:rPr>
+            </w:pPr>
+            <w:r>
+              <w:rPr>
+                <w:rFonts w:ascii="微软雅黑 Light" w:eastAsia="微软雅黑 Light" w:hAnsi="微软雅黑 Light"/>
+                <w:lang w:eastAsia="zh-CN"/>
+              </w:rPr>
+              <w:t>fig.subplots_adjust(left=0.06, right=0.75, top=0.43, bottom=0.06, hspace=0, wspace=0.07)</w:t>
+            </w:r>
+          </w:p>
+          <w:p>
+            <w:pPr>
+              <w:pStyle w:val="ppNumberList"/>
+              <w:numPr>
+                <w:ilvl w:val="0"/>
+                <w:numId w:val="0"/>
+              </w:numPr>
+              <w:spacing w:before="0" w:line="240" w:lineRule="exact"/>
+              <w:rPr>
+                <w:rFonts w:ascii="微软雅黑 Light" w:eastAsia="微软雅黑 Light" w:hAnsi="微软雅黑 Light"/>
+                <w:lang w:eastAsia="zh-CN"/>
+              </w:rPr>
+            </w:pPr>
+            <w:r>
+              <w:rPr>
+                <w:rFonts w:ascii="微软雅黑 Light" w:eastAsia="微软雅黑 Light" w:hAnsi="微软雅黑 Light"/>
+                <w:lang w:eastAsia="zh-CN"/>
+              </w:rPr>
+              <w:t>images = []</w:t>
+            </w:r>
+          </w:p>
+          <w:p>
+            <w:pPr>
+              <w:pStyle w:val="ppNumberList"/>
+              <w:numPr>
+                <w:ilvl w:val="0"/>
+                <w:numId w:val="0"/>
+              </w:numPr>
+              <w:spacing w:before="0" w:line="240" w:lineRule="exact"/>
+              <w:rPr>
+                <w:rFonts w:ascii="微软雅黑 Light" w:eastAsia="微软雅黑 Light" w:hAnsi="微软雅黑 Light"/>
+                <w:lang w:eastAsia="zh-CN"/>
+              </w:rPr>
+            </w:pPr>
+            <w:r>
+              <w:rPr>
+                <w:rFonts w:ascii="微软雅黑 Light" w:eastAsia="微软雅黑 Light" w:hAnsi="微软雅黑 Light"/>
+                <w:lang w:eastAsia="zh-CN"/>
+              </w:rPr>
+              <w:t>k=0</w:t>
+            </w:r>
+          </w:p>
+          <w:p>
+            <w:pPr>
+              <w:pStyle w:val="ppNumberList"/>
+              <w:numPr>
+                <w:ilvl w:val="0"/>
+                <w:numId w:val="0"/>
+              </w:numPr>
+              <w:spacing w:before="0" w:line="240" w:lineRule="exact"/>
+              <w:rPr>
+                <w:rFonts w:ascii="微软雅黑 Light" w:eastAsia="微软雅黑 Light" w:hAnsi="微软雅黑 Light"/>
+                <w:lang w:eastAsia="zh-CN"/>
+              </w:rPr>
+            </w:pPr>
+            <w:r>
+              <w:rPr>
+                <w:rFonts w:ascii="微软雅黑 Light" w:eastAsia="微软雅黑 Light" w:hAnsi="微软雅黑 Light"/>
+                <w:lang w:eastAsia="zh-CN"/>
+              </w:rPr>
+              <w:t>for i in range(2):</w:t>
+            </w:r>
+          </w:p>
+          <w:p>
+            <w:pPr>
+              <w:pStyle w:val="ppNumberList"/>
+              <w:numPr>
+                <w:ilvl w:val="0"/>
+                <w:numId w:val="0"/>
+              </w:numPr>
+              <w:spacing w:before="0" w:line="240" w:lineRule="exact"/>
+              <w:rPr>
+                <w:rFonts w:ascii="微软雅黑 Light" w:eastAsia="微软雅黑 Light" w:hAnsi="微软雅黑 Light"/>
+                <w:lang w:eastAsia="zh-CN"/>
+              </w:rPr>
+            </w:pPr>
+            <w:r>
+              <w:rPr>
+                <w:rFonts w:ascii="微软雅黑 Light" w:eastAsia="微软雅黑 Light" w:hAnsi="微软雅黑 Light"/>
+                <w:lang w:eastAsia="zh-CN"/>
+              </w:rPr>
+              <w:t xml:space="preserve">    for j in range(5):</w:t>
+            </w:r>
+          </w:p>
+          <w:p>
+            <w:pPr>
+              <w:pStyle w:val="ppNumberList"/>
+              <w:numPr>
+                <w:ilvl w:val="0"/>
+                <w:numId w:val="0"/>
+              </w:numPr>
+              <w:spacing w:before="0" w:line="240" w:lineRule="exact"/>
+              <w:rPr>
+                <w:rFonts w:ascii="微软雅黑 Light" w:eastAsia="微软雅黑 Light" w:hAnsi="微软雅黑 Light"/>
+                <w:lang w:eastAsia="zh-CN"/>
+              </w:rPr>
+            </w:pPr>
+            <w:r>
+              <w:rPr>
+                <w:rFonts w:ascii="微软雅黑 Light" w:eastAsia="微软雅黑 Light" w:hAnsi="微软雅黑 Light"/>
+                <w:lang w:eastAsia="zh-CN"/>
+              </w:rPr>
+              <w:t xml:space="preserve">        images.append(axs[i,j].imshow(imgdat[k,]))</w:t>
+            </w:r>
+          </w:p>
+          <w:p>
+            <w:pPr>
+              <w:pStyle w:val="ppNumberList"/>
+              <w:numPr>
+                <w:ilvl w:val="0"/>
+                <w:numId w:val="0"/>
+              </w:numPr>
+              <w:spacing w:before="0" w:line="240" w:lineRule="exact"/>
+              <w:rPr>
+                <w:rFonts w:ascii="微软雅黑 Light" w:eastAsia="微软雅黑 Light" w:hAnsi="微软雅黑 Light"/>
+                <w:lang w:eastAsia="zh-CN"/>
+              </w:rPr>
+            </w:pPr>
+            <w:r>
+              <w:rPr>
+                <w:rFonts w:ascii="微软雅黑 Light" w:eastAsia="微软雅黑 Light" w:hAnsi="微软雅黑 Light"/>
+                <w:lang w:eastAsia="zh-CN"/>
+              </w:rPr>
+              <w:t xml:space="preserve">        axs[i,j].set_xticklabels('')</w:t>
+            </w:r>
+          </w:p>
+          <w:p>
+            <w:pPr>
+              <w:pStyle w:val="ppNumberList"/>
+              <w:numPr>
+                <w:ilvl w:val="0"/>
+                <w:numId w:val="0"/>
+              </w:numPr>
+              <w:spacing w:before="0" w:line="240" w:lineRule="exact"/>
+              <w:rPr>
+                <w:rFonts w:ascii="微软雅黑 Light" w:eastAsia="微软雅黑 Light" w:hAnsi="微软雅黑 Light"/>
+                <w:lang w:eastAsia="zh-CN"/>
+              </w:rPr>
+            </w:pPr>
+            <w:r>
+              <w:rPr>
+                <w:rFonts w:ascii="微软雅黑 Light" w:eastAsia="微软雅黑 Light" w:hAnsi="微软雅黑 Light"/>
+                <w:lang w:eastAsia="zh-CN"/>
+              </w:rPr>
+              <w:t xml:space="preserve">        axs[i,j].set_yticklabels('')</w:t>
+            </w:r>
+          </w:p>
+          <w:p>
+            <w:pPr>
+              <w:pStyle w:val="ppNumberList"/>
+              <w:numPr>
+                <w:ilvl w:val="0"/>
+                <w:numId w:val="0"/>
+              </w:numPr>
+              <w:spacing w:before="0" w:line="240" w:lineRule="exact"/>
+              <w:rPr>
+                <w:rFonts w:ascii="微软雅黑 Light" w:eastAsia="微软雅黑 Light" w:hAnsi="微软雅黑 Light"/>
+                <w:lang w:eastAsia="zh-CN"/>
+              </w:rPr>
+            </w:pPr>
+            <w:r>
+              <w:rPr>
+                <w:rFonts w:ascii="微软雅黑 Light" w:eastAsia="微软雅黑 Light" w:hAnsi="微软雅黑 Light"/>
+                <w:lang w:eastAsia="zh-CN"/>
+              </w:rPr>
+              <w:t xml:space="preserve">        axs[i,j].set_xticks([0,13,27])</w:t>
+            </w:r>
+          </w:p>
+          <w:p>
+            <w:pPr>
+              <w:pStyle w:val="ppNumberList"/>
+              <w:numPr>
+                <w:ilvl w:val="0"/>
+                <w:numId w:val="0"/>
+              </w:numPr>
+              <w:spacing w:before="0" w:line="240" w:lineRule="exact"/>
+              <w:rPr>
+                <w:rFonts w:ascii="微软雅黑 Light" w:eastAsia="微软雅黑 Light" w:hAnsi="微软雅黑 Light"/>
+                <w:lang w:eastAsia="zh-CN"/>
+              </w:rPr>
+            </w:pPr>
+            <w:r>
+              <w:rPr>
+                <w:rFonts w:ascii="微软雅黑 Light" w:eastAsia="微软雅黑 Light" w:hAnsi="微软雅黑 Light"/>
+                <w:lang w:eastAsia="zh-CN"/>
+              </w:rPr>
+              <w:t xml:space="preserve">        axs[i,j].set_yticks([0,13,27])</w:t>
+            </w:r>
+          </w:p>
+          <w:p>
+            <w:pPr>
+              <w:pStyle w:val="ppNumberList"/>
+              <w:numPr>
+                <w:ilvl w:val="0"/>
+                <w:numId w:val="0"/>
+              </w:numPr>
+              <w:spacing w:before="0" w:line="240" w:lineRule="exact"/>
+              <w:rPr>
+                <w:rFonts w:ascii="微软雅黑 Light" w:eastAsia="微软雅黑 Light" w:hAnsi="微软雅黑 Light"/>
+                <w:lang w:eastAsia="zh-CN"/>
+              </w:rPr>
+            </w:pPr>
+            <w:r>
+              <w:rPr>
+                <w:rFonts w:ascii="微软雅黑 Light" w:eastAsia="微软雅黑 Light" w:hAnsi="微软雅黑 Light"/>
+                <w:lang w:eastAsia="zh-CN"/>
+              </w:rPr>
+              <w:t xml:space="preserve">        k=k+1      </w:t>
+            </w:r>
+          </w:p>
+          <w:p>
+            <w:pPr>
+              <w:pStyle w:val="ppNumberList"/>
+              <w:numPr>
+                <w:ilvl w:val="0"/>
+                <w:numId w:val="0"/>
+              </w:numPr>
+              <w:spacing w:before="0" w:line="240" w:lineRule="exact"/>
+              <w:rPr>
+                <w:rFonts w:ascii="微软雅黑 Light" w:eastAsia="微软雅黑 Light" w:hAnsi="微软雅黑 Light"/>
+                <w:lang w:eastAsia="zh-CN"/>
+              </w:rPr>
+            </w:pPr>
+            <w:r>
+              <w:rPr>
+                <w:rFonts w:ascii="微软雅黑 Light" w:eastAsia="微软雅黑 Light" w:hAnsi="微软雅黑 Light"/>
+                <w:lang w:eastAsia="zh-CN"/>
+              </w:rPr>
+              <w:t>axs[1,0].set_xticklabels((0,13,27))</w:t>
+            </w:r>
+          </w:p>
+          <w:p>
+            <w:pPr>
+              <w:pStyle w:val="ppNumberList"/>
+              <w:numPr>
+                <w:ilvl w:val="0"/>
+                <w:numId w:val="0"/>
+              </w:numPr>
+              <w:spacing w:before="0" w:line="240" w:lineRule="exact"/>
+              <w:rPr>
+                <w:rFonts w:ascii="微软雅黑 Light" w:eastAsia="微软雅黑 Light" w:hAnsi="微软雅黑 Light"/>
+                <w:lang w:eastAsia="zh-CN"/>
+              </w:rPr>
+            </w:pPr>
+            <w:r>
+              <w:rPr>
+                <w:rFonts w:ascii="微软雅黑 Light" w:eastAsia="微软雅黑 Light" w:hAnsi="微软雅黑 Light"/>
+                <w:lang w:eastAsia="zh-CN"/>
+              </w:rPr>
+              <w:t>axs[1,0].set_yticklabels((27,13,0))</w:t>
+            </w:r>
+          </w:p>
+          <w:p>
+            <w:pPr>
+              <w:pStyle w:val="ppNumberList"/>
+              <w:numPr>
+                <w:ilvl w:val="0"/>
+                <w:numId w:val="0"/>
+              </w:numPr>
+              <w:spacing w:before="0" w:line="240" w:lineRule="exact"/>
+              <w:rPr>
+                <w:rFonts w:ascii="微软雅黑 Light" w:eastAsia="微软雅黑 Light" w:hAnsi="微软雅黑 Light" w:hint="eastAsia"/>
+                <w:lang w:eastAsia="zh-CN"/>
+              </w:rPr>
+            </w:pPr>
+            <w:r>
+              <w:rPr>
+                <w:rFonts w:ascii="微软雅黑 Light" w:eastAsia="微软雅黑 Light" w:hAnsi="微软雅黑 Light"/>
+                <w:lang w:eastAsia="zh-CN"/>
+              </w:rPr>
+              <w:t>plt.show()</w:t>
+            </w:r>
+          </w:p>
+        </w:tc>
+      </w:tr>
+    </w:tbl>
     <w:p>
       <w:pPr>
         <w:pStyle w:val="ppNumberList"/>
@@ -12344,8 +12972,11 @@
           <w:ilvl w:val="0"/>
           <w:numId w:val="0"/>
         </w:numPr>
+        <w:spacing w:after="0" w:line="240" w:lineRule="auto"/>
+        <w:ind w:left="994"/>
         <w:rPr>
           <w:rFonts w:ascii="微软雅黑 Light" w:eastAsia="微软雅黑 Light" w:hAnsi="微软雅黑 Light"/>
+          <w:sz w:val="16"/>
           <w:lang w:eastAsia="zh-CN"/>
         </w:rPr>
       </w:pPr>
@@ -12357,11 +12988,26 @@
           <w:ilvl w:val="0"/>
           <w:numId w:val="0"/>
         </w:numPr>
+        <w:ind w:left="990"/>
         <w:rPr>
           <w:rFonts w:ascii="微软雅黑 Light" w:eastAsia="微软雅黑 Light" w:hAnsi="微软雅黑 Light"/>
           <w:lang w:eastAsia="zh-CN"/>
         </w:rPr>
       </w:pPr>
+      <w:r>
+        <w:rPr>
+          <w:rFonts w:ascii="微软雅黑 Light" w:eastAsia="微软雅黑 Light" w:hAnsi="微软雅黑 Light" w:hint="eastAsia"/>
+          <w:lang w:eastAsia="zh-CN"/>
+        </w:rPr>
+        <w:t>如代码正常执行，应能看到显示测试数据的图片</w:t>
+      </w:r>
+      <w:r>
+        <w:rPr>
+          <w:rFonts w:ascii="微软雅黑 Light" w:eastAsia="微软雅黑 Light" w:hAnsi="微软雅黑 Light" w:hint="eastAsia"/>
+          <w:lang w:eastAsia="zh-CN"/>
+        </w:rPr>
+        <w:t>如下：</w:t>
+      </w:r>
     </w:p>
     <w:p>
       <w:pPr>
@@ -12370,34 +13016,23 @@
           <w:ilvl w:val="0"/>
           <w:numId w:val="0"/>
         </w:numPr>
-        <w:rPr>
-          <w:rFonts w:ascii="微软雅黑 Light" w:eastAsia="微软雅黑 Light" w:hAnsi="微软雅黑 Light"/>
-          <w:lang w:eastAsia="zh-CN"/>
-        </w:rPr>
-      </w:pPr>
-    </w:p>
-    <w:p>
-      <w:pPr>
-        <w:pStyle w:val="ppNumberList"/>
-        <w:numPr>
-          <w:ilvl w:val="0"/>
-          <w:numId w:val="0"/>
-        </w:numPr>
-        <w:rPr>
-          <w:rFonts w:ascii="微软雅黑 Light" w:eastAsia="微软雅黑 Light" w:hAnsi="微软雅黑 Light"/>
-          <w:lang w:eastAsia="zh-CN"/>
-        </w:rPr>
-      </w:pPr>
-      <w:r>
-        <w:rPr>
+        <w:ind w:left="990"/>
+        <w:rPr>
+          <w:rFonts w:ascii="微软雅黑 Light" w:eastAsia="微软雅黑 Light" w:hAnsi="微软雅黑 Light" w:hint="eastAsia"/>
+          <w:lang w:eastAsia="zh-CN"/>
+        </w:rPr>
+      </w:pPr>
+      <w:r>
+        <w:rPr>
+          <w:rFonts w:ascii="微软雅黑 Light" w:eastAsia="微软雅黑 Light" w:hAnsi="微软雅黑 Light" w:hint="eastAsia"/>
           <w:noProof/>
           <w:lang w:eastAsia="zh-CN" w:bidi="ar-SA"/>
         </w:rPr>
         <w:drawing>
-          <wp:inline distT="0" distB="0" distL="0" distR="0" wp14:anchorId="5E5A38AA" wp14:editId="0DE01F90">
-            <wp:extent cx="5943600" cy="3545205"/>
-            <wp:effectExtent l="0" t="0" r="0" b="0"/>
-            <wp:docPr id="1" name="图片 1"/>
+          <wp:inline distT="0" distB="0" distL="0" distR="0" wp14:anchorId="47858B87" wp14:editId="4475C615">
+            <wp:extent cx="3895725" cy="1675078"/>
+            <wp:effectExtent l="0" t="0" r="0" b="1905"/>
+            <wp:docPr id="17" name="图片 17"/>
             <wp:cNvGraphicFramePr>
               <a:graphicFrameLocks xmlns:a="http://schemas.openxmlformats.org/drawingml/2006/main" noChangeAspect="1"/>
             </wp:cNvGraphicFramePr>
@@ -12405,23 +13040,36 @@
               <a:graphicData uri="http://schemas.openxmlformats.org/drawingml/2006/picture">
                 <pic:pic xmlns:pic="http://schemas.openxmlformats.org/drawingml/2006/picture">
                   <pic:nvPicPr>
-                    <pic:cNvPr id="1" name=""/>
+                    <pic:cNvPr id="17" name="Figure_1.png"/>
                     <pic:cNvPicPr/>
                   </pic:nvPicPr>
-                  <pic:blipFill>
-                    <a:blip r:embed="rId35"/>
-                    <a:stretch>
-                      <a:fillRect/>
-                    </a:stretch>
+                  <pic:blipFill rotWithShape="1">
+                    <a:blip r:embed="rId38">
+                      <a:extLst>
+                        <a:ext uri="{28A0092B-C50C-407E-A947-70E740481C1C}">
+                          <a14:useLocalDpi xmlns:a14="http://schemas.microsoft.com/office/drawing/2010/main" val="0"/>
+                        </a:ext>
+                      </a:extLst>
+                    </a:blip>
+                    <a:srcRect t="56424" r="23991"/>
+                    <a:stretch/>
                   </pic:blipFill>
-                  <pic:spPr>
+                  <pic:spPr bwMode="auto">
                     <a:xfrm>
                       <a:off x="0" y="0"/>
-                      <a:ext cx="5943600" cy="3545205"/>
+                      <a:ext cx="3900669" cy="1677204"/>
                     </a:xfrm>
                     <a:prstGeom prst="rect">
                       <a:avLst/>
                     </a:prstGeom>
+                    <a:ln>
+                      <a:noFill/>
+                    </a:ln>
+                    <a:extLst>
+                      <a:ext uri="{53640926-AAD7-44D8-BBD7-CCE9431645EC}">
+                        <a14:shadowObscured xmlns:a14="http://schemas.microsoft.com/office/drawing/2010/main"/>
+                      </a:ext>
+                    </a:extLst>
                   </pic:spPr>
                 </pic:pic>
               </a:graphicData>
@@ -12430,65 +13078,11 @@
         </w:drawing>
       </w:r>
     </w:p>
-    <w:p>
-      <w:pPr>
-        <w:pStyle w:val="ppNumberList"/>
-        <w:numPr>
-          <w:ilvl w:val="0"/>
-          <w:numId w:val="0"/>
-        </w:numPr>
-        <w:rPr>
-          <w:rFonts w:ascii="微软雅黑 Light" w:eastAsia="微软雅黑 Light" w:hAnsi="微软雅黑 Light"/>
-          <w:lang w:eastAsia="zh-CN"/>
-        </w:rPr>
-      </w:pPr>
-      <w:r>
-        <w:rPr>
-          <w:noProof/>
-          <w:lang w:eastAsia="zh-CN" w:bidi="ar-SA"/>
-        </w:rPr>
-        <w:lastRenderedPageBreak/>
-        <w:drawing>
-          <wp:inline distT="0" distB="0" distL="0" distR="0" wp14:anchorId="70AF6D49" wp14:editId="58519ABA">
-            <wp:extent cx="5943600" cy="3545205"/>
-            <wp:effectExtent l="0" t="0" r="0" b="0"/>
-            <wp:docPr id="36" name="图片 36"/>
-            <wp:cNvGraphicFramePr>
-              <a:graphicFrameLocks xmlns:a="http://schemas.openxmlformats.org/drawingml/2006/main" noChangeAspect="1"/>
-            </wp:cNvGraphicFramePr>
-            <a:graphic xmlns:a="http://schemas.openxmlformats.org/drawingml/2006/main">
-              <a:graphicData uri="http://schemas.openxmlformats.org/drawingml/2006/picture">
-                <pic:pic xmlns:pic="http://schemas.openxmlformats.org/drawingml/2006/picture">
-                  <pic:nvPicPr>
-                    <pic:cNvPr id="1" name=""/>
-                    <pic:cNvPicPr/>
-                  </pic:nvPicPr>
-                  <pic:blipFill>
-                    <a:blip r:embed="rId36"/>
-                    <a:stretch>
-                      <a:fillRect/>
-                    </a:stretch>
-                  </pic:blipFill>
-                  <pic:spPr>
-                    <a:xfrm>
-                      <a:off x="0" y="0"/>
-                      <a:ext cx="5943600" cy="3545205"/>
-                    </a:xfrm>
-                    <a:prstGeom prst="rect">
-                      <a:avLst/>
-                    </a:prstGeom>
-                  </pic:spPr>
-                </pic:pic>
-              </a:graphicData>
-            </a:graphic>
-          </wp:inline>
-        </w:drawing>
-      </w:r>
-    </w:p>
     <w:sectPr>
-      <w:footerReference w:type="default" r:id="rId37"/>
+      <w:footerReference w:type="default" r:id="rId39"/>
       <w:pgSz w:w="12240" w:h="15840"/>
-      <w:pgMar w:top="1440" w:right="1440" w:bottom="1440" w:left="1440" w:header="720" w:footer="720" w:gutter="0"/>
+      <w:pgMar w:top="1440" w:right="1440" w:bottom="1440" w:left="1440" w:header="720" w:footer="270" w:gutter="0"/>
+      <w:pgNumType w:start="0"/>
       <w:cols w:space="720"/>
       <w:titlePg/>
       <w:docGrid w:linePitch="360"/>
@@ -12577,7 +13171,7 @@
           <w:rPr>
             <w:noProof/>
           </w:rPr>
-          <w:t>9</w:t>
+          <w:t>18</w:t>
         </w:r>
         <w:r>
           <w:rPr>
@@ -14420,33 +15014,6 @@
   </w:num>
   <w:num w:numId="21">
     <w:abstractNumId w:val="8"/>
-    <w:lvlOverride w:ilvl="0">
-      <w:startOverride w:val="1"/>
-    </w:lvlOverride>
-    <w:lvlOverride w:ilvl="1">
-      <w:startOverride w:val="1"/>
-    </w:lvlOverride>
-    <w:lvlOverride w:ilvl="2">
-      <w:startOverride w:val="1"/>
-    </w:lvlOverride>
-    <w:lvlOverride w:ilvl="3">
-      <w:startOverride w:val="1"/>
-    </w:lvlOverride>
-    <w:lvlOverride w:ilvl="4">
-      <w:startOverride w:val="1"/>
-    </w:lvlOverride>
-    <w:lvlOverride w:ilvl="5">
-      <w:startOverride w:val="1"/>
-    </w:lvlOverride>
-    <w:lvlOverride w:ilvl="6">
-      <w:startOverride w:val="1"/>
-    </w:lvlOverride>
-    <w:lvlOverride w:ilvl="7">
-      <w:startOverride w:val="1"/>
-    </w:lvlOverride>
-    <w:lvlOverride w:ilvl="8">
-      <w:startOverride w:val="1"/>
-    </w:lvlOverride>
   </w:num>
   <w:num w:numId="22">
     <w:abstractNumId w:val="8"/>
@@ -14479,6 +15046,66 @@
     </w:lvlOverride>
   </w:num>
   <w:num w:numId="23">
+    <w:abstractNumId w:val="8"/>
+    <w:lvlOverride w:ilvl="0">
+      <w:startOverride w:val="1"/>
+    </w:lvlOverride>
+    <w:lvlOverride w:ilvl="1">
+      <w:startOverride w:val="1"/>
+    </w:lvlOverride>
+    <w:lvlOverride w:ilvl="2">
+      <w:startOverride w:val="1"/>
+    </w:lvlOverride>
+    <w:lvlOverride w:ilvl="3">
+      <w:startOverride w:val="1"/>
+    </w:lvlOverride>
+    <w:lvlOverride w:ilvl="4">
+      <w:startOverride w:val="1"/>
+    </w:lvlOverride>
+    <w:lvlOverride w:ilvl="5">
+      <w:startOverride w:val="1"/>
+    </w:lvlOverride>
+    <w:lvlOverride w:ilvl="6">
+      <w:startOverride w:val="1"/>
+    </w:lvlOverride>
+    <w:lvlOverride w:ilvl="7">
+      <w:startOverride w:val="1"/>
+    </w:lvlOverride>
+    <w:lvlOverride w:ilvl="8">
+      <w:startOverride w:val="1"/>
+    </w:lvlOverride>
+  </w:num>
+  <w:num w:numId="24">
+    <w:abstractNumId w:val="8"/>
+    <w:lvlOverride w:ilvl="0">
+      <w:startOverride w:val="1"/>
+    </w:lvlOverride>
+    <w:lvlOverride w:ilvl="1">
+      <w:startOverride w:val="1"/>
+    </w:lvlOverride>
+    <w:lvlOverride w:ilvl="2">
+      <w:startOverride w:val="1"/>
+    </w:lvlOverride>
+    <w:lvlOverride w:ilvl="3">
+      <w:startOverride w:val="1"/>
+    </w:lvlOverride>
+    <w:lvlOverride w:ilvl="4">
+      <w:startOverride w:val="1"/>
+    </w:lvlOverride>
+    <w:lvlOverride w:ilvl="5">
+      <w:startOverride w:val="1"/>
+    </w:lvlOverride>
+    <w:lvlOverride w:ilvl="6">
+      <w:startOverride w:val="1"/>
+    </w:lvlOverride>
+    <w:lvlOverride w:ilvl="7">
+      <w:startOverride w:val="1"/>
+    </w:lvlOverride>
+    <w:lvlOverride w:ilvl="8">
+      <w:startOverride w:val="1"/>
+    </w:lvlOverride>
+  </w:num>
+  <w:num w:numId="25">
     <w:abstractNumId w:val="8"/>
     <w:lvlOverride w:ilvl="0">
       <w:startOverride w:val="1"/>
@@ -15512,7 +16139,7 @@
     <w:pPr>
       <w:numPr>
         <w:ilvl w:val="1"/>
-        <w:numId w:val="9"/>
+        <w:numId w:val="21"/>
       </w:numPr>
       <w:tabs>
         <w:tab w:val="left" w:pos="1440"/>
@@ -16732,6 +17359,13 @@
     <w:pitch w:val="variable"/>
     <w:sig w:usb0="E4002EFF" w:usb1="C000E47F" w:usb2="00000009" w:usb3="00000000" w:csb0="000001FF" w:csb1="00000000"/>
   </w:font>
+  <w:font w:name="Yu Gothic UI">
+    <w:panose1 w:val="020B0500000000000000"/>
+    <w:charset w:val="80"/>
+    <w:family w:val="swiss"/>
+    <w:pitch w:val="variable"/>
+    <w:sig w:usb0="E00002FF" w:usb1="2AC7FDFF" w:usb2="00000016" w:usb3="00000000" w:csb0="0002009F" w:csb1="00000000"/>
+  </w:font>
   <w:font w:name="DengXian">
     <w:altName w:val="等线"/>
     <w:panose1 w:val="02010600030101010101"/>
@@ -16777,6 +17411,7 @@
     <w:rsidRoot w:val="00017D24"/>
     <w:rsid w:val="00017D24"/>
     <w:rsid w:val="00036872"/>
+    <w:rsid w:val="000C2286"/>
     <w:rsid w:val="00141455"/>
     <w:rsid w:val="001770A0"/>
     <w:rsid w:val="00213096"/>
@@ -17613,15 +18248,6 @@
 </file>
 
 <file path=customXml/item1.xml><?xml version="1.0" encoding="utf-8"?>
-<?mso-contentType ?>
-<FormTemplates xmlns="http://schemas.microsoft.com/sharepoint/v3/contenttype/forms">
-  <Display>DocumentLibraryForm</Display>
-  <Edit>DocumentLibraryForm</Edit>
-  <New>DocumentLibraryForm</New>
-</FormTemplates>
-</file>
-
-<file path=customXml/item2.xml><?xml version="1.0" encoding="utf-8"?>
 <ct:contentTypeSchema xmlns:ct="http://schemas.microsoft.com/office/2006/metadata/contentType" xmlns:ma="http://schemas.microsoft.com/office/2006/metadata/properties/metaAttributes" ct:_="" ma:_="" ma:contentTypeName="Document" ma:contentTypeID="0x010100DCF3DC9BB6E4084087A01D951E0957CC" ma:contentTypeVersion="4" ma:contentTypeDescription="Create a new document." ma:contentTypeScope="" ma:versionID="8035ea6dc8a87b7115969a67d3199d2b">
   <xsd:schema xmlns:xsd="http://www.w3.org/2001/XMLSchema" xmlns:xs="http://www.w3.org/2001/XMLSchema" xmlns:p="http://schemas.microsoft.com/office/2006/metadata/properties" xmlns:ns2="332b910f-8e9b-4aa4-ba58-8a49cbfb9fad" targetNamespace="http://schemas.microsoft.com/office/2006/metadata/properties" ma:root="true" ma:fieldsID="248c2b102db2d1bcd32d10fc316bb200" ns2:_="">
     <xsd:import namespace="332b910f-8e9b-4aa4-ba58-8a49cbfb9fad"/>
@@ -17783,6 +18409,15 @@
 </ct:contentTypeSchema>
 </file>
 
+<file path=customXml/item2.xml><?xml version="1.0" encoding="utf-8"?>
+<?mso-contentType ?>
+<FormTemplates xmlns="http://schemas.microsoft.com/sharepoint/v3/contenttype/forms">
+  <Display>DocumentLibraryForm</Display>
+  <Edit>DocumentLibraryForm</Edit>
+  <New>DocumentLibraryForm</New>
+</FormTemplates>
+</file>
+
 <file path=customXml/item3.xml><?xml version="1.0" encoding="utf-8"?>
 <p:properties xmlns:p="http://schemas.microsoft.com/office/2006/metadata/properties" xmlns:xsi="http://www.w3.org/2001/XMLSchema-instance" xmlns:pc="http://schemas.microsoft.com/office/infopath/2007/PartnerControls">
   <documentManagement/>
@@ -17794,14 +18429,6 @@
 </file>
 
 <file path=customXml/itemProps1.xml><?xml version="1.0" encoding="utf-8"?>
-<ds:datastoreItem xmlns:ds="http://schemas.openxmlformats.org/officeDocument/2006/customXml" ds:itemID="{8BD09C17-0CC5-491C-9EB9-B28D62CAE22A}">
-  <ds:schemaRefs>
-    <ds:schemaRef ds:uri="http://schemas.microsoft.com/sharepoint/v3/contenttype/forms"/>
-  </ds:schemaRefs>
-</ds:datastoreItem>
-</file>
-
-<file path=customXml/itemProps2.xml><?xml version="1.0" encoding="utf-8"?>
 <ds:datastoreItem xmlns:ds="http://schemas.openxmlformats.org/officeDocument/2006/customXml" ds:itemID="{B23C1C19-E757-4FEF-82FE-41854B2FA6AB}">
   <ds:schemaRefs>
     <ds:schemaRef ds:uri="http://schemas.microsoft.com/office/2006/metadata/contentType"/>
@@ -17819,6 +18446,14 @@
 </ds:datastoreItem>
 </file>
 
+<file path=customXml/itemProps2.xml><?xml version="1.0" encoding="utf-8"?>
+<ds:datastoreItem xmlns:ds="http://schemas.openxmlformats.org/officeDocument/2006/customXml" ds:itemID="{8BD09C17-0CC5-491C-9EB9-B28D62CAE22A}">
+  <ds:schemaRefs>
+    <ds:schemaRef ds:uri="http://schemas.microsoft.com/sharepoint/v3/contenttype/forms"/>
+  </ds:schemaRefs>
+</ds:datastoreItem>
+</file>
+
 <file path=customXml/itemProps3.xml><?xml version="1.0" encoding="utf-8"?>
 <ds:datastoreItem xmlns:ds="http://schemas.openxmlformats.org/officeDocument/2006/customXml" ds:itemID="{935A1B5B-425B-42E1-BF53-CD23AC4947FF}">
   <ds:schemaRefs>
@@ -17829,7 +18464,7 @@
 </file>
 
 <file path=customXml/itemProps4.xml><?xml version="1.0" encoding="utf-8"?>
-<ds:datastoreItem xmlns:ds="http://schemas.openxmlformats.org/officeDocument/2006/customXml" ds:itemID="{DEBB6D9E-8A6A-4DDD-BFCD-1654FDD5B6E0}">
+<ds:datastoreItem xmlns:ds="http://schemas.openxmlformats.org/officeDocument/2006/customXml" ds:itemID="{84DEC948-92EC-4767-AD66-B6CAD853E5A4}">
   <ds:schemaRefs>
     <ds:schemaRef ds:uri="http://schemas.openxmlformats.org/officeDocument/2006/bibliography"/>
   </ds:schemaRefs>

</xml_diff>